<commit_message>
docs nearly finished, just need finishing touches and grabs screenshots of class diagrams and crc cards
</commit_message>
<xml_diff>
--- a/docs/Project-Report-Thesis.docx
+++ b/docs/Project-Report-Thesis.docx
@@ -3,6 +3,7 @@
 <w:document xmlns:wpc="http://schemas.microsoft.com/office/word/2010/wordprocessingCanvas" xmlns:cx="http://schemas.microsoft.com/office/drawing/2014/chartex" xmlns:cx1="http://schemas.microsoft.com/office/drawing/2015/9/8/chartex" xmlns:cx2="http://schemas.microsoft.com/office/drawing/2015/10/21/chartex" xmlns:cx3="http://schemas.microsoft.com/office/drawing/2016/5/9/chartex" xmlns:cx4="http://schemas.microsoft.com/office/drawing/2016/5/10/chartex" xmlns:cx5="http://schemas.microsoft.com/office/drawing/2016/5/11/chartex" xmlns:cx6="http://schemas.microsoft.com/office/drawing/2016/5/12/chartex" xmlns:cx7="http://schemas.microsoft.com/office/drawing/2016/5/13/chartex" xmlns:cx8="http://schemas.microsoft.com/office/drawing/2016/5/14/chartex" xmlns:mc="http://schemas.openxmlformats.org/markup-compatibility/2006" xmlns:aink="http://schemas.microsoft.com/office/drawing/2016/ink" xmlns:am3d="http://schemas.microsoft.com/office/drawing/2017/model3d" xmlns:o="urn:schemas-microsoft-com:office:office" xmlns:oel="http://schemas.microsoft.com/office/2019/extlst" xmlns:r="http://schemas.openxmlformats.org/officeDocument/2006/relationships" xmlns:m="http://schemas.openxmlformats.org/officeDocument/2006/math" xmlns:v="urn:schemas-microsoft-com:vml" xmlns:wp14="http://schemas.microsoft.com/office/word/2010/wordprocessingDrawing" xmlns:wp="http://schemas.openxmlformats.org/drawingml/2006/wordprocessingDrawing" xmlns:w10="urn:schemas-microsoft-com:office:word" xmlns:w="http://schemas.openxmlformats.org/wordprocessingml/2006/main" xmlns:w14="http://schemas.microsoft.com/office/word/2010/wordml" xmlns:w15="http://schemas.microsoft.com/office/word/2012/wordml" xmlns:w16cex="http://schemas.microsoft.com/office/word/2018/wordml/cex" xmlns:w16cid="http://schemas.microsoft.com/office/word/2016/wordml/cid" xmlns:w16="http://schemas.microsoft.com/office/word/2018/wordml" xmlns:w16du="http://schemas.microsoft.com/office/word/2023/wordml/word16du" xmlns:w16sdtdh="http://schemas.microsoft.com/office/word/2020/wordml/sdtdatahash" xmlns:w16se="http://schemas.microsoft.com/office/word/2015/wordml/symex" xmlns:wpg="http://schemas.microsoft.com/office/word/2010/wordprocessingGroup" xmlns:wpi="http://schemas.microsoft.com/office/word/2010/wordprocessingInk" xmlns:wne="http://schemas.microsoft.com/office/word/2006/wordml" xmlns:wps="http://schemas.microsoft.com/office/word/2010/wordprocessingShape" mc:Ignorable="w14 w15 w16se w16cid w16 w16cex w16sdtdh wp14">
   <w:body>
     <w:p>
+      <w:bookmarkStart w:id="0" w:name="_Ref133253327"/>
       <w:r>
         <w:rPr>
           <w:noProof/>
@@ -70,6 +71,7 @@
           </wp:anchor>
         </w:drawing>
       </w:r>
+      <w:bookmarkEnd w:id="0"/>
     </w:p>
     <w:p>
       <w:pPr>
@@ -587,6 +589,73 @@
           <w:lang w:val="ga-IE"/>
         </w:rPr>
       </w:pPr>
+      <w:r>
+        <w:rPr>
+          <w:noProof/>
+        </w:rPr>
+        <w:drawing>
+          <wp:anchor distT="0" distB="0" distL="114300" distR="114300" simplePos="0" relativeHeight="251663360" behindDoc="1" locked="0" layoutInCell="1" allowOverlap="1" wp14:anchorId="5F8703C2" wp14:editId="26AC6030">
+            <wp:simplePos x="0" y="0"/>
+            <wp:positionH relativeFrom="column">
+              <wp:posOffset>-595423</wp:posOffset>
+            </wp:positionH>
+            <wp:positionV relativeFrom="paragraph">
+              <wp:posOffset>366705</wp:posOffset>
+            </wp:positionV>
+            <wp:extent cx="6738306" cy="6273209"/>
+            <wp:effectExtent l="0" t="0" r="5715" b="0"/>
+            <wp:wrapNone/>
+            <wp:docPr id="1567745954" name="Picture 1" descr="C:\Users\tom\SkyDrive\Documents\HDip in Science in Computing\Electronic Plagiarism Declaration Undergraduates.png"/>
+            <wp:cNvGraphicFramePr>
+              <a:graphicFrameLocks xmlns:a="http://schemas.openxmlformats.org/drawingml/2006/main" noChangeAspect="1"/>
+            </wp:cNvGraphicFramePr>
+            <a:graphic xmlns:a="http://schemas.openxmlformats.org/drawingml/2006/main">
+              <a:graphicData uri="http://schemas.openxmlformats.org/drawingml/2006/picture">
+                <pic:pic xmlns:pic="http://schemas.openxmlformats.org/drawingml/2006/picture">
+                  <pic:nvPicPr>
+                    <pic:cNvPr id="0" name="Picture 1" descr="C:\Users\tom\SkyDrive\Documents\HDip in Science in Computing\Electronic Plagiarism Declaration Undergraduates.png"/>
+                    <pic:cNvPicPr>
+                      <a:picLocks noChangeAspect="1" noChangeArrowheads="1"/>
+                    </pic:cNvPicPr>
+                  </pic:nvPicPr>
+                  <pic:blipFill>
+                    <a:blip r:embed="rId12">
+                      <a:extLst>
+                        <a:ext uri="{28A0092B-C50C-407E-A947-70E740481C1C}">
+                          <a14:useLocalDpi xmlns:a14="http://schemas.microsoft.com/office/drawing/2010/main" val="0"/>
+                        </a:ext>
+                      </a:extLst>
+                    </a:blip>
+                    <a:srcRect t="11646"/>
+                    <a:stretch>
+                      <a:fillRect/>
+                    </a:stretch>
+                  </pic:blipFill>
+                  <pic:spPr bwMode="auto">
+                    <a:xfrm>
+                      <a:off x="0" y="0"/>
+                      <a:ext cx="6757538" cy="6291113"/>
+                    </a:xfrm>
+                    <a:prstGeom prst="rect">
+                      <a:avLst/>
+                    </a:prstGeom>
+                    <a:noFill/>
+                    <a:ln>
+                      <a:noFill/>
+                    </a:ln>
+                  </pic:spPr>
+                </pic:pic>
+              </a:graphicData>
+            </a:graphic>
+            <wp14:sizeRelH relativeFrom="page">
+              <wp14:pctWidth>0</wp14:pctWidth>
+            </wp14:sizeRelH>
+            <wp14:sizeRelV relativeFrom="page">
+              <wp14:pctHeight>0</wp14:pctHeight>
+            </wp14:sizeRelV>
+          </wp:anchor>
+        </w:drawing>
+      </w:r>
     </w:p>
     <w:p>
       <w:pPr>
@@ -608,57 +677,621 @@
         </w:rPr>
       </w:pPr>
     </w:p>
+    <w:tbl>
+      <w:tblPr>
+        <w:tblW w:w="0" w:type="auto"/>
+        <w:tblLook w:val="04A0" w:firstRow="1" w:lastRow="0" w:firstColumn="1" w:lastColumn="0" w:noHBand="0" w:noVBand="1"/>
+      </w:tblPr>
+      <w:tblGrid>
+        <w:gridCol w:w="4513"/>
+        <w:gridCol w:w="4513"/>
+      </w:tblGrid>
+      <w:tr>
+        <w:trPr>
+          <w:trHeight w:val="6946"/>
+        </w:trPr>
+        <w:tc>
+          <w:tcPr>
+            <w:tcW w:w="4621" w:type="dxa"/>
+            <w:shd w:val="clear" w:color="auto" w:fill="auto"/>
+          </w:tcPr>
+          <w:p>
+            <w:pPr>
+              <w:pStyle w:val="Title"/>
+            </w:pPr>
+            <w:r>
+              <w:rPr>
+                <w:noProof/>
+              </w:rPr>
+              <mc:AlternateContent>
+                <mc:Choice Requires="wpi">
+                  <w:drawing>
+                    <wp:anchor distT="0" distB="0" distL="114300" distR="114300" simplePos="0" relativeHeight="251670528" behindDoc="0" locked="0" layoutInCell="1" allowOverlap="1" wp14:anchorId="1836BE6F" wp14:editId="07345D9A">
+                      <wp:simplePos x="0" y="0"/>
+                      <wp:positionH relativeFrom="column">
+                        <wp:posOffset>1475105</wp:posOffset>
+                      </wp:positionH>
+                      <wp:positionV relativeFrom="paragraph">
+                        <wp:posOffset>3896995</wp:posOffset>
+                      </wp:positionV>
+                      <wp:extent cx="1486535" cy="145785"/>
+                      <wp:effectExtent l="38100" t="38100" r="37465" b="26035"/>
+                      <wp:wrapNone/>
+                      <wp:docPr id="134516773" name="Ink 113"/>
+                      <wp:cNvGraphicFramePr>
+                        <a:graphicFrameLocks xmlns:a="http://schemas.openxmlformats.org/drawingml/2006/main"/>
+                      </wp:cNvGraphicFramePr>
+                      <a:graphic xmlns:a="http://schemas.openxmlformats.org/drawingml/2006/main">
+                        <a:graphicData uri="http://schemas.microsoft.com/office/word/2010/wordprocessingInk">
+                          <w14:contentPart bwMode="auto" r:id="rId13">
+                            <w14:nvContentPartPr>
+                              <w14:cNvContentPartPr>
+                                <a14:cpLocks xmlns:a14="http://schemas.microsoft.com/office/drawing/2010/main" noRot="1"/>
+                              </w14:cNvContentPartPr>
+                            </w14:nvContentPartPr>
+                            <w14:xfrm>
+                              <a:off x="0" y="0"/>
+                              <a:ext cx="1486535" cy="145785"/>
+                            </w14:xfrm>
+                          </w14:contentPart>
+                        </a:graphicData>
+                      </a:graphic>
+                    </wp:anchor>
+                  </w:drawing>
+                </mc:Choice>
+                <mc:Fallback>
+                  <w:pict>
+                    <v:shapetype w14:anchorId="6D93EE47" id="_x0000_t75" coordsize="21600,21600" o:spt="75" o:preferrelative="t" path="m@4@5l@4@11@9@11@9@5xe" filled="f" stroked="f">
+                      <v:stroke joinstyle="miter"/>
+                      <v:formulas>
+                        <v:f eqn="if lineDrawn pixelLineWidth 0"/>
+                        <v:f eqn="sum @0 1 0"/>
+                        <v:f eqn="sum 0 0 @1"/>
+                        <v:f eqn="prod @2 1 2"/>
+                        <v:f eqn="prod @3 21600 pixelWidth"/>
+                        <v:f eqn="prod @3 21600 pixelHeight"/>
+                        <v:f eqn="sum @0 0 1"/>
+                        <v:f eqn="prod @6 1 2"/>
+                        <v:f eqn="prod @7 21600 pixelWidth"/>
+                        <v:f eqn="sum @8 21600 0"/>
+                        <v:f eqn="prod @7 21600 pixelHeight"/>
+                        <v:f eqn="sum @10 21600 0"/>
+                      </v:formulas>
+                      <v:path o:extrusionok="f" gradientshapeok="t" o:connecttype="rect"/>
+                      <o:lock v:ext="edit" aspectratio="t"/>
+                    </v:shapetype>
+                    <v:shape id="Ink 113" o:spid="_x0000_s1026" type="#_x0000_t75" style="position:absolute;margin-left:115.45pt;margin-top:306.15pt;width:118.45pt;height:12.9pt;z-index:251670528;visibility:visible;mso-wrap-style:square;mso-wrap-distance-left:9pt;mso-wrap-distance-top:0;mso-wrap-distance-right:9pt;mso-wrap-distance-bottom:0;mso-position-horizontal:absolute;mso-position-horizontal-relative:text;mso-position-vertical:absolute;mso-position-vertical-relative:text" o:gfxdata="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">
+                      <v:imagedata r:id="rId14" o:title=""/>
+                      <o:lock v:ext="edit" rotation="t" aspectratio="f"/>
+                    </v:shape>
+                  </w:pict>
+                </mc:Fallback>
+              </mc:AlternateContent>
+            </w:r>
+            <w:r>
+              <w:rPr>
+                <w:noProof/>
+              </w:rPr>
+              <mc:AlternateContent>
+                <mc:Choice Requires="wpi">
+                  <w:drawing>
+                    <wp:anchor distT="0" distB="0" distL="114300" distR="114300" simplePos="0" relativeHeight="251668480" behindDoc="0" locked="0" layoutInCell="1" allowOverlap="1" wp14:anchorId="7EF7960A" wp14:editId="7B43E734">
+                      <wp:simplePos x="0" y="0"/>
+                      <wp:positionH relativeFrom="column">
+                        <wp:posOffset>2126615</wp:posOffset>
+                      </wp:positionH>
+                      <wp:positionV relativeFrom="paragraph">
+                        <wp:posOffset>3502660</wp:posOffset>
+                      </wp:positionV>
+                      <wp:extent cx="712280" cy="143585"/>
+                      <wp:effectExtent l="38100" t="38100" r="31115" b="27940"/>
+                      <wp:wrapNone/>
+                      <wp:docPr id="497711400" name="Ink 97"/>
+                      <wp:cNvGraphicFramePr>
+                        <a:graphicFrameLocks xmlns:a="http://schemas.openxmlformats.org/drawingml/2006/main"/>
+                      </wp:cNvGraphicFramePr>
+                      <a:graphic xmlns:a="http://schemas.openxmlformats.org/drawingml/2006/main">
+                        <a:graphicData uri="http://schemas.microsoft.com/office/word/2010/wordprocessingInk">
+                          <w14:contentPart bwMode="auto" r:id="rId15">
+                            <w14:nvContentPartPr>
+                              <w14:cNvContentPartPr>
+                                <a14:cpLocks xmlns:a14="http://schemas.microsoft.com/office/drawing/2010/main" noRot="1"/>
+                              </w14:cNvContentPartPr>
+                            </w14:nvContentPartPr>
+                            <w14:xfrm>
+                              <a:off x="0" y="0"/>
+                              <a:ext cx="712280" cy="143585"/>
+                            </w14:xfrm>
+                          </w14:contentPart>
+                        </a:graphicData>
+                      </a:graphic>
+                    </wp:anchor>
+                  </w:drawing>
+                </mc:Choice>
+                <mc:Fallback>
+                  <w:pict>
+                    <v:shape w14:anchorId="5DAFCF1B" id="Ink 97" o:spid="_x0000_s1026" type="#_x0000_t75" style="position:absolute;margin-left:166.75pt;margin-top:275.1pt;width:57.5pt;height:12.7pt;z-index:251668480;visibility:visible;mso-wrap-style:square;mso-wrap-distance-left:9pt;mso-wrap-distance-top:0;mso-wrap-distance-right:9pt;mso-wrap-distance-bottom:0;mso-position-horizontal:absolute;mso-position-horizontal-relative:text;mso-position-vertical:absolute;mso-position-vertical-relative:text" o:gfxdata="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">
+                      <v:imagedata r:id="rId16" o:title=""/>
+                      <o:lock v:ext="edit" rotation="t" aspectratio="f"/>
+                    </v:shape>
+                  </w:pict>
+                </mc:Fallback>
+              </mc:AlternateContent>
+            </w:r>
+            <w:r>
+              <w:rPr>
+                <w:noProof/>
+              </w:rPr>
+              <mc:AlternateContent>
+                <mc:Choice Requires="wpi">
+                  <w:drawing>
+                    <wp:anchor distT="0" distB="0" distL="114300" distR="114300" simplePos="0" relativeHeight="251667456" behindDoc="0" locked="0" layoutInCell="1" allowOverlap="1" wp14:anchorId="7709B38B" wp14:editId="4A39CCDD">
+                      <wp:simplePos x="0" y="0"/>
+                      <wp:positionH relativeFrom="column">
+                        <wp:posOffset>1946659</wp:posOffset>
+                      </wp:positionH>
+                      <wp:positionV relativeFrom="paragraph">
+                        <wp:posOffset>3479314</wp:posOffset>
+                      </wp:positionV>
+                      <wp:extent cx="101880" cy="143280"/>
+                      <wp:effectExtent l="19050" t="38100" r="31750" b="28575"/>
+                      <wp:wrapNone/>
+                      <wp:docPr id="682238848" name="Ink 82"/>
+                      <wp:cNvGraphicFramePr>
+                        <a:graphicFrameLocks xmlns:a="http://schemas.openxmlformats.org/drawingml/2006/main"/>
+                      </wp:cNvGraphicFramePr>
+                      <a:graphic xmlns:a="http://schemas.openxmlformats.org/drawingml/2006/main">
+                        <a:graphicData uri="http://schemas.microsoft.com/office/word/2010/wordprocessingInk">
+                          <w14:contentPart bwMode="auto" r:id="rId17">
+                            <w14:nvContentPartPr>
+                              <w14:cNvContentPartPr>
+                                <a14:cpLocks xmlns:a14="http://schemas.microsoft.com/office/drawing/2010/main" noRot="1"/>
+                              </w14:cNvContentPartPr>
+                            </w14:nvContentPartPr>
+                            <w14:xfrm>
+                              <a:off x="0" y="0"/>
+                              <a:ext cx="101880" cy="143280"/>
+                            </w14:xfrm>
+                          </w14:contentPart>
+                        </a:graphicData>
+                      </a:graphic>
+                    </wp:anchor>
+                  </w:drawing>
+                </mc:Choice>
+                <mc:Fallback>
+                  <w:pict>
+                    <v:shape w14:anchorId="580B8844" id="Ink 82" o:spid="_x0000_s1026" type="#_x0000_t75" style="position:absolute;margin-left:152.6pt;margin-top:273.25pt;width:9.4pt;height:12.7pt;z-index:251667456;visibility:visible;mso-wrap-style:square;mso-wrap-distance-left:9pt;mso-wrap-distance-top:0;mso-wrap-distance-right:9pt;mso-wrap-distance-bottom:0;mso-position-horizontal:absolute;mso-position-horizontal-relative:text;mso-position-vertical:absolute;mso-position-vertical-relative:text" o:gfxdata="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">
+                      <v:imagedata r:id="rId18" o:title=""/>
+                      <o:lock v:ext="edit" rotation="t" aspectratio="f"/>
+                    </v:shape>
+                  </w:pict>
+                </mc:Fallback>
+              </mc:AlternateContent>
+            </w:r>
+            <w:r>
+              <w:rPr>
+                <w:noProof/>
+              </w:rPr>
+              <mc:AlternateContent>
+                <mc:Choice Requires="wpi">
+                  <w:drawing>
+                    <wp:anchor distT="0" distB="0" distL="114300" distR="114300" simplePos="0" relativeHeight="251666432" behindDoc="0" locked="0" layoutInCell="1" allowOverlap="1" wp14:anchorId="26750D62" wp14:editId="738F2CEF">
+                      <wp:simplePos x="0" y="0"/>
+                      <wp:positionH relativeFrom="column">
+                        <wp:posOffset>1459865</wp:posOffset>
+                      </wp:positionH>
+                      <wp:positionV relativeFrom="paragraph">
+                        <wp:posOffset>3414395</wp:posOffset>
+                      </wp:positionV>
+                      <wp:extent cx="433750" cy="341630"/>
+                      <wp:effectExtent l="57150" t="38100" r="0" b="20320"/>
+                      <wp:wrapNone/>
+                      <wp:docPr id="548822956" name="Ink 81"/>
+                      <wp:cNvGraphicFramePr>
+                        <a:graphicFrameLocks xmlns:a="http://schemas.openxmlformats.org/drawingml/2006/main"/>
+                      </wp:cNvGraphicFramePr>
+                      <a:graphic xmlns:a="http://schemas.openxmlformats.org/drawingml/2006/main">
+                        <a:graphicData uri="http://schemas.microsoft.com/office/word/2010/wordprocessingInk">
+                          <w14:contentPart bwMode="auto" r:id="rId19">
+                            <w14:nvContentPartPr>
+                              <w14:cNvContentPartPr>
+                                <a14:cpLocks xmlns:a14="http://schemas.microsoft.com/office/drawing/2010/main" noRot="1"/>
+                              </w14:cNvContentPartPr>
+                            </w14:nvContentPartPr>
+                            <w14:xfrm>
+                              <a:off x="0" y="0"/>
+                              <a:ext cx="433750" cy="341630"/>
+                            </w14:xfrm>
+                          </w14:contentPart>
+                        </a:graphicData>
+                      </a:graphic>
+                    </wp:anchor>
+                  </w:drawing>
+                </mc:Choice>
+                <mc:Fallback>
+                  <w:pict>
+                    <v:shape w14:anchorId="2CD1EEC8" id="Ink 81" o:spid="_x0000_s1026" type="#_x0000_t75" style="position:absolute;margin-left:114.25pt;margin-top:268.15pt;width:35.55pt;height:28.3pt;z-index:251666432;visibility:visible;mso-wrap-style:square;mso-wrap-distance-left:9pt;mso-wrap-distance-top:0;mso-wrap-distance-right:9pt;mso-wrap-distance-bottom:0;mso-position-horizontal:absolute;mso-position-horizontal-relative:text;mso-position-vertical:absolute;mso-position-vertical-relative:text" o:gfxdata="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">
+                      <v:imagedata r:id="rId20" o:title=""/>
+                      <o:lock v:ext="edit" rotation="t" aspectratio="f"/>
+                    </v:shape>
+                  </w:pict>
+                </mc:Fallback>
+              </mc:AlternateContent>
+            </w:r>
+            <w:r>
+              <w:rPr>
+                <w:noProof/>
+              </w:rPr>
+              <mc:AlternateContent>
+                <mc:Choice Requires="wpi">
+                  <w:drawing>
+                    <wp:anchor distT="0" distB="0" distL="114300" distR="114300" simplePos="0" relativeHeight="251665408" behindDoc="0" locked="0" layoutInCell="1" allowOverlap="1" wp14:anchorId="56BBBFD7" wp14:editId="7BBB6E0C">
+                      <wp:simplePos x="0" y="0"/>
+                      <wp:positionH relativeFrom="column">
+                        <wp:posOffset>1506855</wp:posOffset>
+                      </wp:positionH>
+                      <wp:positionV relativeFrom="paragraph">
+                        <wp:posOffset>3050540</wp:posOffset>
+                      </wp:positionV>
+                      <wp:extent cx="1476415" cy="159110"/>
+                      <wp:effectExtent l="38100" t="57150" r="28575" b="31750"/>
+                      <wp:wrapNone/>
+                      <wp:docPr id="1784894273" name="Ink 70"/>
+                      <wp:cNvGraphicFramePr>
+                        <a:graphicFrameLocks xmlns:a="http://schemas.openxmlformats.org/drawingml/2006/main"/>
+                      </wp:cNvGraphicFramePr>
+                      <a:graphic xmlns:a="http://schemas.openxmlformats.org/drawingml/2006/main">
+                        <a:graphicData uri="http://schemas.microsoft.com/office/word/2010/wordprocessingInk">
+                          <w14:contentPart bwMode="auto" r:id="rId21">
+                            <w14:nvContentPartPr>
+                              <w14:cNvContentPartPr>
+                                <a14:cpLocks xmlns:a14="http://schemas.microsoft.com/office/drawing/2010/main" noRot="1"/>
+                              </w14:cNvContentPartPr>
+                            </w14:nvContentPartPr>
+                            <w14:xfrm>
+                              <a:off x="0" y="0"/>
+                              <a:ext cx="1476415" cy="159110"/>
+                            </w14:xfrm>
+                          </w14:contentPart>
+                        </a:graphicData>
+                      </a:graphic>
+                    </wp:anchor>
+                  </w:drawing>
+                </mc:Choice>
+                <mc:Fallback>
+                  <w:pict>
+                    <v:shape w14:anchorId="4325D2FF" id="Ink 70" o:spid="_x0000_s1026" type="#_x0000_t75" style="position:absolute;margin-left:117.95pt;margin-top:239.5pt;width:117.65pt;height:13.95pt;z-index:251665408;visibility:visible;mso-wrap-style:square;mso-wrap-distance-left:9pt;mso-wrap-distance-top:0;mso-wrap-distance-right:9pt;mso-wrap-distance-bottom:0;mso-position-horizontal:absolute;mso-position-horizontal-relative:text;mso-position-vertical:absolute;mso-position-vertical-relative:text" o:gfxdata="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">
+                      <v:imagedata r:id="rId22" o:title=""/>
+                      <o:lock v:ext="edit" rotation="t" aspectratio="f"/>
+                    </v:shape>
+                  </w:pict>
+                </mc:Fallback>
+              </mc:AlternateContent>
+            </w:r>
+            <w:r>
+              <w:rPr>
+                <w:noProof/>
+              </w:rPr>
+              <mc:AlternateContent>
+                <mc:Choice Requires="wpi">
+                  <w:drawing>
+                    <wp:anchor distT="0" distB="0" distL="114300" distR="114300" simplePos="0" relativeHeight="251662336" behindDoc="0" locked="0" layoutInCell="1" allowOverlap="1" wp14:anchorId="6079C57B" wp14:editId="3A99FB17">
+                      <wp:simplePos x="0" y="0"/>
+                      <wp:positionH relativeFrom="column">
+                        <wp:posOffset>1900555</wp:posOffset>
+                      </wp:positionH>
+                      <wp:positionV relativeFrom="paragraph">
+                        <wp:posOffset>2633980</wp:posOffset>
+                      </wp:positionV>
+                      <wp:extent cx="1158875" cy="186690"/>
+                      <wp:effectExtent l="57150" t="38100" r="3175" b="22860"/>
+                      <wp:wrapNone/>
+                      <wp:docPr id="790234756" name="Ink 39"/>
+                      <wp:cNvGraphicFramePr>
+                        <a:graphicFrameLocks xmlns:a="http://schemas.openxmlformats.org/drawingml/2006/main"/>
+                      </wp:cNvGraphicFramePr>
+                      <a:graphic xmlns:a="http://schemas.openxmlformats.org/drawingml/2006/main">
+                        <a:graphicData uri="http://schemas.microsoft.com/office/word/2010/wordprocessingInk">
+                          <w14:contentPart bwMode="auto" r:id="rId23">
+                            <w14:nvContentPartPr>
+                              <w14:cNvContentPartPr>
+                                <a14:cpLocks xmlns:a14="http://schemas.microsoft.com/office/drawing/2010/main" noRot="1"/>
+                              </w14:cNvContentPartPr>
+                            </w14:nvContentPartPr>
+                            <w14:xfrm>
+                              <a:off x="0" y="0"/>
+                              <a:ext cx="1158875" cy="186690"/>
+                            </w14:xfrm>
+                          </w14:contentPart>
+                        </a:graphicData>
+                      </a:graphic>
+                    </wp:anchor>
+                  </w:drawing>
+                </mc:Choice>
+                <mc:Fallback>
+                  <w:pict>
+                    <v:shape w14:anchorId="0B71BD7C" id="Ink 39" o:spid="_x0000_s1026" type="#_x0000_t75" style="position:absolute;margin-left:148.95pt;margin-top:206.7pt;width:92.65pt;height:16.1pt;z-index:251662336;visibility:visible;mso-wrap-style:square;mso-wrap-distance-left:9pt;mso-wrap-distance-top:0;mso-wrap-distance-right:9pt;mso-wrap-distance-bottom:0;mso-position-horizontal:absolute;mso-position-horizontal-relative:text;mso-position-vertical:absolute;mso-position-vertical-relative:text" o:gfxdata="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">
+                      <v:imagedata r:id="rId24" o:title=""/>
+                      <o:lock v:ext="edit" rotation="t" aspectratio="f"/>
+                    </v:shape>
+                  </w:pict>
+                </mc:Fallback>
+              </mc:AlternateContent>
+            </w:r>
+            <w:r>
+              <w:rPr>
+                <w:noProof/>
+              </w:rPr>
+              <mc:AlternateContent>
+                <mc:Choice Requires="wpi">
+                  <w:drawing>
+                    <wp:anchor distT="0" distB="0" distL="114300" distR="114300" simplePos="0" relativeHeight="251661312" behindDoc="0" locked="0" layoutInCell="1" allowOverlap="1" wp14:anchorId="4042816A" wp14:editId="526B941A">
+                      <wp:simplePos x="0" y="0"/>
+                      <wp:positionH relativeFrom="column">
+                        <wp:posOffset>1628775</wp:posOffset>
+                      </wp:positionH>
+                      <wp:positionV relativeFrom="paragraph">
+                        <wp:posOffset>2661285</wp:posOffset>
+                      </wp:positionV>
+                      <wp:extent cx="381635" cy="163830"/>
+                      <wp:effectExtent l="38100" t="57150" r="0" b="26670"/>
+                      <wp:wrapNone/>
+                      <wp:docPr id="1053912591" name="Ink 22"/>
+                      <wp:cNvGraphicFramePr>
+                        <a:graphicFrameLocks xmlns:a="http://schemas.openxmlformats.org/drawingml/2006/main"/>
+                      </wp:cNvGraphicFramePr>
+                      <a:graphic xmlns:a="http://schemas.openxmlformats.org/drawingml/2006/main">
+                        <a:graphicData uri="http://schemas.microsoft.com/office/word/2010/wordprocessingInk">
+                          <w14:contentPart bwMode="auto" r:id="rId25">
+                            <w14:nvContentPartPr>
+                              <w14:cNvContentPartPr>
+                                <a14:cpLocks xmlns:a14="http://schemas.microsoft.com/office/drawing/2010/main" noRot="1"/>
+                              </w14:cNvContentPartPr>
+                            </w14:nvContentPartPr>
+                            <w14:xfrm>
+                              <a:off x="0" y="0"/>
+                              <a:ext cx="381635" cy="163830"/>
+                            </w14:xfrm>
+                          </w14:contentPart>
+                        </a:graphicData>
+                      </a:graphic>
+                    </wp:anchor>
+                  </w:drawing>
+                </mc:Choice>
+                <mc:Fallback>
+                  <w:pict>
+                    <v:shape w14:anchorId="62380ECD" id="Ink 22" o:spid="_x0000_s1026" type="#_x0000_t75" style="position:absolute;margin-left:127.55pt;margin-top:208.85pt;width:31.45pt;height:14.3pt;z-index:251661312;visibility:visible;mso-wrap-style:square;mso-wrap-distance-left:9pt;mso-wrap-distance-top:0;mso-wrap-distance-right:9pt;mso-wrap-distance-bottom:0;mso-position-horizontal:absolute;mso-position-horizontal-relative:text;mso-position-vertical:absolute;mso-position-vertical-relative:text" o:gfxdata="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">
+                      <v:imagedata r:id="rId26" o:title=""/>
+                      <o:lock v:ext="edit" rotation="t" aspectratio="f"/>
+                    </v:shape>
+                  </w:pict>
+                </mc:Fallback>
+              </mc:AlternateContent>
+            </w:r>
+            <w:r>
+              <w:rPr>
+                <w:noProof/>
+              </w:rPr>
+              <mc:AlternateContent>
+                <mc:Choice Requires="wpi">
+                  <w:drawing>
+                    <wp:anchor distT="0" distB="0" distL="114300" distR="114300" simplePos="0" relativeHeight="251660288" behindDoc="0" locked="0" layoutInCell="1" allowOverlap="1" wp14:anchorId="041D8610" wp14:editId="7BACB467">
+                      <wp:simplePos x="0" y="0"/>
+                      <wp:positionH relativeFrom="column">
+                        <wp:posOffset>1483995</wp:posOffset>
+                      </wp:positionH>
+                      <wp:positionV relativeFrom="paragraph">
+                        <wp:posOffset>2570480</wp:posOffset>
+                      </wp:positionV>
+                      <wp:extent cx="104140" cy="236220"/>
+                      <wp:effectExtent l="38100" t="57150" r="29210" b="30480"/>
+                      <wp:wrapNone/>
+                      <wp:docPr id="62995135" name="Ink 12"/>
+                      <wp:cNvGraphicFramePr>
+                        <a:graphicFrameLocks xmlns:a="http://schemas.openxmlformats.org/drawingml/2006/main"/>
+                      </wp:cNvGraphicFramePr>
+                      <a:graphic xmlns:a="http://schemas.openxmlformats.org/drawingml/2006/main">
+                        <a:graphicData uri="http://schemas.microsoft.com/office/word/2010/wordprocessingInk">
+                          <w14:contentPart bwMode="auto" r:id="rId27">
+                            <w14:nvContentPartPr>
+                              <w14:cNvContentPartPr>
+                                <a14:cpLocks xmlns:a14="http://schemas.microsoft.com/office/drawing/2010/main" noRot="1"/>
+                              </w14:cNvContentPartPr>
+                            </w14:nvContentPartPr>
+                            <w14:xfrm>
+                              <a:off x="0" y="0"/>
+                              <a:ext cx="104140" cy="236220"/>
+                            </w14:xfrm>
+                          </w14:contentPart>
+                        </a:graphicData>
+                      </a:graphic>
+                    </wp:anchor>
+                  </w:drawing>
+                </mc:Choice>
+                <mc:Fallback>
+                  <w:pict>
+                    <v:shape w14:anchorId="2672DF3D" id="Ink 12" o:spid="_x0000_s1026" type="#_x0000_t75" style="position:absolute;margin-left:116.15pt;margin-top:201.7pt;width:9.6pt;height:20pt;z-index:251660288;visibility:visible;mso-wrap-style:square;mso-wrap-distance-left:9pt;mso-wrap-distance-top:0;mso-wrap-distance-right:9pt;mso-wrap-distance-bottom:0;mso-position-horizontal:absolute;mso-position-horizontal-relative:text;mso-position-vertical:absolute;mso-position-vertical-relative:text" o:gfxdata="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">
+                      <v:imagedata r:id="rId28" o:title=""/>
+                      <o:lock v:ext="edit" rotation="t" aspectratio="f"/>
+                    </v:shape>
+                  </w:pict>
+                </mc:Fallback>
+              </mc:AlternateContent>
+            </w:r>
+          </w:p>
+        </w:tc>
+        <w:tc>
+          <w:tcPr>
+            <w:tcW w:w="4621" w:type="dxa"/>
+            <w:shd w:val="clear" w:color="auto" w:fill="auto"/>
+          </w:tcPr>
+          <w:p>
+            <w:pPr>
+              <w:pStyle w:val="Title"/>
+              <w:rPr>
+                <w:sz w:val="32"/>
+                <w:szCs w:val="32"/>
+              </w:rPr>
+            </w:pPr>
+            <w:r>
+              <w:rPr>
+                <w:noProof/>
+                <w:sz w:val="32"/>
+                <w:szCs w:val="32"/>
+              </w:rPr>
+              <mc:AlternateContent>
+                <mc:Choice Requires="wpi">
+                  <w:drawing>
+                    <wp:anchor distT="0" distB="0" distL="114300" distR="114300" simplePos="0" relativeHeight="251669504" behindDoc="0" locked="0" layoutInCell="1" allowOverlap="1" wp14:anchorId="2B91D425" wp14:editId="14846BAE">
+                      <wp:simplePos x="0" y="0"/>
+                      <wp:positionH relativeFrom="column">
+                        <wp:posOffset>48260</wp:posOffset>
+                      </wp:positionH>
+                      <wp:positionV relativeFrom="paragraph">
+                        <wp:posOffset>2665730</wp:posOffset>
+                      </wp:positionV>
+                      <wp:extent cx="529490" cy="158115"/>
+                      <wp:effectExtent l="38100" t="57150" r="4445" b="32385"/>
+                      <wp:wrapNone/>
+                      <wp:docPr id="2040958130" name="Ink 54"/>
+                      <wp:cNvGraphicFramePr>
+                        <a:graphicFrameLocks xmlns:a="http://schemas.openxmlformats.org/drawingml/2006/main"/>
+                      </wp:cNvGraphicFramePr>
+                      <a:graphic xmlns:a="http://schemas.openxmlformats.org/drawingml/2006/main">
+                        <a:graphicData uri="http://schemas.microsoft.com/office/word/2010/wordprocessingInk">
+                          <w14:contentPart bwMode="auto" r:id="rId29">
+                            <w14:nvContentPartPr>
+                              <w14:cNvContentPartPr>
+                                <a14:cpLocks xmlns:a14="http://schemas.microsoft.com/office/drawing/2010/main" noRot="1"/>
+                              </w14:cNvContentPartPr>
+                            </w14:nvContentPartPr>
+                            <w14:xfrm>
+                              <a:off x="0" y="0"/>
+                              <a:ext cx="529490" cy="158115"/>
+                            </w14:xfrm>
+                          </w14:contentPart>
+                        </a:graphicData>
+                      </a:graphic>
+                    </wp:anchor>
+                  </w:drawing>
+                </mc:Choice>
+                <mc:Fallback>
+                  <w:pict>
+                    <v:shape w14:anchorId="56FE07EC" id="Ink 54" o:spid="_x0000_s1026" type="#_x0000_t75" style="position:absolute;margin-left:3.1pt;margin-top:209.2pt;width:43.15pt;height:13.85pt;z-index:251669504;visibility:visible;mso-wrap-style:square;mso-wrap-distance-left:9pt;mso-wrap-distance-top:0;mso-wrap-distance-right:9pt;mso-wrap-distance-bottom:0;mso-position-horizontal:absolute;mso-position-horizontal-relative:text;mso-position-vertical:absolute;mso-position-vertical-relative:text" o:gfxdata="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">
+                      <v:imagedata r:id="rId30" o:title=""/>
+                      <o:lock v:ext="edit" rotation="t" aspectratio="f"/>
+                    </v:shape>
+                  </w:pict>
+                </mc:Fallback>
+              </mc:AlternateContent>
+            </w:r>
+          </w:p>
+        </w:tc>
+      </w:tr>
+      <w:tr>
+        <w:tc>
+          <w:tcPr>
+            <w:tcW w:w="9242" w:type="dxa"/>
+            <w:gridSpan w:val="2"/>
+            <w:shd w:val="clear" w:color="auto" w:fill="auto"/>
+          </w:tcPr>
+          <w:p>
+            <w:pPr>
+              <w:pStyle w:val="Title"/>
+            </w:pPr>
+          </w:p>
+        </w:tc>
+      </w:tr>
+    </w:tbl>
     <w:p>
       <w:pPr>
         <w:pStyle w:val="Heading1"/>
         <w:rPr>
-          <w:sz w:val="24"/>
-          <w:szCs w:val="24"/>
           <w:lang w:val="ga-IE"/>
         </w:rPr>
       </w:pPr>
+      <w:r>
+        <w:rPr>
+          <w:noProof/>
+        </w:rPr>
+        <mc:AlternateContent>
+          <mc:Choice Requires="wpi">
+            <w:drawing>
+              <wp:anchor distT="0" distB="0" distL="114300" distR="114300" simplePos="0" relativeHeight="251664384" behindDoc="0" locked="0" layoutInCell="1" allowOverlap="1" wp14:anchorId="3723BCB1" wp14:editId="2A7B8D5E">
+                <wp:simplePos x="0" y="0"/>
+                <wp:positionH relativeFrom="column">
+                  <wp:posOffset>7587879</wp:posOffset>
+                </wp:positionH>
+                <wp:positionV relativeFrom="paragraph">
+                  <wp:posOffset>-1827269</wp:posOffset>
+                </wp:positionV>
+                <wp:extent cx="360" cy="360"/>
+                <wp:effectExtent l="38100" t="38100" r="38100" b="38100"/>
+                <wp:wrapNone/>
+                <wp:docPr id="907836737" name="Ink 2"/>
+                <wp:cNvGraphicFramePr>
+                  <a:graphicFrameLocks xmlns:a="http://schemas.openxmlformats.org/drawingml/2006/main"/>
+                </wp:cNvGraphicFramePr>
+                <a:graphic xmlns:a="http://schemas.openxmlformats.org/drawingml/2006/main">
+                  <a:graphicData uri="http://schemas.microsoft.com/office/word/2010/wordprocessingInk">
+                    <w14:contentPart bwMode="auto" r:id="rId31">
+                      <w14:nvContentPartPr>
+                        <w14:cNvContentPartPr>
+                          <a14:cpLocks xmlns:a14="http://schemas.microsoft.com/office/drawing/2010/main" noRot="1"/>
+                        </w14:cNvContentPartPr>
+                      </w14:nvContentPartPr>
+                      <w14:xfrm>
+                        <a:off x="0" y="0"/>
+                        <a:ext cx="360" cy="360"/>
+                      </w14:xfrm>
+                    </w14:contentPart>
+                  </a:graphicData>
+                </a:graphic>
+              </wp:anchor>
+            </w:drawing>
+          </mc:Choice>
+          <mc:Fallback>
+            <w:pict>
+              <v:shape w14:anchorId="40C6304E" id="Ink 2" o:spid="_x0000_s1026" type="#_x0000_t75" style="position:absolute;margin-left:596.75pt;margin-top:-144.6pt;width:1.45pt;height:1.45pt;z-index:251664384;visibility:visible;mso-wrap-style:square;mso-wrap-distance-left:9pt;mso-wrap-distance-top:0;mso-wrap-distance-right:9pt;mso-wrap-distance-bottom:0;mso-position-horizontal:absolute;mso-position-horizontal-relative:text;mso-position-vertical:absolute;mso-position-vertical-relative:text" o:gfxdata="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">
+                <v:imagedata r:id="rId32" o:title=""/>
+                <o:lock v:ext="edit" rotation="t" aspectratio="f"/>
+              </v:shape>
+            </w:pict>
+          </mc:Fallback>
+        </mc:AlternateContent>
+      </w:r>
     </w:p>
     <w:p>
       <w:pPr>
         <w:pStyle w:val="Heading1"/>
         <w:rPr>
-          <w:sz w:val="24"/>
-          <w:szCs w:val="24"/>
           <w:lang w:val="ga-IE"/>
         </w:rPr>
       </w:pPr>
     </w:p>
     <w:p>
       <w:pPr>
-        <w:pStyle w:val="Title"/>
-        <w:jc w:val="center"/>
-        <w:rPr>
-          <w:sz w:val="32"/>
-          <w:szCs w:val="32"/>
-        </w:rPr>
-      </w:pPr>
-      <w:r>
-        <w:rPr>
-          <w:sz w:val="32"/>
-          <w:szCs w:val="32"/>
-        </w:rPr>
-        <w:t xml:space="preserve">[Declaration </w:t>
-      </w:r>
-      <w:r>
-        <w:rPr>
-          <w:sz w:val="32"/>
-          <w:szCs w:val="32"/>
+        <w:pStyle w:val="Heading1"/>
+        <w:rPr>
           <w:lang w:val="ga-IE"/>
         </w:rPr>
-        <w:t>form to be attached]</w:t>
-      </w:r>
-      <w:r>
-        <w:rPr>
-          <w:sz w:val="32"/>
-          <w:szCs w:val="32"/>
-        </w:rPr>
-        <w:t xml:space="preserve"> </w:t>
-      </w:r>
+      </w:pPr>
+    </w:p>
+    <w:p>
+      <w:pPr>
+        <w:pStyle w:val="Heading1"/>
+        <w:rPr>
+          <w:lang w:val="ga-IE"/>
+        </w:rPr>
+      </w:pPr>
+    </w:p>
+    <w:p>
+      <w:pPr>
+        <w:pStyle w:val="Heading1"/>
+        <w:rPr>
+          <w:lang w:val="ga-IE"/>
+        </w:rPr>
+      </w:pPr>
     </w:p>
     <w:p>
       <w:pPr>
@@ -1325,7 +1958,7 @@
         </w:rPr>
         <w:br w:type="page"/>
       </w:r>
-      <w:bookmarkStart w:id="0" w:name="_Toc54714373"/>
+      <w:bookmarkStart w:id="1" w:name="_Toc54714373"/>
     </w:p>
     <w:p>
       <w:pPr>
@@ -1343,7 +1976,7 @@
         <w:lastRenderedPageBreak/>
         <w:t>Acknowledgements</w:t>
       </w:r>
-      <w:bookmarkEnd w:id="0"/>
+      <w:bookmarkEnd w:id="1"/>
     </w:p>
     <w:p>
       <w:r>
@@ -1401,7 +2034,7 @@
           <w:szCs w:val="36"/>
         </w:rPr>
       </w:pPr>
-      <w:bookmarkStart w:id="1" w:name="_Toc54714374"/>
+      <w:bookmarkStart w:id="2" w:name="_Toc54714374"/>
       <w:r>
         <w:rPr>
           <w:sz w:val="36"/>
@@ -1410,7 +2043,7 @@
         <w:lastRenderedPageBreak/>
         <w:t>Project Abstract</w:t>
       </w:r>
-      <w:bookmarkEnd w:id="1"/>
+      <w:bookmarkEnd w:id="2"/>
     </w:p>
     <w:p>
       <w:r>
@@ -1622,7 +2255,7 @@
           <w:szCs w:val="36"/>
         </w:rPr>
       </w:pPr>
-      <w:bookmarkStart w:id="2" w:name="_Toc54714375"/>
+      <w:bookmarkStart w:id="3" w:name="_Toc54714375"/>
       <w:r>
         <w:rPr>
           <w:sz w:val="36"/>
@@ -1659,7 +2292,7 @@
         </w:rPr>
         <w:t xml:space="preserve"> Research Question</w:t>
       </w:r>
-      <w:bookmarkEnd w:id="2"/>
+      <w:bookmarkEnd w:id="3"/>
     </w:p>
     <w:p>
       <w:r>
@@ -1887,7 +2520,7 @@
           <w:szCs w:val="24"/>
         </w:rPr>
       </w:pPr>
-      <w:bookmarkStart w:id="3" w:name="_Toc54714376"/>
+      <w:bookmarkStart w:id="4" w:name="_Toc54714376"/>
       <w:r>
         <w:rPr>
           <w:sz w:val="24"/>
@@ -1896,7 +2529,43 @@
         <w:lastRenderedPageBreak/>
         <w:t>Literature Review</w:t>
       </w:r>
-      <w:bookmarkEnd w:id="3"/>
+      <w:bookmarkEnd w:id="4"/>
+    </w:p>
+    <w:p>
+      <w:r>
+        <w:t>Survival game genre has been on the market for a long while yet always brining something new to excite people and making the companies have competition on which survival game is better yet always surprising players by brining something different to the market. Some survival games after realising they end up doing a version of the game for a VR which always attracts new players or players that have already played their game on a non-VR platform. With my game being made in VR I want to bring my own game to a great standard that will have some new features that will make my game unique.</w:t>
+      </w:r>
+    </w:p>
+    <w:p>
+      <w:r>
+        <w:t>There are already existing games that made similar type of projects which were a success such as game called Green Hell VR, they used VR but not multiplayer technologies.</w:t>
+      </w:r>
+      <w:r>
+        <w:t xml:space="preserve"> </w:t>
+      </w:r>
+      <w:hyperlink w:anchor="_References" w:history="1">
+        <w:r>
+          <w:rPr>
+            <w:rStyle w:val="Hyperlink"/>
+          </w:rPr>
+          <w:t>(Re</w:t>
+        </w:r>
+        <w:r>
+          <w:rPr>
+            <w:rStyle w:val="Hyperlink"/>
+          </w:rPr>
+          <w:t>f</w:t>
+        </w:r>
+        <w:r>
+          <w:rPr>
+            <w:rStyle w:val="Hyperlink"/>
+          </w:rPr>
+          <w:t>erences)</w:t>
+        </w:r>
+      </w:hyperlink>
+      <w:r>
+        <w:t xml:space="preserve"> </w:t>
+      </w:r>
     </w:p>
     <w:p>
       <w:pPr>
@@ -2065,7 +2734,7 @@
           <w:szCs w:val="24"/>
         </w:rPr>
       </w:pPr>
-      <w:bookmarkStart w:id="4" w:name="_Toc54714377"/>
+      <w:bookmarkStart w:id="5" w:name="_Toc54714377"/>
       <w:r>
         <w:rPr>
           <w:sz w:val="24"/>
@@ -2080,7 +2749,7 @@
         </w:rPr>
         <w:t>and Discussion</w:t>
       </w:r>
-      <w:bookmarkEnd w:id="4"/>
+      <w:bookmarkEnd w:id="5"/>
     </w:p>
     <w:p>
       <w:pPr>
@@ -2139,13 +2808,6 @@
     <w:p/>
     <w:p/>
     <w:p/>
-    <w:p/>
-    <w:p/>
-    <w:p/>
-    <w:p/>
-    <w:p/>
-    <w:p/>
-    <w:p/>
     <w:p>
       <w:pPr>
         <w:rPr>
@@ -2198,13 +2860,19 @@
     </w:p>
     <w:p>
       <w:r>
-        <w:t xml:space="preserve">After the initial setup was completed, the team was able to create a simple test area to ensure that everything was working as intended. This involved testing the physics engine to ensure that the player could move around the environment without clipping through objects or experiencing any strange </w:t>
-      </w:r>
-      <w:r>
-        <w:t>behaviour</w:t>
-      </w:r>
-      <w:r>
-        <w:t xml:space="preserve">. This was an important step in the development process, as it allowed the team to identify any potential issues early on and </w:t>
+        <w:t xml:space="preserve">After the initial setup was completed, </w:t>
+      </w:r>
+      <w:r>
+        <w:t>I</w:t>
+      </w:r>
+      <w:r>
+        <w:t xml:space="preserve"> was able to create a simple test area to ensure that everything was working as intended. This involved testing the physics engine to ensure that the player could move around the environment without clipping through objects or experiencing any strange behaviour. This was an important step in the development process, as it allowed </w:t>
+      </w:r>
+      <w:r>
+        <w:t>me</w:t>
+      </w:r>
+      <w:r>
+        <w:t xml:space="preserve"> to identify any potential issues early on and </w:t>
       </w:r>
       <w:proofErr w:type="gramStart"/>
       <w:r>
@@ -2215,18 +2883,16 @@
         <w:t xml:space="preserve"> as necessary.</w:t>
       </w:r>
       <w:r>
-        <w:t xml:space="preserve"> </w:t>
-      </w:r>
-      <w:proofErr w:type="gramStart"/>
-      <w:r>
-        <w:t>In</w:t>
-      </w:r>
-      <w:proofErr w:type="gramEnd"/>
-      <w:r>
-        <w:t xml:space="preserve"> order not to clip through the objects It was decided to make a script for the VR camera so that the player collider will follow the players camera which is players head in our situation. </w:t>
-      </w:r>
-      <w:r>
-        <w:t>Overall, reaching the first milestone of the project was a significant accomplishment that required a lot of hard work and dedication. It laid the foundation for the rest of the project and set the team up for success in creating an engaging and immersive virtual reality experience.</w:t>
+        <w:t xml:space="preserve"> In order not to clip through the objects It was decided to make a script for the VR camera so that the player collider will follow the players camera which is players head in our situation. </w:t>
+      </w:r>
+      <w:r>
+        <w:t xml:space="preserve">Overall, reaching the first milestone of the project was a significant accomplishment that required a lot of hard work and dedication. It laid the foundation for the rest of the project and set the </w:t>
+      </w:r>
+      <w:r>
+        <w:t>me</w:t>
+      </w:r>
+      <w:r>
+        <w:t xml:space="preserve"> up for success in creating an engaging and immersive virtual reality experience.</w:t>
       </w:r>
     </w:p>
     <w:p>
@@ -2255,7 +2921,7 @@
                     <pic:cNvPicPr/>
                   </pic:nvPicPr>
                   <pic:blipFill>
-                    <a:blip r:embed="rId12"/>
+                    <a:blip r:embed="rId33"/>
                     <a:stretch>
                       <a:fillRect/>
                     </a:stretch>
@@ -2295,7 +2961,7 @@
                     <pic:cNvPicPr/>
                   </pic:nvPicPr>
                   <pic:blipFill>
-                    <a:blip r:embed="rId13"/>
+                    <a:blip r:embed="rId34"/>
                     <a:stretch>
                       <a:fillRect/>
                     </a:stretch>
@@ -2396,7 +3062,7 @@
                     <pic:cNvPicPr/>
                   </pic:nvPicPr>
                   <pic:blipFill>
-                    <a:blip r:embed="rId14"/>
+                    <a:blip r:embed="rId35"/>
                     <a:stretch>
                       <a:fillRect/>
                     </a:stretch>
@@ -2436,7 +3102,7 @@
                     <pic:cNvPicPr/>
                   </pic:nvPicPr>
                   <pic:blipFill>
-                    <a:blip r:embed="rId15"/>
+                    <a:blip r:embed="rId36"/>
                     <a:stretch>
                       <a:fillRect/>
                     </a:stretch>
@@ -2484,7 +3150,7 @@
                     <pic:cNvPicPr/>
                   </pic:nvPicPr>
                   <pic:blipFill>
-                    <a:blip r:embed="rId16"/>
+                    <a:blip r:embed="rId37"/>
                     <a:stretch>
                       <a:fillRect/>
                     </a:stretch>
@@ -2531,7 +3197,7 @@
                     <pic:cNvPicPr/>
                   </pic:nvPicPr>
                   <pic:blipFill rotWithShape="1">
-                    <a:blip r:embed="rId17"/>
+                    <a:blip r:embed="rId38"/>
                     <a:srcRect t="2204"/>
                     <a:stretch/>
                   </pic:blipFill>
@@ -2560,61 +3226,11 @@
       </w:r>
     </w:p>
     <w:p>
-      <w:pPr>
-        <w:rPr>
-          <w:noProof/>
-        </w:rPr>
-      </w:pPr>
-    </w:p>
-    <w:p>
-      <w:pPr>
-        <w:rPr>
-          <w:noProof/>
-        </w:rPr>
-      </w:pPr>
-    </w:p>
-    <w:p>
-      <w:pPr>
-        <w:rPr>
-          <w:noProof/>
-        </w:rPr>
-      </w:pPr>
-    </w:p>
-    <w:p>
-      <w:pPr>
-        <w:rPr>
-          <w:noProof/>
-        </w:rPr>
-      </w:pPr>
-    </w:p>
-    <w:p>
-      <w:pPr>
-        <w:rPr>
-          <w:noProof/>
-        </w:rPr>
-      </w:pPr>
-    </w:p>
-    <w:p>
-      <w:pPr>
-        <w:rPr>
-          <w:noProof/>
-        </w:rPr>
-      </w:pPr>
-    </w:p>
-    <w:p>
-      <w:pPr>
-        <w:rPr>
-          <w:noProof/>
-        </w:rPr>
-      </w:pPr>
-    </w:p>
-    <w:p>
       <w:r>
         <w:rPr>
           <w:b/>
           <w:bCs/>
         </w:rPr>
-        <w:lastRenderedPageBreak/>
         <w:t>Reaching the</w:t>
       </w:r>
       <w:r>
@@ -2648,7 +3264,11 @@
         <w:t>I</w:t>
       </w:r>
       <w:r>
-        <w:t xml:space="preserve"> also created the project with low poly models, which not only made the game run more smoothly, but also added to its overall aesthetic appeal. The process of creating the world was challenging yet rewarding, as it allowed the </w:t>
+        <w:t xml:space="preserve"> also created the project with low poly models, which not only made the game run more smoothly, but also added to its overall aesthetic appeal. </w:t>
+      </w:r>
+      <w:r>
+        <w:lastRenderedPageBreak/>
+        <w:t xml:space="preserve">The process of creating the world was challenging yet rewarding, as it allowed the </w:t>
       </w:r>
       <w:r>
         <w:t>me</w:t>
@@ -2778,8 +3398,13 @@
     </w:p>
     <w:p>
       <w:r>
-        <w:lastRenderedPageBreak/>
-        <w:t>Overall, reaching the fourth milestone of the project was a significant achievement for the development. The creation of an interactable plane added a new dimension to the game and required a lot of thought and experimentation to get right. However, by carefully considering the various factors that could contribute to motion sickness and implementing innovative control schemes, the team was able to create a plane that was both fun and comfortable to fly.</w:t>
+        <w:t xml:space="preserve">Overall, reaching the fourth milestone of the project was a significant achievement for the development. The creation of an interactable plane added a new dimension to the game and required a lot of thought and experimentation to get right. However, by carefully considering the various factors that could contribute to motion sickness and implementing innovative control schemes, </w:t>
+      </w:r>
+      <w:r>
+        <w:t>I</w:t>
+      </w:r>
+      <w:r>
+        <w:t xml:space="preserve"> was able to create a plane that was both fun and comfortable to fly.</w:t>
       </w:r>
     </w:p>
     <w:p>
@@ -2797,19 +3422,11 @@
         <w:t xml:space="preserve"> Players would be able to connect to a host using IP. </w:t>
       </w:r>
       <w:r>
-        <w:t xml:space="preserve">While this feature added a new level of excitement and social interaction to the game, it also presented some significant challenges for the </w:t>
-      </w:r>
-      <w:r>
-        <w:t xml:space="preserve">development. </w:t>
-      </w:r>
-      <w:r>
-        <w:t>Another challenge was designing the game world in a way that would be interesting and engaging for multiple players.</w:t>
-      </w:r>
-      <w:r>
-        <w:t xml:space="preserve"> </w:t>
-      </w:r>
-      <w:r>
-        <w:t xml:space="preserve">However, building this functionality was not without its challenges, and </w:t>
+        <w:t xml:space="preserve">While this feature added a </w:t>
+      </w:r>
+      <w:r>
+        <w:lastRenderedPageBreak/>
+        <w:t xml:space="preserve">new level of excitement and social interaction to the game, it also presented some significant challenges for the development. Another challenge was designing the game world in a way that would be interesting and engaging for multiple players. However, building this functionality was not without its challenges, and </w:t>
       </w:r>
       <w:r>
         <w:t>I</w:t>
@@ -2818,6 +3435,7 @@
         <w:t xml:space="preserve"> had to invest a significant amount of time and effort into ensuring a smooth and secure multiplayer experience.</w:t>
       </w:r>
     </w:p>
+    <w:p/>
     <w:p>
       <w:r>
         <w:rPr>
@@ -2837,7 +3455,13 @@
     </w:p>
     <w:p>
       <w:r>
-        <w:t>To make the waiting lobby even more user-friendly, the team implemented a "Ready" button that appeared next to each player's name. Players could click this button to indicate that they were ready to start the game. When all players had clicked the button, the game would start automatically.</w:t>
+        <w:t xml:space="preserve">To make the waiting lobby even more user-friendly, </w:t>
+      </w:r>
+      <w:r>
+        <w:t>I</w:t>
+      </w:r>
+      <w:r>
+        <w:t xml:space="preserve"> implemented a "Ready" button that appeared next to each player's name. Players could click this button to indicate that they were ready to start the game. When all players had clicked the button, the game would start automatically.</w:t>
       </w:r>
     </w:p>
     <w:p>
@@ -2876,125 +3500,260 @@
       </w:r>
     </w:p>
     <w:p>
-      <w:pPr>
+      <w:r>
         <w:rPr>
           <w:b/>
           <w:bCs/>
         </w:rPr>
-      </w:pPr>
+        <w:t xml:space="preserve">Reaching the </w:t>
+      </w:r>
       <w:r>
         <w:rPr>
           <w:b/>
           <w:bCs/>
         </w:rPr>
-        <w:t>Seventh syncing objects</w:t>
-      </w:r>
-    </w:p>
-    <w:p/>
-    <w:p>
-      <w:pPr>
-        <w:rPr>
-          <w:noProof/>
-        </w:rPr>
-      </w:pPr>
-    </w:p>
-    <w:p>
-      <w:pPr>
-        <w:rPr>
-          <w:noProof/>
-        </w:rPr>
-      </w:pPr>
-    </w:p>
-    <w:p>
-      <w:pPr>
-        <w:rPr>
-          <w:color w:val="FF0000"/>
-        </w:rPr>
-      </w:pPr>
-      <w:r>
-        <w:rPr>
-          <w:color w:val="FF0000"/>
-        </w:rPr>
-        <w:t>Replace</w:t>
-      </w:r>
-    </w:p>
-    <w:p>
-      <w:pPr>
-        <w:rPr>
-          <w:color w:val="FF0000"/>
-        </w:rPr>
-      </w:pPr>
-      <w:r>
-        <w:rPr>
-          <w:color w:val="FF0000"/>
-        </w:rPr>
-        <w:t xml:space="preserve"> this text with Project Milestones.</w:t>
-      </w:r>
-    </w:p>
-    <w:p>
-      <w:pPr>
-        <w:rPr>
-          <w:color w:val="FF0000"/>
-        </w:rPr>
-      </w:pPr>
-      <w:r>
-        <w:rPr>
-          <w:color w:val="FF0000"/>
-        </w:rPr>
-        <w:t xml:space="preserve">Key project milestone dates and measurement on schedule, was project schedule adhered to, effectively planned for delivery on-time or ahead of schedule if appropriate. </w:t>
-      </w:r>
-    </w:p>
-    <w:p>
-      <w:r>
-        <w:t xml:space="preserve"> </w:t>
-      </w:r>
-    </w:p>
-    <w:p>
-      <w:pPr>
+        <w:t>seventh</w:t>
+      </w:r>
+      <w:r>
         <w:rPr>
           <w:b/>
           <w:bCs/>
         </w:rPr>
-      </w:pPr>
-      <w:r>
+        <w:t xml:space="preserve"> milestone</w:t>
+      </w:r>
+      <w:r>
+        <w:t xml:space="preserve"> </w:t>
+      </w:r>
+      <w:r>
+        <w:t>of the project was a critical moment</w:t>
+      </w:r>
+      <w:r>
+        <w:t xml:space="preserve">, as it marks a significant milestone in the development process. In this </w:t>
+      </w:r>
+      <w:r>
+        <w:t>project</w:t>
+      </w:r>
+      <w:r>
+        <w:t>, reaching the seventh milestone was especially important, as it marked a major turning point in the project's progress.</w:t>
+      </w:r>
+    </w:p>
+    <w:p>
+      <w:r>
+        <w:t xml:space="preserve">The </w:t>
+      </w:r>
+      <w:r>
+        <w:t>next step</w:t>
+      </w:r>
+      <w:r>
+        <w:t xml:space="preserve"> had decided to implement a new feature that would allow players to experience objects in the multiplayer world in real time. This meant that players would be able to interact with objects in the game environment, and other players would be able to see those interactions in real time.</w:t>
+      </w:r>
+    </w:p>
+    <w:p>
+      <w:r>
+        <w:t xml:space="preserve">To achieve this level of interactivity, </w:t>
+      </w:r>
+      <w:r>
+        <w:t xml:space="preserve">I </w:t>
+      </w:r>
+      <w:r>
+        <w:t xml:space="preserve">had to ensure that each object that players could interact with was synced across all players' screens. This was no small feat, as it required a </w:t>
+      </w:r>
+      <w:r>
+        <w:lastRenderedPageBreak/>
+        <w:t xml:space="preserve">significant </w:t>
+      </w:r>
+      <w:proofErr w:type="gramStart"/>
+      <w:r>
+        <w:t>amount</w:t>
+      </w:r>
+      <w:proofErr w:type="gramEnd"/>
+      <w:r>
+        <w:t xml:space="preserve"> of</w:t>
+      </w:r>
+      <w:r>
+        <w:t xml:space="preserve"> attaching lots of components to objects</w:t>
+      </w:r>
+      <w:r>
+        <w:t xml:space="preserve"> to ensure that all players</w:t>
+      </w:r>
+      <w:r>
+        <w:t xml:space="preserve"> </w:t>
+      </w:r>
+      <w:r>
+        <w:t>actions were accurately and quickly transmitted to all other players in the game.</w:t>
+      </w:r>
+    </w:p>
+    <w:p>
+      <w:r>
+        <w:t xml:space="preserve">The result of this effort was a more immersive and engaging multiplayer experience, where players could pick up objects, move them around, and see the impact of their actions on the game world in real time. </w:t>
+      </w:r>
+      <w:r>
+        <w:t xml:space="preserve">I </w:t>
+      </w:r>
+      <w:r>
+        <w:t xml:space="preserve">was proud of what </w:t>
+      </w:r>
+      <w:r>
+        <w:t xml:space="preserve">I </w:t>
+      </w:r>
+      <w:r>
+        <w:t>had achieved</w:t>
+      </w:r>
+      <w:r>
+        <w:t>.</w:t>
+      </w:r>
+    </w:p>
+    <w:p>
+      <w:r>
+        <w:t xml:space="preserve">Overall, reaching the seventh milestone in this project was a significant achievement, as it marked a turning point in the development process and paved the way for a more engaging and immersive multiplayer experience. </w:t>
+      </w:r>
+      <w:r>
+        <w:t>I</w:t>
+      </w:r>
+      <w:r>
+        <w:t xml:space="preserve"> had worked hard to ensure that the syncing of objects across all players' screens was seamless and </w:t>
+      </w:r>
+      <w:proofErr w:type="gramStart"/>
+      <w:r>
+        <w:t>accurate</w:t>
+      </w:r>
+      <w:proofErr w:type="gramEnd"/>
+      <w:r>
+        <w:t xml:space="preserve"> and the end result was a game that was more fun and interactive than ever before.</w:t>
+      </w:r>
+    </w:p>
+    <w:p/>
+    <w:p/>
+    <w:p/>
+    <w:p/>
+    <w:p/>
+    <w:p/>
+    <w:p/>
+    <w:p/>
+    <w:p/>
+    <w:p/>
+    <w:p/>
+    <w:p/>
+    <w:p/>
+    <w:p/>
+    <w:p/>
+    <w:p/>
+    <w:p/>
+    <w:p/>
+    <w:p/>
+    <w:p/>
+    <w:p/>
+    <w:p/>
+    <w:p>
+      <w:pPr>
         <w:rPr>
           <w:b/>
           <w:bCs/>
         </w:rPr>
+      </w:pPr>
+      <w:r>
+        <w:rPr>
+          <w:b/>
+          <w:bCs/>
+        </w:rPr>
+        <w:lastRenderedPageBreak/>
         <w:t>Major Technical Achievements</w:t>
       </w:r>
     </w:p>
     <w:p>
-      <w:pPr>
-        <w:rPr>
-          <w:color w:val="FF0000"/>
-        </w:rPr>
-      </w:pPr>
-      <w:r>
-        <w:rPr>
-          <w:color w:val="FF0000"/>
-        </w:rPr>
-        <w:t xml:space="preserve">What are your </w:t>
-      </w:r>
-      <w:r>
-        <w:rPr>
-          <w:color w:val="FF0000"/>
-        </w:rPr>
-        <w:t xml:space="preserve">major </w:t>
-      </w:r>
-      <w:r>
-        <w:rPr>
-          <w:color w:val="FF0000"/>
-        </w:rPr>
-        <w:t>technical achievements</w:t>
-      </w:r>
-      <w:r>
-        <w:rPr>
-          <w:color w:val="FF0000"/>
-        </w:rPr>
-        <w:t>?</w:t>
-      </w:r>
-    </w:p>
+      <w:r>
+        <w:t xml:space="preserve">As a developer, it is important to constantly expand one's knowledge and skills </w:t>
+      </w:r>
+      <w:proofErr w:type="gramStart"/>
+      <w:r>
+        <w:t>in order to</w:t>
+      </w:r>
+      <w:proofErr w:type="gramEnd"/>
+      <w:r>
+        <w:t xml:space="preserve"> stay up to date with the latest trends and technologies. In this case, </w:t>
+      </w:r>
+      <w:proofErr w:type="gramStart"/>
+      <w:r>
+        <w:t xml:space="preserve">I </w:t>
+      </w:r>
+      <w:r>
+        <w:t xml:space="preserve"> had</w:t>
+      </w:r>
+      <w:proofErr w:type="gramEnd"/>
+      <w:r>
+        <w:t xml:space="preserve"> the opportunity to gain valuable experience and knowledge in the areas of multiplayer game development and virtual reality (VR) systems.</w:t>
+      </w:r>
+    </w:p>
+    <w:p>
+      <w:r>
+        <w:t xml:space="preserve">Developing a multiplayer game requires a deep understanding of network architecture, game synchronization, and player interaction. By working on a multiplayer game project, </w:t>
+      </w:r>
+      <w:r>
+        <w:t>I as a</w:t>
+      </w:r>
+      <w:r>
+        <w:t xml:space="preserve"> developer was able to gain hands-on experience with these topics, as well as learn about the challenges and opportunities that come with developing games for multiple players.</w:t>
+      </w:r>
+    </w:p>
+    <w:p>
+      <w:r>
+        <w:t xml:space="preserve">In addition, </w:t>
+      </w:r>
+      <w:r>
+        <w:t>I</w:t>
+      </w:r>
+      <w:r>
+        <w:t xml:space="preserve"> also had the opportunity to work with VR systems and input devices. VR is an exciting and rapidly growing area of game development, with new technologies and devices being introduced all the time. By gaining experience with VR systems, </w:t>
+      </w:r>
+      <w:proofErr w:type="gramStart"/>
+      <w:r>
+        <w:t xml:space="preserve">I </w:t>
+      </w:r>
+      <w:r>
+        <w:t xml:space="preserve"> ha</w:t>
+      </w:r>
+      <w:r>
+        <w:t>d</w:t>
+      </w:r>
+      <w:proofErr w:type="gramEnd"/>
+      <w:r>
+        <w:t xml:space="preserve"> learned about the unique challenges and opportunities that come with designing and implementing games for VR, as well as the different input devices that can be used to create immersive and engaging experiences.</w:t>
+      </w:r>
+    </w:p>
+    <w:p>
+      <w:proofErr w:type="gramStart"/>
+      <w:r>
+        <w:t>Overall</w:t>
+      </w:r>
+      <w:proofErr w:type="gramEnd"/>
+      <w:r>
+        <w:t xml:space="preserve"> my</w:t>
+      </w:r>
+      <w:r>
+        <w:t xml:space="preserve"> experience in working on multiplayer games and VR systems has provided valuable insights and knowledge that can be applied to future projects. By continuing to learn and expand their skills in these areas, </w:t>
+      </w:r>
+      <w:r>
+        <w:t>I</w:t>
+      </w:r>
+      <w:r>
+        <w:t xml:space="preserve"> can stay at the forefront of the latest trends and technologies in game development and continue to create innovative and engaging experiences for players.</w:t>
+      </w:r>
+    </w:p>
+    <w:p/>
+    <w:p/>
+    <w:p/>
+    <w:p/>
+    <w:p/>
+    <w:p/>
+    <w:p/>
+    <w:p/>
+    <w:p/>
+    <w:p/>
+    <w:p/>
+    <w:p/>
+    <w:p/>
+    <w:p/>
+    <w:p/>
     <w:p>
       <w:pPr>
         <w:rPr>
@@ -3009,6 +3768,7 @@
           <w:bCs/>
           <w:szCs w:val="24"/>
         </w:rPr>
+        <w:lastRenderedPageBreak/>
         <w:t>Project Review</w:t>
       </w:r>
     </w:p>
@@ -3079,7 +3839,7 @@
                     </pic:cNvPicPr>
                   </pic:nvPicPr>
                   <pic:blipFill>
-                    <a:blip r:embed="rId18">
+                    <a:blip r:embed="rId39">
                       <a:extLst>
                         <a:ext uri="{28A0092B-C50C-407E-A947-70E740481C1C}">
                           <a14:useLocalDpi xmlns:a14="http://schemas.microsoft.com/office/drawing/2010/main" val="0"/>
@@ -3118,95 +3878,250 @@
     </w:p>
     <w:p>
       <w:r>
-        <w:t xml:space="preserve">Another significant challenge that I faced was related to testing the game in VR with parallel sync. It was a complex and time-consuming process to ensure that everything worked </w:t>
+        <w:t>Another significant challenge that I faced was related to testing the game in VR with parallel sync. It was a complex and time-consuming process to ensure that everything worked correctly in both VR and multiplayer. It was particularly frustrating to discover that all the players were trying to use the same VR headset, which made testing impossible. However, I persevered and found a workaround that allowed me to continue testing despite this difficulty.</w:t>
+      </w:r>
+    </w:p>
+    <w:p>
+      <w:r>
+        <w:t>Despite the challenges, I am grateful for the experience that this project gave me. I learned a great deal about working with VR and multiplayer technologies, and I gained valuable insights into network synchronization and latency. I am confident that this knowledge will be useful in future projects, and I am excited to continue exploring these fields further.</w:t>
+      </w:r>
+    </w:p>
+    <w:p>
+      <w:r>
+        <w:t xml:space="preserve">During my project, I encountered another significant challenge related to the integration of Steam VR and Mirror networking libraries. I had originally planned to use </w:t>
+      </w:r>
+      <w:proofErr w:type="gramStart"/>
+      <w:r>
+        <w:t>both of these</w:t>
+      </w:r>
+      <w:proofErr w:type="gramEnd"/>
+      <w:r>
+        <w:t xml:space="preserve"> libraries to enhance the VR and multiplayer aspects of the game. However, as I began to implement both libraries, I quickly realized that they were clashing and not working together </w:t>
       </w:r>
       <w:r>
         <w:lastRenderedPageBreak/>
-        <w:t>correctly in both VR and multiplayer. It was particularly frustrating to discover that all the players were trying to use the same VR headset, which made testing impossible. However, I persevered and found a workaround that allowed me to continue testing despite this difficulty.</w:t>
-      </w:r>
-    </w:p>
-    <w:p>
-      <w:r>
-        <w:t>Despite the challenges, I am grateful for the experience that this project gave me. I learned a great deal about working with VR and multiplayer technologies, and I gained valuable insights into network synchronization and latency. I am confident that this knowledge will be useful in future projects, and I am excited to continue exploring these fields further.</w:t>
-      </w:r>
-    </w:p>
-    <w:p>
-      <w:r>
-        <w:t xml:space="preserve">During my project, I encountered another significant challenge related to the integration of Steam VR and Mirror networking libraries. I had originally planned to use </w:t>
+        <w:t>as I had hoped.</w:t>
+      </w:r>
+      <w:r>
+        <w:t xml:space="preserve"> </w:t>
+      </w:r>
+      <w:r>
+        <w:t>The main issue was that both libraries had their own references to the keyword "Player" in their respective scripts. As a result, when I tried to run the project, there were conflicts between the two libraries as they were trying to access the same properties simultaneously. This made it impossible to run the project without first addressing this issue.</w:t>
+      </w:r>
+      <w:r>
+        <w:t xml:space="preserve"> </w:t>
+      </w:r>
+      <w:r>
+        <w:t>To solve the problem, I had to make significant changes to the VR properties in the Steam VR scripts. This was a daunting task as I had to go through each script and modify it to ensure that there were no conflicts with the Mirror networking library. It was a time-consuming process, but it was necessary to get both libraries working together and to ensure that the project was functional.</w:t>
+      </w:r>
+      <w:r>
+        <w:t xml:space="preserve"> </w:t>
+      </w:r>
+      <w:r>
+        <w:t>In retrospect, this challenge taught me the importance of careful planning and consideration when integrating multiple libraries and frameworks. It highlighted the importance of understanding the intricacies of each library and the potential conflicts that may arise when using them together. While it was a difficult experience, it was also a valuable lesson that will help me to approach future projects with more caution and forethought.</w:t>
+      </w:r>
+      <w:r>
+        <w:rPr>
+          <w:color w:val="FF0000"/>
+        </w:rPr>
+        <w:t xml:space="preserve"> </w:t>
+      </w:r>
+      <w:hyperlink w:anchor="_Appendices" w:history="1">
+        <w:r>
+          <w:rPr>
+            <w:rStyle w:val="Hyperlink"/>
+          </w:rPr>
+          <w:t>(</w:t>
+        </w:r>
+        <w:proofErr w:type="gramStart"/>
+        <w:r>
+          <w:rPr>
+            <w:rStyle w:val="Hyperlink"/>
+          </w:rPr>
+          <w:t>click</w:t>
+        </w:r>
+        <w:proofErr w:type="gramEnd"/>
+        <w:r>
+          <w:rPr>
+            <w:rStyle w:val="Hyperlink"/>
+          </w:rPr>
+          <w:t xml:space="preserve"> </w:t>
+        </w:r>
+        <w:r>
+          <w:rPr>
+            <w:rStyle w:val="Hyperlink"/>
+          </w:rPr>
+          <w:t>here)</w:t>
+        </w:r>
+      </w:hyperlink>
+    </w:p>
+    <w:p>
+      <w:r>
+        <w:t>Overall, I am proud of the work that I accomplished and the progress that I made. It was a journey filled with ups and downs, but I emerged from it with a greater understanding of these technologies and a renewed sense of determination.</w:t>
+      </w:r>
+    </w:p>
+    <w:p/>
+    <w:p>
+      <w:r>
+        <w:t xml:space="preserve">Every development project has its share of challenges, and one of the biggest is often time management. Despite the best efforts of </w:t>
+      </w:r>
+      <w:r>
+        <w:t>development</w:t>
+      </w:r>
+      <w:r>
+        <w:t xml:space="preserve">, there are often tasks that need to be left until later or pushed aside entirely in order to meet deadlines For this particular project, </w:t>
+      </w:r>
+      <w:r>
+        <w:t xml:space="preserve">I </w:t>
+      </w:r>
+      <w:r>
+        <w:t>ha</w:t>
+      </w:r>
+      <w:r>
+        <w:t>d</w:t>
+      </w:r>
+      <w:r>
+        <w:t xml:space="preserve"> made great progress in creating an engaging and immersive gameplay experience, but as the project deadline approaches, there are a few important features that may need to be left out in order to deliver the game on time.</w:t>
+      </w:r>
+    </w:p>
+    <w:p>
+      <w:r>
+        <w:t>One of these features is the ability for players to choose their preferred input method, such as a keyboard, controller, or VR headset. While this is certainly an important feature that would add to the game's accessibility and appeal, it may not be possible to implement it in time for the project's deadline. This could be due to a variety of reasons, such as the complexity of the control scheme or the need for extensive testing and optimization to ensure that the different input methods work seamlessly together.</w:t>
+      </w:r>
+    </w:p>
+    <w:p>
+      <w:r>
+        <w:t>However, if there were enough time, the</w:t>
+      </w:r>
+      <w:r>
+        <w:t xml:space="preserve"> next</w:t>
+      </w:r>
+      <w:r>
+        <w:t xml:space="preserve"> developer </w:t>
+      </w:r>
+      <w:r>
+        <w:t>c</w:t>
+      </w:r>
+      <w:r>
+        <w:t>ould certainly prioritize implementing this feature</w:t>
+      </w:r>
+      <w:r>
+        <w:t xml:space="preserve"> if project was to continue</w:t>
+      </w:r>
+      <w:r>
+        <w:t>. Giving players the ability to choose their preferred input method can greatly enhance the overall gameplay experience and make the game more accessible to a wider audience. For example, players who are more comfortable with traditional keyboard and mouse controls may prefer to use this input method, while others who are more familiar with console gaming may prefer to use a controller. Additionally, players who have invested in a VR headset would be able to fully immerse themselves in the game world, using their own body movements and gestures to interact with the environment.</w:t>
+      </w:r>
+    </w:p>
+    <w:p>
+      <w:r>
+        <w:t xml:space="preserve">Overall, allowing players to choose their preferred input method is an important feature that can greatly enhance the accessibility and appeal of any game. While it may not always be possible to implement this feature due to time or budget constraints, the developer will certainly strive to do so if there is enough time available. Ultimately, the goal is to create a </w:t>
+      </w:r>
+      <w:r>
+        <w:lastRenderedPageBreak/>
+        <w:t>fun and engaging game that can be enjoyed by as many players as possible, regardless of their preferred input method.</w:t>
+      </w:r>
+    </w:p>
+    <w:p>
+      <w:r>
+        <w:t xml:space="preserve">In the world of </w:t>
+      </w:r>
+      <w:r>
+        <w:t>game</w:t>
+      </w:r>
+      <w:r>
+        <w:t xml:space="preserve"> development, setbacks are an unfortunate but inevitable part of the process. Sometimes, despite the best intentions and efforts of developers, a project can run into unexpected challenges or roadblocks that derail progress and set back timelines. For </w:t>
+      </w:r>
+      <w:r>
+        <w:t xml:space="preserve">me as a </w:t>
+      </w:r>
+      <w:r>
+        <w:t xml:space="preserve">developer of this </w:t>
       </w:r>
       <w:proofErr w:type="gramStart"/>
       <w:r>
-        <w:t>both of these</w:t>
+        <w:t>particular project</w:t>
       </w:r>
       <w:proofErr w:type="gramEnd"/>
       <w:r>
-        <w:t xml:space="preserve"> libraries to enhance the VR and multiplayer aspects of the game. However, as I began to implement both libraries, I quickly realized that they were clashing and not working together as I had hoped.</w:t>
-      </w:r>
-      <w:r>
-        <w:t xml:space="preserve"> </w:t>
+        <w:t>, one of the key lessons learned was the importance of doing thorough research and planning before embarking on a new project.</w:t>
+      </w:r>
+    </w:p>
+    <w:p>
+      <w:r>
+        <w:t xml:space="preserve">Looking back on the experience, </w:t>
+      </w:r>
+      <w:r>
+        <w:t xml:space="preserve">I </w:t>
+      </w:r>
+      <w:r>
+        <w:t xml:space="preserve">realized that there were a few key areas where more research and planning could have helped to prevent some of the issues that arose during development. One of these areas was the choice of libraries to use for the project. While </w:t>
+      </w:r>
+      <w:r>
+        <w:t xml:space="preserve">I </w:t>
+      </w:r>
+      <w:r>
+        <w:t xml:space="preserve">had done some preliminary research into different libraries, </w:t>
       </w:r>
       <w:proofErr w:type="gramStart"/>
       <w:r>
-        <w:t>The</w:t>
+        <w:t xml:space="preserve">I </w:t>
+      </w:r>
+      <w:r>
+        <w:t xml:space="preserve"> realized</w:t>
       </w:r>
       <w:proofErr w:type="gramEnd"/>
       <w:r>
-        <w:t xml:space="preserve"> main issue was that both libraries had their own references to the keyword "Player" in their respective scripts. As a result, when I tried to run the project, there were conflicts between the two libraries as they were trying to access the same properties simultaneously. This made it impossible to run the project without first addressing this issue.</w:t>
-      </w:r>
-      <w:r>
-        <w:t xml:space="preserve"> </w:t>
-      </w:r>
-      <w:r>
-        <w:t>To solve the problem, I had to make significant changes to the VR properties in the Steam VR scripts. This was a daunting task as I had to go through each script and modify it to ensure that there were no conflicts with the Mirror networking library. It was a time-consuming process, but it was necessary to get both libraries working together and to ensure that the project was functional.</w:t>
-      </w:r>
-      <w:r>
-        <w:t xml:space="preserve"> </w:t>
-      </w:r>
-      <w:r>
-        <w:t xml:space="preserve">In retrospect, this challenge taught me the importance of careful planning and consideration when integrating multiple libraries and frameworks. It highlighted the importance of understanding the intricacies of each library and the potential conflicts that may arise when using them together. While it was a difficult experience, it was also a valuable lesson that will help me to approach future projects with more caution and </w:t>
-      </w:r>
-      <w:r>
-        <w:t>forethought.</w:t>
-      </w:r>
-      <w:r>
-        <w:rPr>
-          <w:color w:val="FF0000"/>
-        </w:rPr>
-        <w:t xml:space="preserve"> (</w:t>
-      </w:r>
-      <w:r>
-        <w:rPr>
-          <w:color w:val="FF0000"/>
-        </w:rPr>
-        <w:t xml:space="preserve">Check appendices for explanation and snippets) </w:t>
-      </w:r>
-    </w:p>
-    <w:p>
-      <w:r>
-        <w:t>Overall, I am proud of the work that I accomplished and the progress that I made. It was a journey filled with ups and downs, but I emerged from it with a greater understanding of these technologies and a renewed sense of determination.</w:t>
-      </w:r>
-    </w:p>
-    <w:p/>
-    <w:p>
-      <w:pPr>
-        <w:rPr>
-          <w:szCs w:val="24"/>
-        </w:rPr>
-      </w:pPr>
-    </w:p>
-    <w:p>
-      <w:pPr>
-        <w:rPr>
-          <w:color w:val="FF0000"/>
-        </w:rPr>
-      </w:pPr>
-      <w:r>
-        <w:rPr>
-          <w:color w:val="FF0000"/>
-        </w:rPr>
-        <w:t>What went right? What went wrong? What (if anything) is still outstanding/missing (i.e., still left to do)?  If starting again, how would you approach this project differently? What advice would you have for someone attempting a similar project in the future? Were your technology choices the right or wrong ones? If you chose the wrong technology, provide justifications for why you think this. What were the implications of your technology choices?</w:t>
-      </w:r>
-    </w:p>
+        <w:t xml:space="preserve"> in hindsight that more extensive research and testing could have helped to identify potential issues or drawbacks before starting the project. As a result, when the project hit a major setback, </w:t>
+      </w:r>
+      <w:r>
+        <w:t>for me as a developer I</w:t>
+      </w:r>
+      <w:r>
+        <w:t xml:space="preserve"> was forced to spend a significant amount of time and effort troubleshooting and finding workarounds to get the project back on track.</w:t>
+      </w:r>
+    </w:p>
+    <w:p>
+      <w:r>
+        <w:t xml:space="preserve">Another key lesson learned was the importance of careful time management and planning. In any project, it's important to set clear timelines and milestones, and to build in extra time for unexpected setbacks or delays. By doing so, </w:t>
+      </w:r>
+      <w:r>
+        <w:t>I</w:t>
+      </w:r>
+      <w:r>
+        <w:t xml:space="preserve"> can ensure that </w:t>
+      </w:r>
+      <w:r>
+        <w:t>I</w:t>
+      </w:r>
+      <w:r>
+        <w:t xml:space="preserve"> have enough time to complete all necessary tasks and can avoid the stress and pressure of rushing to meet deadlines. In this </w:t>
+      </w:r>
+      <w:proofErr w:type="gramStart"/>
+      <w:r>
+        <w:t>particular case</w:t>
+      </w:r>
+      <w:proofErr w:type="gramEnd"/>
+      <w:r>
+        <w:t xml:space="preserve">, </w:t>
+      </w:r>
+      <w:r>
+        <w:t xml:space="preserve">I have </w:t>
+      </w:r>
+      <w:r>
+        <w:t>realized that more careful planning and time management could have helped to avoid some of the issues that arose during development and could have helped to ensure that the project was completed on time</w:t>
+      </w:r>
+      <w:r>
+        <w:t>.</w:t>
+      </w:r>
+    </w:p>
+    <w:p/>
+    <w:p/>
+    <w:p/>
+    <w:p/>
+    <w:p/>
+    <w:p/>
+    <w:p/>
+    <w:p/>
     <w:p/>
     <w:p/>
     <w:p/>
@@ -3220,15 +4135,16 @@
           <w:szCs w:val="24"/>
         </w:rPr>
       </w:pPr>
-      <w:bookmarkStart w:id="5" w:name="_Toc54714378"/>
+      <w:bookmarkStart w:id="6" w:name="_Toc54714378"/>
       <w:r>
         <w:rPr>
           <w:sz w:val="24"/>
           <w:szCs w:val="24"/>
         </w:rPr>
+        <w:lastRenderedPageBreak/>
         <w:t>Conclusions</w:t>
       </w:r>
-      <w:bookmarkEnd w:id="5"/>
+      <w:bookmarkEnd w:id="6"/>
     </w:p>
     <w:p>
       <w:r>
@@ -3300,6 +4216,7 @@
           <w:b/>
           <w:bCs/>
         </w:rPr>
+        <w:lastRenderedPageBreak/>
         <w:t>Future Work</w:t>
       </w:r>
     </w:p>
@@ -3361,25 +4278,544 @@
     <w:p/>
     <w:p/>
     <w:p/>
+    <w:p/>
+    <w:p/>
+    <w:p/>
+    <w:p/>
+    <w:p/>
+    <w:p/>
+    <w:p/>
+    <w:p/>
+    <w:p/>
+    <w:p/>
+    <w:p/>
+    <w:p/>
     <w:p>
       <w:pPr>
         <w:pStyle w:val="Heading1"/>
         <w:rPr>
-          <w:kern w:val="0"/>
           <w:sz w:val="24"/>
           <w:szCs w:val="24"/>
         </w:rPr>
       </w:pPr>
-      <w:bookmarkStart w:id="6" w:name="_Toc54714379"/>
+      <w:bookmarkStart w:id="7" w:name="_Toc54714379"/>
+      <w:bookmarkStart w:id="8" w:name="_References"/>
+      <w:bookmarkEnd w:id="8"/>
       <w:r>
         <w:rPr>
           <w:sz w:val="24"/>
           <w:szCs w:val="24"/>
         </w:rPr>
+        <w:lastRenderedPageBreak/>
         <w:t>References</w:t>
       </w:r>
-      <w:bookmarkEnd w:id="6"/>
-    </w:p>
+      <w:bookmarkEnd w:id="7"/>
+    </w:p>
+    <w:p/>
+    <w:p>
+      <w:pPr>
+        <w:pStyle w:val="ListParagraph"/>
+        <w:numPr>
+          <w:ilvl w:val="0"/>
+          <w:numId w:val="15"/>
+        </w:numPr>
+      </w:pPr>
+      <w:r>
+        <w:t>Unity XR Input</w:t>
+      </w:r>
+      <w:r>
+        <w:t>, Unity Technologies (2023)</w:t>
+      </w:r>
+      <w:r>
+        <w:rPr>
+          <w:rFonts w:eastAsia="Times New Roman"/>
+          <w:szCs w:val="24"/>
+        </w:rPr>
+        <w:t xml:space="preserve"> [</w:t>
+      </w:r>
+      <w:proofErr w:type="gramStart"/>
+      <w:r>
+        <w:rPr>
+          <w:rFonts w:eastAsia="Times New Roman"/>
+          <w:szCs w:val="24"/>
+        </w:rPr>
+        <w:t>Online</w:t>
+      </w:r>
+      <w:r>
+        <w:rPr>
+          <w:rFonts w:eastAsia="Times New Roman"/>
+          <w:szCs w:val="24"/>
+        </w:rPr>
+        <w:t>]</w:t>
+      </w:r>
+      <w:r>
+        <w:t xml:space="preserve">   </w:t>
+      </w:r>
+      <w:proofErr w:type="gramEnd"/>
+      <w:r>
+        <w:t xml:space="preserve">                                              Available at:</w:t>
+      </w:r>
+      <w:r>
+        <w:t xml:space="preserve"> </w:t>
+      </w:r>
+      <w:hyperlink r:id="rId40" w:history="1">
+        <w:r>
+          <w:rPr>
+            <w:rStyle w:val="Hyperlink"/>
+          </w:rPr>
+          <w:t>https://docs.unity3d.com/Manual/xr_input.html</w:t>
+        </w:r>
+      </w:hyperlink>
+      <w:r>
+        <w:t xml:space="preserve">  (Accessed:24-04-2023)</w:t>
+      </w:r>
+    </w:p>
+    <w:p>
+      <w:pPr>
+        <w:pStyle w:val="ListParagraph"/>
+      </w:pPr>
+    </w:p>
+    <w:p>
+      <w:pPr>
+        <w:pStyle w:val="ListParagraph"/>
+        <w:numPr>
+          <w:ilvl w:val="0"/>
+          <w:numId w:val="15"/>
+        </w:numPr>
+      </w:pPr>
+      <w:r>
+        <w:t xml:space="preserve">Input for </w:t>
+      </w:r>
+      <w:proofErr w:type="spellStart"/>
+      <w:r>
+        <w:t>OpenVR</w:t>
+      </w:r>
+      <w:proofErr w:type="spellEnd"/>
+      <w:r>
+        <w:t xml:space="preserve"> controllers</w:t>
+      </w:r>
+      <w:r>
+        <w:t>,</w:t>
+      </w:r>
+      <w:r>
+        <w:t xml:space="preserve"> </w:t>
+      </w:r>
+      <w:r>
+        <w:t xml:space="preserve">Unity Technologies (2023) </w:t>
+      </w:r>
+      <w:r>
+        <w:rPr>
+          <w:rFonts w:eastAsia="Times New Roman"/>
+          <w:szCs w:val="24"/>
+        </w:rPr>
+        <w:t>[Online</w:t>
+      </w:r>
+      <w:r>
+        <w:rPr>
+          <w:rFonts w:eastAsia="Times New Roman"/>
+          <w:szCs w:val="24"/>
+        </w:rPr>
+        <w:t>]</w:t>
+      </w:r>
+      <w:r>
+        <w:t xml:space="preserve">                                                 </w:t>
+      </w:r>
+      <w:r>
+        <w:t xml:space="preserve">             </w:t>
+      </w:r>
+      <w:r>
+        <w:t>Available at:</w:t>
+      </w:r>
+      <w:r>
+        <w:t xml:space="preserve"> </w:t>
+      </w:r>
+      <w:hyperlink r:id="rId41" w:history="1">
+        <w:r>
+          <w:rPr>
+            <w:rStyle w:val="Hyperlink"/>
+          </w:rPr>
+          <w:t>https://docs.unity3d.com/560/Documentation/Manual/OpenVRControllers.html</w:t>
+        </w:r>
+      </w:hyperlink>
+      <w:r>
+        <w:t xml:space="preserve"> </w:t>
+      </w:r>
+      <w:r>
+        <w:t xml:space="preserve">  (Accessed:24-04-2023)</w:t>
+      </w:r>
+      <w:r>
+        <w:t xml:space="preserve"> </w:t>
+      </w:r>
+    </w:p>
+    <w:p>
+      <w:pPr>
+        <w:pStyle w:val="ListParagraph"/>
+      </w:pPr>
+    </w:p>
+    <w:p>
+      <w:pPr>
+        <w:pStyle w:val="ListParagraph"/>
+        <w:numPr>
+          <w:ilvl w:val="0"/>
+          <w:numId w:val="15"/>
+        </w:numPr>
+      </w:pPr>
+      <w:r>
+        <w:t>William</w:t>
+      </w:r>
+      <w:r>
+        <w:t xml:space="preserve">, </w:t>
+      </w:r>
+      <w:r>
+        <w:t xml:space="preserve">How to Perform VR Interaction </w:t>
+      </w:r>
+      <w:proofErr w:type="gramStart"/>
+      <w:r>
+        <w:t>With</w:t>
+      </w:r>
+      <w:proofErr w:type="gramEnd"/>
+      <w:r>
+        <w:t xml:space="preserve"> Objects [Unity Tutorial]</w:t>
+      </w:r>
+      <w:r>
+        <w:t xml:space="preserve"> </w:t>
+      </w:r>
+      <w:r>
+        <w:t>(2023)</w:t>
+      </w:r>
+      <w:r>
+        <w:rPr>
+          <w:rFonts w:eastAsia="Times New Roman"/>
+          <w:szCs w:val="24"/>
+        </w:rPr>
+        <w:t xml:space="preserve"> </w:t>
+      </w:r>
+      <w:r>
+        <w:rPr>
+          <w:rFonts w:eastAsia="Times New Roman"/>
+          <w:szCs w:val="24"/>
+        </w:rPr>
+        <w:t>[Online</w:t>
+      </w:r>
+      <w:r>
+        <w:rPr>
+          <w:rFonts w:eastAsia="Times New Roman"/>
+          <w:szCs w:val="24"/>
+        </w:rPr>
+        <w:t>]</w:t>
+      </w:r>
+      <w:r>
+        <w:t>Available at:</w:t>
+      </w:r>
+      <w:r>
+        <w:t xml:space="preserve"> </w:t>
+      </w:r>
+      <w:hyperlink r:id="rId42" w:history="1">
+        <w:r>
+          <w:rPr>
+            <w:rStyle w:val="Hyperlink"/>
+          </w:rPr>
+          <w:t>https://arvrtips.com/vr-interaction-with-objects/</w:t>
+        </w:r>
+      </w:hyperlink>
+      <w:r>
+        <w:t xml:space="preserve">  </w:t>
+      </w:r>
+      <w:r>
+        <w:t>(Accessed:24-04-2023)</w:t>
+      </w:r>
+    </w:p>
+    <w:p>
+      <w:pPr>
+        <w:pStyle w:val="ListParagraph"/>
+      </w:pPr>
+    </w:p>
+    <w:p>
+      <w:pPr>
+        <w:pStyle w:val="ListParagraph"/>
+        <w:numPr>
+          <w:ilvl w:val="0"/>
+          <w:numId w:val="15"/>
+        </w:numPr>
+      </w:pPr>
+      <w:r>
+        <w:t>Green Hell VR on Steam</w:t>
+      </w:r>
+      <w:r>
+        <w:t xml:space="preserve"> </w:t>
+      </w:r>
+      <w:r>
+        <w:t>(2023)</w:t>
+      </w:r>
+      <w:r>
+        <w:rPr>
+          <w:rFonts w:eastAsia="Times New Roman"/>
+          <w:szCs w:val="24"/>
+        </w:rPr>
+        <w:t xml:space="preserve"> </w:t>
+      </w:r>
+      <w:r>
+        <w:rPr>
+          <w:rFonts w:eastAsia="Times New Roman"/>
+          <w:szCs w:val="24"/>
+        </w:rPr>
+        <w:t>[Online</w:t>
+      </w:r>
+      <w:r>
+        <w:rPr>
+          <w:rFonts w:eastAsia="Times New Roman"/>
+          <w:szCs w:val="24"/>
+        </w:rPr>
+        <w:t>]</w:t>
+      </w:r>
+      <w:r>
+        <w:t xml:space="preserve"> </w:t>
+      </w:r>
+      <w:r>
+        <w:t>Available at:</w:t>
+      </w:r>
+      <w:r>
+        <w:t xml:space="preserve"> </w:t>
+      </w:r>
+      <w:hyperlink r:id="rId43" w:history="1">
+        <w:r>
+          <w:rPr>
+            <w:rStyle w:val="Hyperlink"/>
+          </w:rPr>
+          <w:t>https://store.steampowered.com/app/1782330/Green_Hell_VR/</w:t>
+        </w:r>
+      </w:hyperlink>
+      <w:r>
+        <w:t xml:space="preserve"> </w:t>
+      </w:r>
+      <w:r>
+        <w:t>(Accessed:24-04-2023)</w:t>
+      </w:r>
+    </w:p>
+    <w:p>
+      <w:pPr>
+        <w:pStyle w:val="ListParagraph"/>
+      </w:pPr>
+    </w:p>
+    <w:p>
+      <w:pPr>
+        <w:pStyle w:val="ListParagraph"/>
+        <w:numPr>
+          <w:ilvl w:val="0"/>
+          <w:numId w:val="15"/>
+        </w:numPr>
+      </w:pPr>
+      <w:proofErr w:type="gramStart"/>
+      <w:r>
+        <w:t>Open Source</w:t>
+      </w:r>
+      <w:proofErr w:type="gramEnd"/>
+      <w:r>
+        <w:t xml:space="preserve"> Networking for Unity</w:t>
+      </w:r>
+      <w:r>
+        <w:t xml:space="preserve"> </w:t>
+      </w:r>
+      <w:r>
+        <w:t>(2023)</w:t>
+      </w:r>
+      <w:r>
+        <w:rPr>
+          <w:rFonts w:eastAsia="Times New Roman"/>
+          <w:szCs w:val="24"/>
+        </w:rPr>
+        <w:t xml:space="preserve"> </w:t>
+      </w:r>
+      <w:r>
+        <w:rPr>
+          <w:rFonts w:eastAsia="Times New Roman"/>
+          <w:szCs w:val="24"/>
+        </w:rPr>
+        <w:t>[Online</w:t>
+      </w:r>
+      <w:r>
+        <w:rPr>
+          <w:rFonts w:eastAsia="Times New Roman"/>
+          <w:szCs w:val="24"/>
+        </w:rPr>
+        <w:t>]</w:t>
+      </w:r>
+      <w:r>
+        <w:t xml:space="preserve"> Available at:</w:t>
+      </w:r>
+      <w:r>
+        <w:t xml:space="preserve"> </w:t>
+      </w:r>
+      <w:hyperlink r:id="rId44" w:tgtFrame="_blank" w:history="1">
+        <w:r>
+          <w:rPr>
+            <w:rStyle w:val="Hyperlink"/>
+          </w:rPr>
+          <w:t>https://mirror-networking.com/</w:t>
+        </w:r>
+      </w:hyperlink>
+      <w:r>
+        <w:t xml:space="preserve"> </w:t>
+      </w:r>
+      <w:r>
+        <w:t xml:space="preserve"> </w:t>
+      </w:r>
+      <w:r>
+        <w:t>(Accessed:24-04-2023</w:t>
+      </w:r>
+      <w:r>
+        <w:t>)</w:t>
+      </w:r>
+    </w:p>
+    <w:p>
+      <w:pPr>
+        <w:pStyle w:val="ListParagraph"/>
+      </w:pPr>
+    </w:p>
+    <w:p>
+      <w:pPr>
+        <w:pStyle w:val="ListParagraph"/>
+        <w:numPr>
+          <w:ilvl w:val="0"/>
+          <w:numId w:val="15"/>
+        </w:numPr>
+      </w:pPr>
+      <w:proofErr w:type="spellStart"/>
+      <w:r>
+        <w:t>Verior</w:t>
+      </w:r>
+      <w:proofErr w:type="spellEnd"/>
+      <w:r>
+        <w:t xml:space="preserve"> </w:t>
+      </w:r>
+      <w:r>
+        <w:t>Pies</w:t>
+      </w:r>
+      <w:r>
+        <w:t xml:space="preserve">, </w:t>
+      </w:r>
+      <w:proofErr w:type="spellStart"/>
+      <w:r>
+        <w:rPr>
+          <w:lang w:val="en-GB" w:eastAsia="en-GB"/>
+        </w:rPr>
+        <w:t>ParrelSync</w:t>
+      </w:r>
+      <w:proofErr w:type="spellEnd"/>
+      <w:r>
+        <w:rPr>
+          <w:lang w:val="en-GB" w:eastAsia="en-GB"/>
+        </w:rPr>
+        <w:t>: (Unity3D) Test multiplayer without building</w:t>
+      </w:r>
+      <w:r>
+        <w:rPr>
+          <w:lang w:val="en-GB" w:eastAsia="en-GB"/>
+        </w:rPr>
+        <w:t xml:space="preserve"> (2023)</w:t>
+      </w:r>
+      <w:r>
+        <w:rPr>
+          <w:rFonts w:eastAsia="Times New Roman"/>
+          <w:szCs w:val="24"/>
+        </w:rPr>
+        <w:t xml:space="preserve"> </w:t>
+      </w:r>
+      <w:r>
+        <w:rPr>
+          <w:rFonts w:eastAsia="Times New Roman"/>
+          <w:szCs w:val="24"/>
+        </w:rPr>
+        <w:t>[Online</w:t>
+      </w:r>
+      <w:r>
+        <w:rPr>
+          <w:rFonts w:eastAsia="Times New Roman"/>
+          <w:szCs w:val="24"/>
+        </w:rPr>
+        <w:t>]</w:t>
+      </w:r>
+      <w:r>
+        <w:t xml:space="preserve"> Available at:</w:t>
+      </w:r>
+      <w:r>
+        <w:t xml:space="preserve"> </w:t>
+      </w:r>
+      <w:r>
+        <w:t xml:space="preserve"> </w:t>
+      </w:r>
+      <w:hyperlink r:id="rId45" w:history="1">
+        <w:r>
+          <w:rPr>
+            <w:rStyle w:val="Hyperlink"/>
+          </w:rPr>
+          <w:t>https://github.com/VeriorPies/ParrelSync</w:t>
+        </w:r>
+      </w:hyperlink>
+      <w:r>
+        <w:t xml:space="preserve"> </w:t>
+      </w:r>
+      <w:r>
+        <w:t>(Accessed:24-04-2023)</w:t>
+      </w:r>
+    </w:p>
+    <w:p/>
+    <w:p>
+      <w:pPr>
+        <w:pStyle w:val="ListParagraph"/>
+      </w:pPr>
+    </w:p>
+    <w:p>
+      <w:pPr>
+        <w:pStyle w:val="ListParagraph"/>
+      </w:pPr>
+    </w:p>
+    <w:p>
+      <w:pPr>
+        <w:pStyle w:val="ListParagraph"/>
+      </w:pPr>
+    </w:p>
+    <w:p/>
+    <w:p/>
+    <w:p>
+      <w:pPr>
+        <w:pStyle w:val="ListParagraph"/>
+      </w:pPr>
+    </w:p>
+    <w:p>
+      <w:pPr>
+        <w:pStyle w:val="ListParagraph"/>
+      </w:pPr>
+      <w:r>
+        <w:t xml:space="preserve">                                                     </w:t>
+      </w:r>
+    </w:p>
+    <w:p>
+      <w:pPr>
+        <w:pStyle w:val="ListParagraph"/>
+      </w:pPr>
+    </w:p>
+    <w:p>
+      <w:pPr>
+        <w:pStyle w:val="ListParagraph"/>
+      </w:pPr>
+    </w:p>
+    <w:p/>
+    <w:p>
+      <w:pPr>
+        <w:ind w:left="720"/>
+      </w:pPr>
+    </w:p>
+    <w:p/>
+    <w:p/>
+    <w:p/>
+    <w:p/>
+    <w:p/>
+    <w:p/>
+    <w:p/>
+    <w:p/>
+    <w:p/>
+    <w:p/>
     <w:p/>
     <w:p>
       <w:pPr>
@@ -3389,17 +4825,17 @@
           <w:szCs w:val="24"/>
         </w:rPr>
       </w:pPr>
-      <w:bookmarkStart w:id="7" w:name="_Toc54714380"/>
+      <w:bookmarkStart w:id="9" w:name="_Appendices"/>
+      <w:bookmarkEnd w:id="9"/>
       <w:r>
         <w:rPr>
           <w:sz w:val="24"/>
           <w:szCs w:val="24"/>
         </w:rPr>
-        <w:t>Appendices</w:t>
-      </w:r>
-      <w:bookmarkEnd w:id="7"/>
-    </w:p>
-    <w:p/>
+        <w:t xml:space="preserve">Appendices </w:t>
+      </w:r>
+    </w:p>
+    <w:bookmarkStart w:id="10" w:name="_Ref133253326"/>
     <w:p>
       <w:pPr>
         <w:rPr>
@@ -3408,9 +4844,92 @@
       </w:pPr>
       <w:r>
         <w:rPr>
+          <w:rFonts w:eastAsia="Times New Roman"/>
+          <w:b/>
+          <w:bCs/>
+          <w:kern w:val="32"/>
+          <w:szCs w:val="24"/>
+        </w:rPr>
+        <w:fldChar w:fldCharType="begin"/>
+      </w:r>
+      <w:r>
+        <w:rPr>
           <w:noProof/>
         </w:rPr>
-        <w:lastRenderedPageBreak/>
+        <w:instrText xml:space="preserve"> REF _Ref133253326 \h </w:instrText>
+      </w:r>
+      <w:r>
+        <w:rPr>
+          <w:rFonts w:eastAsia="Times New Roman"/>
+          <w:b/>
+          <w:bCs/>
+          <w:kern w:val="32"/>
+          <w:szCs w:val="24"/>
+        </w:rPr>
+        <w:fldChar w:fldCharType="separate"/>
+      </w:r>
+      <w:r>
+        <w:rPr>
+          <w:rFonts w:eastAsia="Times New Roman"/>
+          <w:kern w:val="32"/>
+          <w:szCs w:val="24"/>
+          <w:lang w:val="en-US"/>
+        </w:rPr>
+        <w:t>Error! Not a valid bookmark self-reference.</w:t>
+      </w:r>
+      <w:r>
+        <w:rPr>
+          <w:rFonts w:eastAsia="Times New Roman"/>
+          <w:b/>
+          <w:bCs/>
+          <w:kern w:val="32"/>
+          <w:szCs w:val="24"/>
+        </w:rPr>
+        <w:fldChar w:fldCharType="end"/>
+      </w:r>
+      <w:r>
+        <w:rPr>
+          <w:rFonts w:eastAsia="Times New Roman"/>
+          <w:b/>
+          <w:bCs/>
+          <w:kern w:val="32"/>
+          <w:szCs w:val="24"/>
+        </w:rPr>
+        <w:fldChar w:fldCharType="begin"/>
+      </w:r>
+      <w:r>
+        <w:rPr>
+          <w:rFonts w:eastAsia="Times New Roman"/>
+          <w:b/>
+          <w:bCs/>
+          <w:kern w:val="32"/>
+          <w:szCs w:val="24"/>
+        </w:rPr>
+        <w:instrText xml:space="preserve"> REF _Ref133253327 \h </w:instrText>
+      </w:r>
+      <w:r>
+        <w:rPr>
+          <w:rFonts w:eastAsia="Times New Roman"/>
+          <w:b/>
+          <w:bCs/>
+          <w:kern w:val="32"/>
+          <w:szCs w:val="24"/>
+        </w:rPr>
+      </w:r>
+      <w:r>
+        <w:rPr>
+          <w:rFonts w:eastAsia="Times New Roman"/>
+          <w:b/>
+          <w:bCs/>
+          <w:kern w:val="32"/>
+          <w:szCs w:val="24"/>
+        </w:rPr>
+        <w:fldChar w:fldCharType="end"/>
+      </w:r>
+      <w:r>
+        <w:rPr>
+          <w:noProof/>
+        </w:rPr>
         <w:t>Using the VR input system  was a trail and error as things didn’t go as easy as planned</w:t>
       </w:r>
       <w:r>
@@ -3433,7 +4952,7 @@
                     <pic:cNvPicPr/>
                   </pic:nvPicPr>
                   <pic:blipFill>
-                    <a:blip r:embed="rId19"/>
+                    <a:blip r:embed="rId46"/>
                     <a:stretch>
                       <a:fillRect/>
                     </a:stretch>
@@ -3453,6 +4972,7 @@
           </wp:inline>
         </w:drawing>
       </w:r>
+      <w:bookmarkEnd w:id="10"/>
     </w:p>
     <w:p>
       <w:pPr>
@@ -3461,24 +4981,106 @@
         </w:rPr>
       </w:pPr>
     </w:p>
-    <w:p/>
-    <w:p/>
-    <w:p/>
-    <w:p/>
-    <w:p/>
-    <w:p/>
-    <w:p/>
-    <w:p/>
-    <w:p/>
-    <w:p/>
-    <w:p/>
-    <w:p/>
-    <w:p/>
-    <w:p/>
-    <w:p/>
-    <w:p>
-      <w:r>
-        <w:lastRenderedPageBreak/>
+    <w:p>
+      <w:pPr>
+        <w:rPr>
+          <w:noProof/>
+        </w:rPr>
+      </w:pPr>
+    </w:p>
+    <w:p>
+      <w:pPr>
+        <w:rPr>
+          <w:noProof/>
+        </w:rPr>
+      </w:pPr>
+    </w:p>
+    <w:p>
+      <w:pPr>
+        <w:rPr>
+          <w:noProof/>
+        </w:rPr>
+      </w:pPr>
+    </w:p>
+    <w:p>
+      <w:pPr>
+        <w:rPr>
+          <w:noProof/>
+        </w:rPr>
+      </w:pPr>
+    </w:p>
+    <w:p>
+      <w:pPr>
+        <w:rPr>
+          <w:noProof/>
+        </w:rPr>
+      </w:pPr>
+    </w:p>
+    <w:p>
+      <w:pPr>
+        <w:rPr>
+          <w:noProof/>
+        </w:rPr>
+      </w:pPr>
+    </w:p>
+    <w:p>
+      <w:pPr>
+        <w:rPr>
+          <w:noProof/>
+        </w:rPr>
+      </w:pPr>
+    </w:p>
+    <w:p>
+      <w:pPr>
+        <w:rPr>
+          <w:noProof/>
+        </w:rPr>
+      </w:pPr>
+    </w:p>
+    <w:p>
+      <w:pPr>
+        <w:rPr>
+          <w:noProof/>
+        </w:rPr>
+      </w:pPr>
+    </w:p>
+    <w:p>
+      <w:pPr>
+        <w:rPr>
+          <w:noProof/>
+        </w:rPr>
+      </w:pPr>
+    </w:p>
+    <w:p>
+      <w:pPr>
+        <w:rPr>
+          <w:noProof/>
+        </w:rPr>
+      </w:pPr>
+    </w:p>
+    <w:p>
+      <w:pPr>
+        <w:rPr>
+          <w:noProof/>
+        </w:rPr>
+      </w:pPr>
+    </w:p>
+    <w:p>
+      <w:pPr>
+        <w:rPr>
+          <w:noProof/>
+        </w:rPr>
+      </w:pPr>
+    </w:p>
+    <w:p>
+      <w:pPr>
+        <w:rPr>
+          <w:noProof/>
+        </w:rPr>
+      </w:pPr>
+    </w:p>
+    <w:p>
+      <w:r>
         <w:t xml:space="preserve">The VR scripts I had to change </w:t>
       </w:r>
       <w:proofErr w:type="gramStart"/>
@@ -3524,7 +5126,7 @@
                     <pic:cNvPicPr/>
                   </pic:nvPicPr>
                   <pic:blipFill>
-                    <a:blip r:embed="rId20"/>
+                    <a:blip r:embed="rId47"/>
                     <a:stretch>
                       <a:fillRect/>
                     </a:stretch>
@@ -3545,6 +5147,22 @@
         </w:drawing>
       </w:r>
     </w:p>
+    <w:p/>
+    <w:p/>
+    <w:p/>
+    <w:p/>
+    <w:p/>
+    <w:p/>
+    <w:p/>
+    <w:p/>
+    <w:p/>
+    <w:p/>
+    <w:p/>
+    <w:p/>
+    <w:p/>
+    <w:p/>
+    <w:p/>
+    <w:p/>
     <w:p>
       <w:r>
         <w:t>[</w:t>
@@ -3579,7 +5197,7 @@
                     <pic:cNvPicPr/>
                   </pic:nvPicPr>
                   <pic:blipFill>
-                    <a:blip r:embed="rId21"/>
+                    <a:blip r:embed="rId48"/>
                     <a:stretch>
                       <a:fillRect/>
                     </a:stretch>
@@ -3623,7 +5241,7 @@
                     <pic:cNvPicPr/>
                   </pic:nvPicPr>
                   <pic:blipFill>
-                    <a:blip r:embed="rId22"/>
+                    <a:blip r:embed="rId49"/>
                     <a:stretch>
                       <a:fillRect/>
                     </a:stretch>
@@ -3665,7 +5283,7 @@
                     <pic:cNvPicPr/>
                   </pic:nvPicPr>
                   <pic:blipFill>
-                    <a:blip r:embed="rId23"/>
+                    <a:blip r:embed="rId50"/>
                     <a:stretch>
                       <a:fillRect/>
                     </a:stretch>
@@ -3707,7 +5325,7 @@
                     <pic:cNvPicPr/>
                   </pic:nvPicPr>
                   <pic:blipFill>
-                    <a:blip r:embed="rId24"/>
+                    <a:blip r:embed="rId51"/>
                     <a:stretch>
                       <a:fillRect/>
                     </a:stretch>
@@ -3762,7 +5380,7 @@
                     <pic:cNvPicPr/>
                   </pic:nvPicPr>
                   <pic:blipFill>
-                    <a:blip r:embed="rId25"/>
+                    <a:blip r:embed="rId52"/>
                     <a:stretch>
                       <a:fillRect/>
                     </a:stretch>
@@ -3786,25 +5404,40 @@
     <w:p/>
     <w:p/>
     <w:p/>
-    <w:p>
-      <w:r>
+    <w:p/>
+    <w:p/>
+    <w:p/>
+    <w:p/>
+    <w:p/>
+    <w:p/>
+    <w:p/>
+    <w:p/>
+    <w:p/>
+    <w:p/>
+    <w:p/>
+    <w:p/>
+    <w:p/>
+    <w:p/>
+    <w:p/>
+    <w:p>
+      <w:r>
+        <w:t>[</w:t>
+      </w:r>
+      <w:proofErr w:type="spellStart"/>
+      <w:r>
+        <w:t>SnapTurn.cs</w:t>
+      </w:r>
+      <w:proofErr w:type="spellEnd"/>
+      <w:r>
+        <w:t>]</w:t>
+      </w:r>
+    </w:p>
+    <w:p>
+      <w:r>
+        <w:rPr>
+          <w:noProof/>
+        </w:rPr>
         <w:lastRenderedPageBreak/>
-        <w:t>[</w:t>
-      </w:r>
-      <w:proofErr w:type="spellStart"/>
-      <w:r>
-        <w:t>SnapTurn.cs</w:t>
-      </w:r>
-      <w:proofErr w:type="spellEnd"/>
-      <w:r>
-        <w:t>]</w:t>
-      </w:r>
-    </w:p>
-    <w:p>
-      <w:r>
-        <w:rPr>
-          <w:noProof/>
-        </w:rPr>
         <w:drawing>
           <wp:inline distT="0" distB="0" distL="0" distR="0" wp14:anchorId="257C92B4" wp14:editId="6D613509">
             <wp:extent cx="5731510" cy="1040765"/>
@@ -3821,7 +5454,7 @@
                     <pic:cNvPicPr/>
                   </pic:nvPicPr>
                   <pic:blipFill>
-                    <a:blip r:embed="rId26"/>
+                    <a:blip r:embed="rId53"/>
                     <a:stretch>
                       <a:fillRect/>
                     </a:stretch>
@@ -3861,7 +5494,7 @@
                     <pic:cNvPicPr/>
                   </pic:nvPicPr>
                   <pic:blipFill>
-                    <a:blip r:embed="rId27"/>
+                    <a:blip r:embed="rId54"/>
                     <a:stretch>
                       <a:fillRect/>
                     </a:stretch>
@@ -3901,7 +5534,7 @@
                     <pic:cNvPicPr/>
                   </pic:nvPicPr>
                   <pic:blipFill>
-                    <a:blip r:embed="rId28"/>
+                    <a:blip r:embed="rId55"/>
                     <a:stretch>
                       <a:fillRect/>
                     </a:stretch>
@@ -3937,23 +5570,23 @@
     <w:p/>
     <w:p>
       <w:r>
+        <w:t>[</w:t>
+      </w:r>
+      <w:proofErr w:type="spellStart"/>
+      <w:r>
+        <w:t>DebugUI.cs</w:t>
+      </w:r>
+      <w:proofErr w:type="spellEnd"/>
+      <w:r>
+        <w:t>]</w:t>
+      </w:r>
+    </w:p>
+    <w:p>
+      <w:r>
+        <w:rPr>
+          <w:noProof/>
+        </w:rPr>
         <w:lastRenderedPageBreak/>
-        <w:t>[</w:t>
-      </w:r>
-      <w:proofErr w:type="spellStart"/>
-      <w:r>
-        <w:t>DebugUI.cs</w:t>
-      </w:r>
-      <w:proofErr w:type="spellEnd"/>
-      <w:r>
-        <w:t>]</w:t>
-      </w:r>
-    </w:p>
-    <w:p>
-      <w:r>
-        <w:rPr>
-          <w:noProof/>
-        </w:rPr>
         <w:drawing>
           <wp:inline distT="0" distB="0" distL="0" distR="0" wp14:anchorId="74FADA90" wp14:editId="454675D9">
             <wp:extent cx="3795823" cy="3693211"/>
@@ -3970,7 +5603,7 @@
                     <pic:cNvPicPr/>
                   </pic:nvPicPr>
                   <pic:blipFill>
-                    <a:blip r:embed="rId29"/>
+                    <a:blip r:embed="rId56"/>
                     <a:stretch>
                       <a:fillRect/>
                     </a:stretch>
@@ -4025,7 +5658,7 @@
                     <pic:cNvPicPr/>
                   </pic:nvPicPr>
                   <pic:blipFill>
-                    <a:blip r:embed="rId30"/>
+                    <a:blip r:embed="rId57"/>
                     <a:stretch>
                       <a:fillRect/>
                     </a:stretch>
@@ -4080,7 +5713,7 @@
                     <pic:cNvPicPr/>
                   </pic:nvPicPr>
                   <pic:blipFill>
-                    <a:blip r:embed="rId31"/>
+                    <a:blip r:embed="rId58"/>
                     <a:stretch>
                       <a:fillRect/>
                     </a:stretch>
@@ -4105,23 +5738,23 @@
     <w:p/>
     <w:p>
       <w:r>
+        <w:t>[</w:t>
+      </w:r>
+      <w:proofErr w:type="spellStart"/>
+      <w:r>
+        <w:t>ControllerButtonHints.cs</w:t>
+      </w:r>
+      <w:proofErr w:type="spellEnd"/>
+      <w:r>
+        <w:t>]</w:t>
+      </w:r>
+    </w:p>
+    <w:p>
+      <w:r>
+        <w:rPr>
+          <w:noProof/>
+        </w:rPr>
         <w:lastRenderedPageBreak/>
-        <w:t>[</w:t>
-      </w:r>
-      <w:proofErr w:type="spellStart"/>
-      <w:r>
-        <w:t>ControllerButtonHints.cs</w:t>
-      </w:r>
-      <w:proofErr w:type="spellEnd"/>
-      <w:r>
-        <w:t>]</w:t>
-      </w:r>
-    </w:p>
-    <w:p>
-      <w:r>
-        <w:rPr>
-          <w:noProof/>
-        </w:rPr>
         <w:drawing>
           <wp:inline distT="0" distB="0" distL="0" distR="0" wp14:anchorId="5A6B8A6E" wp14:editId="6AAA8BE1">
             <wp:extent cx="4391025" cy="942975"/>
@@ -4138,7 +5771,7 @@
                     <pic:cNvPicPr/>
                   </pic:nvPicPr>
                   <pic:blipFill>
-                    <a:blip r:embed="rId32"/>
+                    <a:blip r:embed="rId59"/>
                     <a:stretch>
                       <a:fillRect/>
                     </a:stretch>
@@ -4180,7 +5813,7 @@
                     <pic:cNvPicPr/>
                   </pic:nvPicPr>
                   <pic:blipFill>
-                    <a:blip r:embed="rId33"/>
+                    <a:blip r:embed="rId60"/>
                     <a:stretch>
                       <a:fillRect/>
                     </a:stretch>
@@ -4235,7 +5868,7 @@
                     <pic:cNvPicPr/>
                   </pic:nvPicPr>
                   <pic:blipFill>
-                    <a:blip r:embed="rId34"/>
+                    <a:blip r:embed="rId61"/>
                     <a:stretch>
                       <a:fillRect/>
                     </a:stretch>
@@ -4277,7 +5910,7 @@
                     <pic:cNvPicPr/>
                   </pic:nvPicPr>
                   <pic:blipFill>
-                    <a:blip r:embed="rId35"/>
+                    <a:blip r:embed="rId62"/>
                     <a:stretch>
                       <a:fillRect/>
                     </a:stretch>
@@ -4317,7 +5950,7 @@
                     <pic:cNvPicPr/>
                   </pic:nvPicPr>
                   <pic:blipFill>
-                    <a:blip r:embed="rId36"/>
+                    <a:blip r:embed="rId63"/>
                     <a:stretch>
                       <a:fillRect/>
                     </a:stretch>
@@ -4372,7 +6005,7 @@
                     <pic:cNvPicPr/>
                   </pic:nvPicPr>
                   <pic:blipFill>
-                    <a:blip r:embed="rId37"/>
+                    <a:blip r:embed="rId64"/>
                     <a:stretch>
                       <a:fillRect/>
                     </a:stretch>
@@ -4404,23 +6037,23 @@
     <w:p/>
     <w:p>
       <w:r>
+        <w:t>[</w:t>
+      </w:r>
+      <w:proofErr w:type="spellStart"/>
+      <w:r>
+        <w:t>JoeJeffGestures.cs</w:t>
+      </w:r>
+      <w:proofErr w:type="spellEnd"/>
+      <w:r>
+        <w:t>]</w:t>
+      </w:r>
+    </w:p>
+    <w:p>
+      <w:r>
+        <w:rPr>
+          <w:noProof/>
+        </w:rPr>
         <w:lastRenderedPageBreak/>
-        <w:t>[</w:t>
-      </w:r>
-      <w:proofErr w:type="spellStart"/>
-      <w:r>
-        <w:t>JoeJeffGestures.cs</w:t>
-      </w:r>
-      <w:proofErr w:type="spellEnd"/>
-      <w:r>
-        <w:t>]</w:t>
-      </w:r>
-    </w:p>
-    <w:p>
-      <w:r>
-        <w:rPr>
-          <w:noProof/>
-        </w:rPr>
         <w:drawing>
           <wp:inline distT="0" distB="0" distL="0" distR="0" wp14:anchorId="56C41FFC" wp14:editId="7B8DFC93">
             <wp:extent cx="5731510" cy="3584575"/>
@@ -4437,7 +6070,7 @@
                     <pic:cNvPicPr/>
                   </pic:nvPicPr>
                   <pic:blipFill>
-                    <a:blip r:embed="rId38"/>
+                    <a:blip r:embed="rId65"/>
                     <a:stretch>
                       <a:fillRect/>
                     </a:stretch>
@@ -4492,7 +6125,7 @@
                     <pic:cNvPicPr/>
                   </pic:nvPicPr>
                   <pic:blipFill>
-                    <a:blip r:embed="rId39"/>
+                    <a:blip r:embed="rId66"/>
                     <a:stretch>
                       <a:fillRect/>
                     </a:stretch>
@@ -4547,7 +6180,7 @@
                     <pic:cNvPicPr/>
                   </pic:nvPicPr>
                   <pic:blipFill>
-                    <a:blip r:embed="rId40"/>
+                    <a:blip r:embed="rId67"/>
                     <a:stretch>
                       <a:fillRect/>
                     </a:stretch>
@@ -4576,23 +6209,23 @@
     <w:p/>
     <w:p>
       <w:r>
+        <w:t>[</w:t>
+      </w:r>
+      <w:proofErr w:type="spellStart"/>
+      <w:r>
+        <w:t>Planting.cs</w:t>
+      </w:r>
+      <w:proofErr w:type="spellEnd"/>
+      <w:r>
+        <w:t>]</w:t>
+      </w:r>
+    </w:p>
+    <w:p>
+      <w:r>
+        <w:rPr>
+          <w:noProof/>
+        </w:rPr>
         <w:lastRenderedPageBreak/>
-        <w:t>[</w:t>
-      </w:r>
-      <w:proofErr w:type="spellStart"/>
-      <w:r>
-        <w:t>Planting.cs</w:t>
-      </w:r>
-      <w:proofErr w:type="spellEnd"/>
-      <w:r>
-        <w:t>]</w:t>
-      </w:r>
-    </w:p>
-    <w:p>
-      <w:r>
-        <w:rPr>
-          <w:noProof/>
-        </w:rPr>
         <w:drawing>
           <wp:inline distT="0" distB="0" distL="0" distR="0" wp14:anchorId="3F1E1C2D" wp14:editId="012BBFB2">
             <wp:extent cx="4876800" cy="1571625"/>
@@ -4609,7 +6242,7 @@
                     <pic:cNvPicPr/>
                   </pic:nvPicPr>
                   <pic:blipFill>
-                    <a:blip r:embed="rId41"/>
+                    <a:blip r:embed="rId68"/>
                     <a:stretch>
                       <a:fillRect/>
                     </a:stretch>
@@ -4664,7 +6297,7 @@
                     <pic:cNvPicPr/>
                   </pic:nvPicPr>
                   <pic:blipFill>
-                    <a:blip r:embed="rId42"/>
+                    <a:blip r:embed="rId69"/>
                     <a:stretch>
                       <a:fillRect/>
                     </a:stretch>
@@ -4688,23 +6321,23 @@
     <w:p/>
     <w:p>
       <w:r>
+        <w:t>[</w:t>
+      </w:r>
+      <w:proofErr w:type="spellStart"/>
+      <w:r>
+        <w:t>SnapTurn.cs</w:t>
+      </w:r>
+      <w:proofErr w:type="spellEnd"/>
+      <w:r>
+        <w:t>]</w:t>
+      </w:r>
+    </w:p>
+    <w:p>
+      <w:r>
+        <w:rPr>
+          <w:noProof/>
+        </w:rPr>
         <w:lastRenderedPageBreak/>
-        <w:t>[</w:t>
-      </w:r>
-      <w:proofErr w:type="spellStart"/>
-      <w:r>
-        <w:t>SnapTurn.cs</w:t>
-      </w:r>
-      <w:proofErr w:type="spellEnd"/>
-      <w:r>
-        <w:t>]</w:t>
-      </w:r>
-    </w:p>
-    <w:p>
-      <w:r>
-        <w:rPr>
-          <w:noProof/>
-        </w:rPr>
         <w:drawing>
           <wp:inline distT="0" distB="0" distL="0" distR="0" wp14:anchorId="18B928F7" wp14:editId="6E6AAA9D">
             <wp:extent cx="3436443" cy="1956391"/>
@@ -4721,7 +6354,7 @@
                     <pic:cNvPicPr/>
                   </pic:nvPicPr>
                   <pic:blipFill>
-                    <a:blip r:embed="rId43"/>
+                    <a:blip r:embed="rId70"/>
                     <a:stretch>
                       <a:fillRect/>
                     </a:stretch>
@@ -4776,7 +6409,7 @@
                     <pic:cNvPicPr/>
                   </pic:nvPicPr>
                   <pic:blipFill>
-                    <a:blip r:embed="rId44"/>
+                    <a:blip r:embed="rId71"/>
                     <a:stretch>
                       <a:fillRect/>
                     </a:stretch>
@@ -4816,7 +6449,7 @@
                     <pic:cNvPicPr/>
                   </pic:nvPicPr>
                   <pic:blipFill>
-                    <a:blip r:embed="rId45"/>
+                    <a:blip r:embed="rId72"/>
                     <a:stretch>
                       <a:fillRect/>
                     </a:stretch>
@@ -4871,7 +6504,7 @@
                     <pic:cNvPicPr/>
                   </pic:nvPicPr>
                   <pic:blipFill>
-                    <a:blip r:embed="rId46"/>
+                    <a:blip r:embed="rId73"/>
                     <a:stretch>
                       <a:fillRect/>
                     </a:stretch>
@@ -4926,7 +6559,7 @@
                     <pic:cNvPicPr/>
                   </pic:nvPicPr>
                   <pic:blipFill>
-                    <a:blip r:embed="rId47"/>
+                    <a:blip r:embed="rId74"/>
                     <a:stretch>
                       <a:fillRect/>
                     </a:stretch>
@@ -4968,7 +6601,7 @@
                     <pic:cNvPicPr/>
                   </pic:nvPicPr>
                   <pic:blipFill>
-                    <a:blip r:embed="rId48"/>
+                    <a:blip r:embed="rId75"/>
                     <a:stretch>
                       <a:fillRect/>
                     </a:stretch>
@@ -4989,41 +6622,8 @@
         </w:drawing>
       </w:r>
     </w:p>
-    <w:p/>
-    <w:p/>
-    <w:p>
-      <w:pPr>
-        <w:rPr>
-          <w:color w:val="FF0000"/>
-        </w:rPr>
-      </w:pPr>
-      <w:r>
-        <w:rPr>
-          <w:color w:val="FF0000"/>
-        </w:rPr>
-        <w:t>Replace this text with Appendices.</w:t>
-      </w:r>
-    </w:p>
-    <w:p>
-      <w:pPr>
-        <w:spacing w:before="100" w:beforeAutospacing="1" w:after="100" w:afterAutospacing="1" w:line="240" w:lineRule="auto"/>
-        <w:rPr>
-          <w:rFonts w:eastAsia="Times New Roman"/>
-          <w:color w:val="FF0000"/>
-          <w:szCs w:val="24"/>
-        </w:rPr>
-      </w:pPr>
-      <w:r>
-        <w:rPr>
-          <w:rFonts w:eastAsia="Times New Roman"/>
-          <w:color w:val="FF0000"/>
-          <w:szCs w:val="24"/>
-        </w:rPr>
-        <w:t>This might include ethics application and other relevant material e.g. copy of any questionnaires used.</w:t>
-      </w:r>
-    </w:p>
     <w:sectPr>
-      <w:footerReference w:type="default" r:id="rId49"/>
+      <w:footerReference w:type="default" r:id="rId76"/>
       <w:pgSz w:w="11906" w:h="16838"/>
       <w:pgMar w:top="1440" w:right="1440" w:bottom="1440" w:left="1440" w:header="708" w:footer="708" w:gutter="0"/>
       <w:pgNumType w:start="0"/>
@@ -6586,6 +8186,119 @@
     </w:lvl>
   </w:abstractNum>
   <w:abstractNum w:abstractNumId="10" w15:restartNumberingAfterBreak="0">
+    <w:nsid w:val="4C105597"/>
+    <w:multiLevelType w:val="hybridMultilevel"/>
+    <w:tmpl w:val="ACDC0998"/>
+    <w:lvl w:ilvl="0" w:tplc="08090001">
+      <w:start w:val="1"/>
+      <w:numFmt w:val="bullet"/>
+      <w:lvlText w:val=""/>
+      <w:lvlJc w:val="left"/>
+      <w:pPr>
+        <w:ind w:left="720" w:hanging="360"/>
+      </w:pPr>
+      <w:rPr>
+        <w:rFonts w:ascii="Symbol" w:hAnsi="Symbol" w:hint="default"/>
+      </w:rPr>
+    </w:lvl>
+    <w:lvl w:ilvl="1" w:tplc="08090003" w:tentative="1">
+      <w:start w:val="1"/>
+      <w:numFmt w:val="bullet"/>
+      <w:lvlText w:val="o"/>
+      <w:lvlJc w:val="left"/>
+      <w:pPr>
+        <w:ind w:left="1440" w:hanging="360"/>
+      </w:pPr>
+      <w:rPr>
+        <w:rFonts w:ascii="Courier New" w:hAnsi="Courier New" w:cs="Courier New" w:hint="default"/>
+      </w:rPr>
+    </w:lvl>
+    <w:lvl w:ilvl="2" w:tplc="08090005" w:tentative="1">
+      <w:start w:val="1"/>
+      <w:numFmt w:val="bullet"/>
+      <w:lvlText w:val=""/>
+      <w:lvlJc w:val="left"/>
+      <w:pPr>
+        <w:ind w:left="2160" w:hanging="360"/>
+      </w:pPr>
+      <w:rPr>
+        <w:rFonts w:ascii="Wingdings" w:hAnsi="Wingdings" w:hint="default"/>
+      </w:rPr>
+    </w:lvl>
+    <w:lvl w:ilvl="3" w:tplc="08090001" w:tentative="1">
+      <w:start w:val="1"/>
+      <w:numFmt w:val="bullet"/>
+      <w:lvlText w:val=""/>
+      <w:lvlJc w:val="left"/>
+      <w:pPr>
+        <w:ind w:left="2880" w:hanging="360"/>
+      </w:pPr>
+      <w:rPr>
+        <w:rFonts w:ascii="Symbol" w:hAnsi="Symbol" w:hint="default"/>
+      </w:rPr>
+    </w:lvl>
+    <w:lvl w:ilvl="4" w:tplc="08090003" w:tentative="1">
+      <w:start w:val="1"/>
+      <w:numFmt w:val="bullet"/>
+      <w:lvlText w:val="o"/>
+      <w:lvlJc w:val="left"/>
+      <w:pPr>
+        <w:ind w:left="3600" w:hanging="360"/>
+      </w:pPr>
+      <w:rPr>
+        <w:rFonts w:ascii="Courier New" w:hAnsi="Courier New" w:cs="Courier New" w:hint="default"/>
+      </w:rPr>
+    </w:lvl>
+    <w:lvl w:ilvl="5" w:tplc="08090005" w:tentative="1">
+      <w:start w:val="1"/>
+      <w:numFmt w:val="bullet"/>
+      <w:lvlText w:val=""/>
+      <w:lvlJc w:val="left"/>
+      <w:pPr>
+        <w:ind w:left="4320" w:hanging="360"/>
+      </w:pPr>
+      <w:rPr>
+        <w:rFonts w:ascii="Wingdings" w:hAnsi="Wingdings" w:hint="default"/>
+      </w:rPr>
+    </w:lvl>
+    <w:lvl w:ilvl="6" w:tplc="08090001" w:tentative="1">
+      <w:start w:val="1"/>
+      <w:numFmt w:val="bullet"/>
+      <w:lvlText w:val=""/>
+      <w:lvlJc w:val="left"/>
+      <w:pPr>
+        <w:ind w:left="5040" w:hanging="360"/>
+      </w:pPr>
+      <w:rPr>
+        <w:rFonts w:ascii="Symbol" w:hAnsi="Symbol" w:hint="default"/>
+      </w:rPr>
+    </w:lvl>
+    <w:lvl w:ilvl="7" w:tplc="08090003" w:tentative="1">
+      <w:start w:val="1"/>
+      <w:numFmt w:val="bullet"/>
+      <w:lvlText w:val="o"/>
+      <w:lvlJc w:val="left"/>
+      <w:pPr>
+        <w:ind w:left="5760" w:hanging="360"/>
+      </w:pPr>
+      <w:rPr>
+        <w:rFonts w:ascii="Courier New" w:hAnsi="Courier New" w:cs="Courier New" w:hint="default"/>
+      </w:rPr>
+    </w:lvl>
+    <w:lvl w:ilvl="8" w:tplc="08090005" w:tentative="1">
+      <w:start w:val="1"/>
+      <w:numFmt w:val="bullet"/>
+      <w:lvlText w:val=""/>
+      <w:lvlJc w:val="left"/>
+      <w:pPr>
+        <w:ind w:left="6480" w:hanging="360"/>
+      </w:pPr>
+      <w:rPr>
+        <w:rFonts w:ascii="Wingdings" w:hAnsi="Wingdings" w:hint="default"/>
+      </w:rPr>
+    </w:lvl>
+  </w:abstractNum>
+  <w:abstractNum w:abstractNumId="11" w15:restartNumberingAfterBreak="0">
     <w:nsid w:val="5EA53BDE"/>
     <w:multiLevelType w:val="multilevel"/>
     <w:tmpl w:val="E4504F12"/>
@@ -6734,7 +8447,7 @@
       </w:rPr>
     </w:lvl>
   </w:abstractNum>
-  <w:abstractNum w:abstractNumId="11" w15:restartNumberingAfterBreak="0">
+  <w:abstractNum w:abstractNumId="12" w15:restartNumberingAfterBreak="0">
     <w:nsid w:val="62E37CC6"/>
     <w:multiLevelType w:val="multilevel"/>
     <w:tmpl w:val="02583AB6"/>
@@ -6874,7 +8587,7 @@
       </w:rPr>
     </w:lvl>
   </w:abstractNum>
-  <w:abstractNum w:abstractNumId="12" w15:restartNumberingAfterBreak="0">
+  <w:abstractNum w:abstractNumId="13" w15:restartNumberingAfterBreak="0">
     <w:nsid w:val="638B1BF4"/>
     <w:multiLevelType w:val="multilevel"/>
     <w:tmpl w:val="273A3D06"/>
@@ -7023,7 +8736,7 @@
       </w:rPr>
     </w:lvl>
   </w:abstractNum>
-  <w:abstractNum w:abstractNumId="13" w15:restartNumberingAfterBreak="0">
+  <w:abstractNum w:abstractNumId="14" w15:restartNumberingAfterBreak="0">
     <w:nsid w:val="74967EE5"/>
     <w:multiLevelType w:val="multilevel"/>
     <w:tmpl w:val="C1B26516"/>
@@ -7185,10 +8898,10 @@
     <w:abstractNumId w:val="4"/>
   </w:num>
   <w:num w:numId="5" w16cid:durableId="126557897">
-    <w:abstractNumId w:val="10"/>
+    <w:abstractNumId w:val="11"/>
   </w:num>
   <w:num w:numId="6" w16cid:durableId="1470397699">
-    <w:abstractNumId w:val="13"/>
+    <w:abstractNumId w:val="14"/>
   </w:num>
   <w:num w:numId="7" w16cid:durableId="939992409">
     <w:abstractNumId w:val="5"/>
@@ -7200,19 +8913,22 @@
     <w:abstractNumId w:val="8"/>
   </w:num>
   <w:num w:numId="10" w16cid:durableId="167403658">
-    <w:abstractNumId w:val="12"/>
+    <w:abstractNumId w:val="13"/>
   </w:num>
   <w:num w:numId="11" w16cid:durableId="1800106829">
     <w:abstractNumId w:val="9"/>
   </w:num>
   <w:num w:numId="12" w16cid:durableId="1916011551">
-    <w:abstractNumId w:val="11"/>
+    <w:abstractNumId w:val="12"/>
   </w:num>
   <w:num w:numId="13" w16cid:durableId="40520799">
     <w:abstractNumId w:val="0"/>
   </w:num>
   <w:num w:numId="14" w16cid:durableId="1066104583">
     <w:abstractNumId w:val="3"/>
+  </w:num>
+  <w:num w:numId="15" w16cid:durableId="1846091489">
+    <w:abstractNumId w:val="10"/>
   </w:num>
 </w:numbering>
 </file>
@@ -8002,7 +9718,362 @@
       <w:lang w:val="en-GB" w:eastAsia="en-GB"/>
     </w:rPr>
   </w:style>
+  <w:style w:type="character" w:styleId="UnresolvedMention">
+    <w:name w:val="Unresolved Mention"/>
+    <w:basedOn w:val="DefaultParagraphFont"/>
+    <w:uiPriority w:val="99"/>
+    <w:semiHidden/>
+    <w:unhideWhenUsed/>
+    <w:rsid w:val="007B2A43"/>
+    <w:rPr>
+      <w:color w:val="605E5C"/>
+      <w:shd w:val="clear" w:color="auto" w:fill="E1DFDD"/>
+    </w:rPr>
+  </w:style>
+  <w:style w:type="paragraph" w:styleId="ListParagraph">
+    <w:name w:val="List Paragraph"/>
+    <w:basedOn w:val="Normal"/>
+    <w:uiPriority w:val="34"/>
+    <w:qFormat/>
+    <w:rsid w:val="00E14690"/>
+    <w:pPr>
+      <w:ind w:left="720"/>
+      <w:contextualSpacing/>
+    </w:pPr>
+  </w:style>
 </w:styles>
+</file>
+
+<file path=word/ink/ink1.xml><?xml version="1.0" encoding="utf-8"?>
+<inkml:ink xmlns:inkml="http://www.w3.org/2003/InkML">
+  <inkml:definitions>
+    <inkml:context xml:id="ctx0">
+      <inkml:inkSource xml:id="inkSrc0">
+        <inkml:traceFormat>
+          <inkml:channel name="X" type="integer" min="-2.14748E9" max="2.14748E9" units="cm"/>
+          <inkml:channel name="Y" type="integer" min="-2.14748E9" max="2.14748E9" units="cm"/>
+          <inkml:channel name="F" type="integer" max="32767" units="dev"/>
+        </inkml:traceFormat>
+        <inkml:channelProperties>
+          <inkml:channelProperty channel="X" name="resolution" value="1000" units="1/cm"/>
+          <inkml:channelProperty channel="Y" name="resolution" value="1000" units="1/cm"/>
+          <inkml:channelProperty channel="F" name="resolution" value="0" units="1/dev"/>
+        </inkml:channelProperties>
+      </inkml:inkSource>
+      <inkml:timestamp xml:id="ts0" timeString="2023-04-24T18:48:41.624"/>
+    </inkml:context>
+    <inkml:brush xml:id="br0">
+      <inkml:brushProperty name="width" value="0.05" units="cm"/>
+      <inkml:brushProperty name="height" value="0.05" units="cm"/>
+    </inkml:brush>
+  </inkml:definitions>
+  <inkml:trace contextRef="#ctx0" brushRef="#br0">1 164 24575,'0'-2'0,"1"0"0,-1 0 0,1 0 0,-1 0 0,1 1 0,0-1 0,0 0 0,0 1 0,0-1 0,0 0 0,0 1 0,1-1 0,-1 1 0,0 0 0,1-1 0,-1 1 0,1 0 0,-1 0 0,1 0 0,0 0 0,-1 0 0,1 1 0,0-1 0,2 0 0,49-15 0,-46 14 0,0 1 0,14-5 0,-1 2 0,1 0 0,0 1 0,0 2 0,22 0 0,-39 1 0,1 0 0,-1 1 0,1-1 0,-1 1 0,1 1 0,-1-1 0,0 0 0,1 1 0,-1 0 0,0 0 0,0 0 0,0 1 0,-1-1 0,1 1 0,0 0 0,-1 0 0,0 0 0,0 0 0,0 1 0,0-1 0,0 1 0,-1 0 0,0 0 0,1 0 0,-1 0 0,-1 0 0,1 0 0,-1 1 0,2 6 0,-2-6 0,1 0 0,-1 0 0,-1 0 0,1 0 0,-1 0 0,0 0 0,0 1 0,0-1 0,-1 0 0,0 0 0,0 0 0,0 0 0,0 0 0,-1 0 0,-4 8 0,4-10 0,0 0 0,0 0 0,-1-1 0,0 1 0,1 0 0,-1-1 0,0 0 0,0 1 0,-1-1 0,1 0 0,0-1 0,-1 1 0,1-1 0,-1 1 0,1-1 0,-1 0 0,0 0 0,1-1 0,-1 1 0,0-1 0,-7 0 0,-36 4 0,14 0 0,28-5 0,16-2 0,0 1 0,1 0 0,-1 0 0,1 1 0,0 1 0,-1 0 0,1 0 0,0 1 0,-1 1 0,1 0 0,-1 0 0,1 2 0,-1-1 0,19 9 0,-16-5-195,1 0 0,-1-2 0,1 0 0,0 0 0,1-2 0,30 4 0,-36-6-6631</inkml:trace>
+  <inkml:trace contextRef="#ctx0" brushRef="#br0" timeOffset="974.88">768 0 24575,'-1'6'0,"-1"-1"0,1 1 0,-1-1 0,0 1 0,0-1 0,-1 0 0,0 0 0,0 0 0,0 0 0,0 0 0,-1-1 0,0 1 0,1-1 0,-2 0 0,-6 5 0,4-3 0,1 0 0,0 1 0,0 0 0,1 0 0,-7 11 0,12-18 0,0 1 0,0 0 0,0-1 0,0 1 0,0-1 0,0 1 0,0 0 0,0-1 0,0 1 0,1 0 0,-1-1 0,0 1 0,0-1 0,1 1 0,-1-1 0,0 1 0,0-1 0,1 1 0,-1-1 0,1 1 0,-1-1 0,1 1 0,-1-1 0,0 1 0,1-1 0,-1 0 0,1 1 0,0-1 0,-1 0 0,1 1 0,-1-1 0,1 0 0,-1 0 0,1 0 0,0 0 0,-1 1 0,1-1 0,0 0 0,-1 0 0,2 0 0,32 5 0,-29-4 0,128 5-1365,-102-6-5461</inkml:trace>
+  <inkml:trace contextRef="#ctx0" brushRef="#br0" timeOffset="1486.37">906 77 24575,'-2'2'0,"-3"5"0,-1 4 0,-1 3 0,-1 3 0,-1 1 0,1 1 0,1 1 0,1 0 0,2-2 0,2-2 0,-1-1 0,0-2 0,-1 4 0,-1 4 0,1 1 0,1 1 0,1-5-8191</inkml:trace>
+  <inkml:trace contextRef="#ctx0" brushRef="#br0" timeOffset="2035.98">1044 177 24575,'2'0'0,"3"0"0,3 0 0,4 0 0,7 0 0,6-2 0,3-1 0,4 0 0,2 1 0,0 1 0,-2 0 0,-6 0-8191</inkml:trace>
+  <inkml:trace contextRef="#ctx0" brushRef="#br0" timeOffset="2847.95">1572 102 24575,'-2'0'0,"-1"1"0,0 0 0,0 0 0,1 0 0,-1 0 0,0 0 0,1 1 0,-1-1 0,1 1 0,0 0 0,-1 0 0,1 0 0,0 0 0,0 0 0,0 0 0,-2 3 0,-25 40 0,27-42 0,1-1 0,-1 1 0,1 0 0,0 0 0,0 0 0,0 0 0,0 0 0,0 0 0,1 0 0,-1 0 0,1 0 0,0 1 0,0-1 0,0 0 0,0 0 0,1 0 0,-1 0 0,3 6 0,-2-7 0,1 0 0,0 0 0,0 0 0,0 0 0,0 0 0,0 0 0,0 0 0,0-1 0,1 1 0,-1-1 0,0 0 0,1 0 0,-1 1 0,1-2 0,0 1 0,-1 0 0,1 0 0,0-1 0,0 0 0,-1 1 0,5-1 0,-2 0 0,0 1 0,0-1 0,0 0 0,0 0 0,0 0 0,0 0 0,0-1 0,0 0 0,9-3 0,-10 2 0,-1 0 0,0 0 0,0-1 0,-1 1 0,1 0 0,0-1 0,-1 0 0,1 0 0,-1 0 0,0 0 0,0 0 0,0 0 0,-1 0 0,2-4 0,3-4-116,15-40 366,-20 49-308,-1 0 1,1 0-1,-1 0 0,0 1 1,1-1-1,-1 0 0,0 0 1,0 0-1,0 0 0,-1 1 1,1-1-1,0 0 1,-1 0-1,1 0 0,-1 1 1,1-1-1,-1 0 0,0 1 1,0-1-1,0 1 0,0-1 1,0 1-1,0-1 0,0 1 1,-3-2-1,-4-3-6768</inkml:trace>
+  <inkml:trace contextRef="#ctx0" brushRef="#br0" timeOffset="3627.82">1962 39 24575,'-28'24'0,"20"-18"0,0 0 0,1 1 0,-1 0 0,-10 14 0,16-19 0,1 0 0,0 0 0,0 0 0,0 0 0,0 0 0,0 1 0,0-1 0,1 0 0,-1 0 0,1 1 0,-1-1 0,1 1 0,0-1 0,0 0 0,0 1 0,0-1 0,0 0 0,1 1 0,-1-1 0,1 0 0,0 1 0,-1-1 0,1 0 0,2 4 0,-1-3 0,-1 0 0,1 0 0,0 0 0,0 0 0,0 0 0,0-1 0,0 1 0,0-1 0,1 1 0,-1-1 0,1 0 0,0 0 0,-1 0 0,1 0 0,5 2 0,-1-3 0,0 1 0,0-1 0,0 0 0,0-1 0,0 0 0,11-1 0,51-2-1365,-58 0-5461</inkml:trace>
+  <inkml:trace contextRef="#ctx0" brushRef="#br0" timeOffset="4194.32">2075 152 24575,'-2'0'0,"-3"2"0,-3 3 0,1 3 0,-2 2 0,-1 1 0,2 2 0,-1 0 0,2 0 0,2 0 0,1 0 0,2 0 0,2 0 0,-1-1 0,2-1-8191</inkml:trace>
+  <inkml:trace contextRef="#ctx0" brushRef="#br0" timeOffset="4843.92">2352 190 24575,'2'0'0,"3"0"0,3 0 0,2 0 0,1 0 0,2 0 0,2 0 0,1 0 0,-3 0-8191</inkml:trace>
+  <inkml:trace contextRef="#ctx0" brushRef="#br0" timeOffset="7120.26">2693 127 24575,'0'-2'0,"0"1"0,1-1 0,0 0 0,-1 1 0,1-1 0,0 1 0,0-1 0,0 1 0,0 0 0,0-1 0,0 1 0,0 0 0,0 0 0,1 0 0,-1 0 0,0 0 0,1 0 0,2-2 0,35-17 0,-25 13 0,-6 3 0,1 0 0,1 1 0,-1 0 0,0 0 0,1 1 0,-1 0 0,20-1 0,-25 3 0,-1-1 0,0 1 0,1 0 0,-1 0 0,1 1 0,-1-1 0,0 1 0,1-1 0,-1 1 0,0 0 0,1 1 0,-1-1 0,0 0 0,0 1 0,0 0 0,0 0 0,0-1 0,-1 2 0,1-1 0,0 0 0,-1 1 0,0-1 0,0 1 0,1 0 0,2 5 0,-4-5 0,0-1 0,-1 1 0,1 0 0,-1-1 0,0 1 0,1 0 0,-1 0 0,-1 0 0,1-1 0,0 1 0,0 0 0,-1 0 0,0-1 0,-1 5 0,-19 42 0,2-4 0,18-41 0,-1-1 0,0 1 0,0-1 0,0 0 0,0 1 0,-1-1 0,1 0 0,-1 0 0,0-1 0,1 1 0,-1-1 0,-1 1 0,1-1 0,0 0 0,0 0 0,-1 0 0,0 0 0,1-1 0,-1 0 0,0 1 0,1-1 0,-1-1 0,0 1 0,0 0 0,0-1 0,0 0 0,0 0 0,0 0 0,1-1 0,-1 1 0,0-1 0,0 0 0,0 0 0,1 0 0,-1 0 0,0-1 0,-3-2 0,14 2 0,0 1 0,1-1 0,-1 1 0,1 0 0,9 0 0,-8 2 0,1 0 0,0 1 0,0 0 0,0 1 0,-1 0 0,13 5 0,21 7 0,70 14-1365,-81-20-5461</inkml:trace>
+  <inkml:trace contextRef="#ctx0" brushRef="#br0" timeOffset="8348.18">3333 126 24575,'-4'0'0,"1"1"0,0-1 0,-1 1 0,1 0 0,0 0 0,0 0 0,0 0 0,-1 1 0,1-1 0,1 1 0,-1 0 0,0 0 0,0 0 0,1 0 0,-1 0 0,1 1 0,-1-1 0,1 1 0,0 0 0,0-1 0,0 1 0,1 0 0,-3 5 0,2-4 0,0 0 0,1 0 0,-1 0 0,1 1 0,0-1 0,0 0 0,0 1 0,1-1 0,-1 1 0,1-1 0,0 0 0,0 1 0,1-1 0,0 1 0,-1-1 0,1 0 0,3 9 0,-2-11 0,-1-1 0,0 1 0,1 0 0,-1-1 0,1 1 0,-1-1 0,1 0 0,0 1 0,0-1 0,-1 0 0,1 0 0,0 0 0,0 0 0,0 0 0,0-1 0,0 1 0,0-1 0,0 1 0,1-1 0,-1 0 0,0 0 0,0 1 0,0-2 0,0 1 0,0 0 0,1 0 0,-1-1 0,0 1 0,0-1 0,0 1 0,0-1 0,0 0 0,3-2 0,-3 3 0,0-1 0,1 0 0,-1 0 0,0-1 0,0 1 0,1 0 0,-1-1 0,0 1 0,0-1 0,-1 0 0,1 1 0,0-1 0,0 0 0,-1 0 0,1 0 0,-1-1 0,0 1 0,0 0 0,0 0 0,0-1 0,0 1 0,0-1 0,0 1 0,-1 0 0,1-1 0,-1 0 0,0 1 0,0-1 0,0-2 0,0 2-59,-1 1 0,1-1-1,-1 1 1,0-1-1,0 0 1,0 1 0,0 0-1,0-1 1,0 1 0,-1 0-1,1-1 1,-1 1 0,0 0-1,1 0 1,-1 0 0,0 0-1,0 1 1,0-1-1,-1 0 1,1 1 0,0 0-1,-5-3 1,-3 2-6767</inkml:trace>
+  <inkml:trace contextRef="#ctx0" brushRef="#br0" timeOffset="9742.12">3508 115 24575,'0'-2'0,"0"1"0,0 0 0,1-1 0,-1 1 0,0 0 0,0 0 0,1 0 0,-1-1 0,1 1 0,0 0 0,-1 0 0,1 0 0,0 0 0,-1 0 0,1 0 0,0 0 0,0 0 0,0 0 0,0 0 0,0 0 0,0 1 0,2-2 0,33-10 0,-23 11 0,1 0 0,-1 0 0,21 3 0,-31-1 0,0 0 0,-1 0 0,1 0 0,0 0 0,-1 0 0,1 0 0,0 1 0,-1-1 0,0 1 0,1 0 0,-1 0 0,0 0 0,0 0 0,0 0 0,0 0 0,0 1 0,-1-1 0,1 1 0,-1-1 0,1 1 0,-1-1 0,0 1 0,0 0 0,0 0 0,0-1 0,-1 1 0,1 0 0,-1 0 0,0 0 0,0 5 0,1-3 0,-1-1 0,0 1 0,0 0 0,0-1 0,-1 1 0,0-1 0,0 1 0,0-1 0,0 1 0,-1-1 0,1 1 0,-1-1 0,0 0 0,0 0 0,-1 0 0,1 0 0,-1 0 0,-6 5 0,1-4 0,0 0 0,0-1 0,-1-1 0,0 1 0,-16 3 0,15-3 0,23-2 19,1 1-1,-1 0 1,0 1-1,0 1 1,-1 0-1,19 10 1,44 15-1514,-55-25-5331</inkml:trace>
+  <inkml:trace contextRef="#ctx0" brushRef="#br0" timeOffset="11082.95">3876 101 24575,'59'-6'0,"-46"4"0,1 0 0,0 1 0,22 1 0,-24 1 0,-1 0 0,1 1 0,-1 0 0,0 0 0,0 1 0,11 5 0,-20-7 0,0 0 0,0 0 0,-1 0 0,1 0 0,0 0 0,-1 1 0,1-1 0,-1 0 0,0 1 0,1-1 0,-1 1 0,0 0 0,0-1 0,0 1 0,0 0 0,0 0 0,0 2 0,0-2 0,-1 1 0,0 0 0,0 0 0,0 0 0,0 0 0,0-1 0,0 1 0,-1 0 0,0 0 0,1 0 0,-1-1 0,0 1 0,0 0 0,-1-1 0,-1 5 0,1-4 0,0 0 0,-1 0 0,1 0 0,0 0 0,-1-1 0,0 1 0,0-1 0,1 1 0,-1-1 0,-1 0 0,1 0 0,0 0 0,0-1 0,-1 1 0,1-1 0,-1 0 0,1 0 0,-1 0 0,0 0 0,1-1 0,-1 1 0,0-1 0,1 0 0,-1 0 0,-4-1 0,-41 7 0,60-2 0,-1 0 0,1 0 0,-1 1 0,-1 0 0,13 8 0,-21-11-3,0-1-1,1 1 1,-1 0-1,0 0 1,0 0-1,-1 0 1,1 0-1,0 0 1,-1 0-1,1 0 1,-1 0-1,1 0 1,-1 0-1,0 0 1,0 0-1,0 0 1,0 0-1,0 0 1,-1 0-1,1 1 1,-1-1-1,0 3 1,-1-1 23,-1 0 0,1 1 0,-1-1 0,1-1 0,-1 1 0,0 0 0,-1-1 0,1 1 0,-8 5 0,4-4-155,-1 1 0,0-1 0,0-1 0,0 0 0,0 0 0,-1 0 0,0-1 0,0 0 0,0-1 0,-11 2 0,10-4-6691</inkml:trace>
+</inkml:ink>
+</file>
+
+<file path=word/ink/ink10.xml><?xml version="1.0" encoding="utf-8"?>
+<inkml:ink xmlns:inkml="http://www.w3.org/2003/InkML">
+  <inkml:definitions>
+    <inkml:context xml:id="ctx0">
+      <inkml:inkSource xml:id="inkSrc0">
+        <inkml:traceFormat>
+          <inkml:channel name="X" type="integer" min="-2.14748E9" max="2.14748E9" units="cm"/>
+          <inkml:channel name="Y" type="integer" min="-2.14748E9" max="2.14748E9" units="cm"/>
+          <inkml:channel name="F" type="integer" max="32767" units="dev"/>
+        </inkml:traceFormat>
+        <inkml:channelProperties>
+          <inkml:channelProperty channel="X" name="resolution" value="1000" units="1/cm"/>
+          <inkml:channelProperty channel="Y" name="resolution" value="1000" units="1/cm"/>
+          <inkml:channelProperty channel="F" name="resolution" value="0" units="1/dev"/>
+        </inkml:channelProperties>
+      </inkml:inkSource>
+      <inkml:timestamp xml:id="ts0" timeString="2023-04-24T18:46:28.684"/>
+    </inkml:context>
+    <inkml:brush xml:id="br0">
+      <inkml:brushProperty name="width" value="0.05" units="cm"/>
+      <inkml:brushProperty name="height" value="0.05" units="cm"/>
+    </inkml:brush>
+  </inkml:definitions>
+  <inkml:trace contextRef="#ctx0" brushRef="#br0">1 1 24575,'0'0'-8191</inkml:trace>
+</inkml:ink>
+</file>
+
+<file path=word/ink/ink2.xml><?xml version="1.0" encoding="utf-8"?>
+<inkml:ink xmlns:inkml="http://www.w3.org/2003/InkML">
+  <inkml:definitions>
+    <inkml:context xml:id="ctx0">
+      <inkml:inkSource xml:id="inkSrc0">
+        <inkml:traceFormat>
+          <inkml:channel name="X" type="integer" min="-2.14748E9" max="2.14748E9" units="cm"/>
+          <inkml:channel name="Y" type="integer" min="-2.14748E9" max="2.14748E9" units="cm"/>
+          <inkml:channel name="F" type="integer" max="32767" units="dev"/>
+        </inkml:traceFormat>
+        <inkml:channelProperties>
+          <inkml:channelProperty channel="X" name="resolution" value="1000" units="1/cm"/>
+          <inkml:channelProperty channel="Y" name="resolution" value="1000" units="1/cm"/>
+          <inkml:channelProperty channel="F" name="resolution" value="0" units="1/dev"/>
+        </inkml:channelProperties>
+      </inkml:inkSource>
+      <inkml:timestamp xml:id="ts0" timeString="2023-04-24T18:48:22.972"/>
+    </inkml:context>
+    <inkml:brush xml:id="br0">
+      <inkml:brushProperty name="width" value="0.05" units="cm"/>
+      <inkml:brushProperty name="height" value="0.05" units="cm"/>
+    </inkml:brush>
+  </inkml:definitions>
+  <inkml:trace contextRef="#ctx0" brushRef="#br0">1 166 24575,'0'21'0,"-1"-11"0,1 0 0,0-1 0,1 1 0,0 0 0,0-1 0,5 16 0,-5-23 0,0 1 0,1-1 0,-1 0 0,1 1 0,-1-1 0,1 0 0,0 0 0,-1 0 0,1 0 0,0-1 0,1 1 0,-1 0 0,0-1 0,0 1 0,1-1 0,-1 0 0,0 0 0,1 0 0,0 0 0,-1 0 0,1-1 0,-1 1 0,1-1 0,0 1 0,-1-1 0,1 0 0,0 0 0,4-1 0,-1 1 5,-1 0 1,1 0-1,0-1 0,-1 0 0,1 0 0,-1 0 1,1-1-1,-1 1 0,1-1 0,-1-1 1,0 1-1,0-1 0,0 0 0,0 0 0,-1 0 1,1-1-1,-1 0 0,0 0 0,0 0 0,0 0 1,-1 0-1,4-6 0,-3 3-104,-1-1 0,1 1 0,-2-1 0,1 0 0,-1 0 0,0 0 0,-1 0 0,0 0 0,0 0 0,-1 0 0,0 0 0,0-1 0,-1 1 0,-2-13 0,0 5-6727</inkml:trace>
+  <inkml:trace contextRef="#ctx0" brushRef="#br0" timeOffset="1182.13">492 52 24575,'-45'-11'0,"42"9"0,-1 0 0,1 1 0,-1-1 0,0 1 0,0 0 0,0 0 0,0 0 0,0 1 0,1-1 0,-1 1 0,0 0 0,0 0 0,0 0 0,0 1 0,0 0 0,0-1 0,-5 3 0,8-2 0,-1 0 0,1 1 0,0-1 0,0 1 0,0-1 0,0 1 0,0-1 0,1 1 0,-1 0 0,0-1 0,1 1 0,-1 0 0,1 0 0,0-1 0,-1 1 0,1 0 0,0 0 0,0 0 0,0-1 0,0 1 0,1 0 0,-1 0 0,0 0 0,1-1 0,-1 1 0,1 0 0,0-1 0,-1 1 0,1 0 0,0-1 0,0 1 0,0-1 0,0 0 0,0 1 0,3 1 0,1 4 0,0 0 0,1-1 0,0 1 0,0-1 0,13 10 0,-9-10 0,-1 0 0,-1 1 0,1 0 0,-1 1 0,0 0 0,12 17 0,-18-22 0,0 0 0,0-1 0,-1 1 0,1 0 0,-1 0 0,1 0 0,-1 0 0,0 0 0,-1 1 0,1-1 0,0 0 0,-1 0 0,0 1 0,0-1 0,0 0 0,0 1 0,0-1 0,-1 0 0,1 0 0,-1 1 0,0-1 0,0 0 0,0 0 0,0 0 0,-1 0 0,1 0 0,-4 4 0,3-5 0,0 0 0,0 0 0,0-1 0,0 1 0,0-1 0,-1 1 0,1-1 0,-1 0 0,1 0 0,-1 0 0,1 0 0,-1 0 0,0-1 0,1 1 0,-1-1 0,0 0 0,-3 0 0,-56-2 0,36 0 0,-14-3-1365,31 2-5461</inkml:trace>
+  <inkml:trace contextRef="#ctx0" brushRef="#br0" timeOffset="1725.01">681 178 24575,'0'2'0,"-2"3"0,-1 3 0,1 4 0,-1 3 0,2 2 0,0 1 0,0-1 0,-1-3 0,-1-2 0,1 0 0</inkml:trace>
+  <inkml:trace contextRef="#ctx0" brushRef="#br0" timeOffset="2030.79">706 2 24575,'0'-2'0</inkml:trace>
+  <inkml:trace contextRef="#ctx0" brushRef="#br0" timeOffset="2998.76">894 177 24575,'21'0'0,"0"-1"0,0-1 0,24-5 0,-40 6 0,-1 1 0,0-1 0,0 0 0,0 0 0,0-1 0,0 1 0,-1-1 0,1 0 0,0 0 0,-1 0 0,1 0 0,-1-1 0,0 1 0,0-1 0,0 0 0,0 0 0,0 0 0,0 0 0,-1-1 0,0 1 0,1-1 0,-1 1 0,2-7 0,-4 6 0,0 0 0,0 0 0,-1 0 0,1 0 0,-1 0 0,0 0 0,0 0 0,0 0 0,0 1 0,-1-1 0,1 0 0,-1 1 0,0-1 0,0 1 0,-1-1 0,1 1 0,-1 0 0,1 0 0,-1 0 0,0 0 0,0 1 0,-1-1 0,1 1 0,0 0 0,-1 0 0,-6-3 0,8 3 0,-1 1 0,1-1 0,-1 1 0,0-1 0,0 1 0,1 0 0,-1 0 0,0 0 0,0 1 0,0-1 0,0 1 0,0 0 0,0-1 0,-1 1 0,1 1 0,0-1 0,0 0 0,0 1 0,0-1 0,0 1 0,0 0 0,1 0 0,-1 0 0,0 1 0,0-1 0,1 1 0,-1-1 0,1 1 0,-1 0 0,1 0 0,-1 0 0,1 0 0,0 0 0,0 1 0,-2 3 0,-5 14 0,1 1 0,1 1 0,1-1 0,-5 28 0,10-42 8,0-1-1,0 1 1,1-1-1,0 1 1,0-1-1,0 0 1,1 1-1,0-1 1,1 1-1,-1-1 1,1 0-1,0 0 1,0 0-1,1 0 1,6 11-1,-6-14-62,-1 0 0,1 1 0,0-2 0,0 1 0,0 0 0,0 0 0,1-1 0,-1 0 0,1 0 0,-1 0 0,1 0 0,0 0 0,0-1 0,0 1 0,0-1 0,0 0 0,0 0 0,0-1 0,0 1 0,0-1 0,0 0 0,0 0 0,0 0 0,0-1 0,1 1 0,3-2 0,3-1-6771</inkml:trace>
+  <inkml:trace contextRef="#ctx0" brushRef="#br0" timeOffset="4006.73">1373 90 24575,'-9'0'0,"-1"0"0,1 1 0,-1 0 0,1 1 0,-1 0 0,1 0 0,0 1 0,0 0 0,-9 4 0,12-4 0,1 1 0,0-1 0,0 1 0,0 0 0,1 0 0,0 0 0,-1 1 0,1 0 0,1-1 0,-1 1 0,1 1 0,-1-1 0,2 0 0,-1 1 0,-2 7 0,4-10 3,-1 0 1,1 0-1,0 0 0,1 0 0,-1 0 1,0 0-1,1 0 0,0 1 0,0-1 1,0 0-1,0 0 0,0 0 0,1 0 1,-1 1-1,1-1 0,0 0 0,0 0 1,0 0-1,0 0 0,1-1 0,-1 1 0,1 0 1,0 0-1,0-1 0,0 1 0,0-1 1,0 0-1,0 1 0,1-1 0,-1 0 1,1 0-1,-1-1 0,1 1 0,0 0 1,0-1-1,5 3 0,1-1-127,0 0 0,-1-1 1,2 1-1,-1-2 0,0 1 0,0-1 1,0-1-1,1 1 0,-1-2 0,0 1 1,18-4-1,-16 1-6702</inkml:trace>
+  <inkml:trace contextRef="#ctx0" brushRef="#br0" timeOffset="4615.79">1674 2 24575,'-3'6'0,"0"-1"0,1 0 0,0 1 0,0 0 0,0-1 0,1 1 0,0 0 0,0 0 0,0 0 0,1 10 0,-3 11 0,-8 9 0,8-29 0,1 0 0,0 0 0,0 1 0,0-1 0,1 0 0,-1 15 0,3-22 0,-1 1 0,1 0 0,-1 0 0,0 0 0,1 0 0,-1 0 0,1-1 0,0 1 0,-1 0 0,1 0 0,0-1 0,-1 1 0,1 0 0,0-1 0,0 1 0,0-1 0,-1 1 0,1-1 0,0 0 0,0 1 0,0-1 0,0 0 0,0 1 0,0-1 0,0 0 0,0 0 0,0 0 0,0 0 0,0 0 0,0 0 0,0 0 0,0 0 0,0 0 0,-1-1 0,1 1 0,0 0 0,0-1 0,0 1 0,0 0 0,1-2 0,48-17 0,-42 15 0,122-49-1365,-118 47-5461</inkml:trace>
+  <inkml:trace contextRef="#ctx0" brushRef="#br0" timeOffset="4950.6">1724 203 24575,'0'3'0,"0"2"0,0 2 0,2 5 0,1 3 0,0 2 0,1 3 0,2 2 0,3 2 0,2-1 0,0-2 0,2-5 0,-3-5-8191</inkml:trace>
+  <inkml:trace contextRef="#ctx0" brushRef="#br0" timeOffset="5336.92">1977 253 24575,'0'2'0,"0"5"0,0 6 0,0 2 0,0 4 0,0 0 0,0-1 0,0-1 0,0-4-8191</inkml:trace>
+  <inkml:trace contextRef="#ctx0" brushRef="#br0" timeOffset="5641.23">1977 102 24575,'2'0'0</inkml:trace>
+</inkml:ink>
+</file>
+
+<file path=word/ink/ink3.xml><?xml version="1.0" encoding="utf-8"?>
+<inkml:ink xmlns:inkml="http://www.w3.org/2003/InkML">
+  <inkml:definitions>
+    <inkml:context xml:id="ctx0">
+      <inkml:inkSource xml:id="inkSrc0">
+        <inkml:traceFormat>
+          <inkml:channel name="X" type="integer" min="-2.14748E9" max="2.14748E9" units="cm"/>
+          <inkml:channel name="Y" type="integer" min="-2.14748E9" max="2.14748E9" units="cm"/>
+          <inkml:channel name="F" type="integer" max="32767" units="dev"/>
+        </inkml:traceFormat>
+        <inkml:channelProperties>
+          <inkml:channelProperty channel="X" name="resolution" value="1000" units="1/cm"/>
+          <inkml:channelProperty channel="Y" name="resolution" value="1000" units="1/cm"/>
+          <inkml:channelProperty channel="F" name="resolution" value="0" units="1/dev"/>
+        </inkml:channelProperties>
+      </inkml:inkSource>
+      <inkml:timestamp xml:id="ts0" timeString="2023-04-24T18:48:13.867"/>
+    </inkml:context>
+    <inkml:brush xml:id="br0">
+      <inkml:brushProperty name="width" value="0.05" units="cm"/>
+      <inkml:brushProperty name="height" value="0.05" units="cm"/>
+    </inkml:brush>
+  </inkml:definitions>
+  <inkml:trace contextRef="#ctx0" brushRef="#br0">75 93 24575,'-1'70'0,"-1"-25"0,2 1 0,2-1 0,9 54 0,-92-340 0,80 236 0,0 0 0,0 0 0,1 0 0,0 0 0,0 0 0,0 0 0,0 0 0,1 1 0,0-1 0,0 0 0,0 0 0,1 0 0,-1 1 0,1-1 0,0 1 0,0-1 0,1 1 0,0 0 0,-1 0 0,1 0 0,1 0 0,-1 1 0,0-1 0,1 1 0,0 0 0,0 0 0,8-5 0,-6 4 0,1 0 0,0 0 0,0 1 0,0 0 0,0 0 0,1 1 0,-1 0 0,1 0 0,0 1 0,-1 0 0,1 0 0,0 1 0,0 0 0,-1 0 0,1 1 0,0 0 0,9 2 0,-15-2 0,0-1 0,0 1 0,0 0 0,0 0 0,0 0 0,0 1 0,-1-1 0,1 0 0,0 1 0,-1-1 0,1 1 0,-1-1 0,1 1 0,-1 0 0,0-1 0,0 1 0,1 0 0,-1 0 0,-1 0 0,1 0 0,0 0 0,0 0 0,-1 0 0,1 1 0,-1-1 0,0 0 0,0 0 0,1 0 0,-1 1 0,-1-1 0,1 0 0,0 0 0,0 0 0,-1 0 0,0 3 0,0 0 0,-1 0 0,1-1 0,-1 1 0,0 0 0,0 0 0,-1-1 0,1 1 0,-1-1 0,0 0 0,0 0 0,0 0 0,-1 0 0,-7 6 0,-33 11 0,38-19 0,0 0 0,0 0 0,0 1 0,0 0 0,0 0 0,0 1 0,1 0 0,0 0 0,-7 6 0,12-9 0,0-1 0,0 1 0,-1-1 0,1 1 0,0 0 0,0-1 0,0 1 0,0-1 0,0 1 0,0 0 0,0-1 0,0 1 0,1-1 0,-1 1 0,0 0 0,0-1 0,0 1 0,1-1 0,-1 1 0,0-1 0,0 1 0,1 0 0,-1-1 0,1 0 0,-1 1 0,0-1 0,1 1 0,-1-1 0,1 1 0,-1-1 0,1 0 0,0 1 0,23 15 0,-18-12 0,16 13-10,-1 1 0,0 1 0,24 28 0,-9-8-1315,-21-24-5501</inkml:trace>
+</inkml:ink>
+</file>
+
+<file path=word/ink/ink4.xml><?xml version="1.0" encoding="utf-8"?>
+<inkml:ink xmlns:inkml="http://www.w3.org/2003/InkML">
+  <inkml:definitions>
+    <inkml:context xml:id="ctx0">
+      <inkml:inkSource xml:id="inkSrc0">
+        <inkml:traceFormat>
+          <inkml:channel name="X" type="integer" min="-2.14748E9" max="2.14748E9" units="cm"/>
+          <inkml:channel name="Y" type="integer" min="-2.14748E9" max="2.14748E9" units="cm"/>
+          <inkml:channel name="F" type="integer" max="32767" units="dev"/>
+        </inkml:traceFormat>
+        <inkml:channelProperties>
+          <inkml:channelProperty channel="X" name="resolution" value="1000" units="1/cm"/>
+          <inkml:channelProperty channel="Y" name="resolution" value="1000" units="1/cm"/>
+          <inkml:channelProperty channel="F" name="resolution" value="0" units="1/dev"/>
+        </inkml:channelProperties>
+      </inkml:inkSource>
+      <inkml:timestamp xml:id="ts0" timeString="2023-04-24T18:48:08.283"/>
+    </inkml:context>
+    <inkml:brush xml:id="br0">
+      <inkml:brushProperty name="width" value="0.05" units="cm"/>
+      <inkml:brushProperty name="height" value="0.05" units="cm"/>
+    </inkml:brush>
+  </inkml:definitions>
+  <inkml:trace contextRef="#ctx0" brushRef="#br0">93 600 24575,'14'-9'0,"0"1"0,-1-2 0,-1 0 0,1 0 0,-1-1 0,-1-1 0,0 0 0,-1 0 0,0-1 0,-1-1 0,8-14 0,7-18 0,38-99 0,-52 117 0,12-52 0,-20 69 0,0-1 0,-1 1 0,0-1 0,-1 0 0,0 1 0,-1-1 0,-3-16 0,4 26 0,-1 0 0,1 0 0,-1 0 0,1 0 0,-1 0 0,0 0 0,0 0 0,0 0 0,0 0 0,0 1 0,0-1 0,0 0 0,-1 1 0,1-1 0,0 1 0,-1-1 0,1 1 0,-1 0 0,0 0 0,0-1 0,1 1 0,-1 0 0,0 1 0,0-1 0,0 0 0,0 0 0,0 1 0,0 0 0,0-1 0,0 1 0,0 0 0,0 0 0,0 0 0,0 0 0,0 0 0,0 0 0,0 0 0,0 1 0,0-1 0,0 1 0,0 0 0,0 0 0,-3 1 0,-3 2 0,0-1 0,1 2 0,-1-1 0,1 1 0,0 0 0,0 0 0,1 1 0,0 0 0,-8 9 0,3 2 0,1 0 0,0 1 0,2 0 0,0 0 0,1 1 0,0 0 0,2 0 0,0 0 0,2 1 0,-3 24 0,2 30 0,5 102 0,1-126 0,6 58 0,-3-71 0,-3 1 0,-2 61 0,-1-97 0,1 0 0,-1 0 0,0 0 0,0 0 0,0-1 0,0 1 0,0 0 0,0 0 0,0-1 0,-1 1 0,1-1 0,0 1 0,-1-1 0,1 0 0,-1 1 0,0-1 0,0 0 0,1 0 0,-4 1 0,-45 19 0,21-9 0,9-4 120,19-8-159,1 1 0,-1-1 0,1 0 0,-1 0 0,1 0 0,-1 0-1,1-1 1,-1 1 0,1 0 0,-1 0 0,1 0 0,-1 0 0,1 0 0,-1-1 0,1 1 0,0 0 0,-1 0 0,1-1 0,-1 1-1,1 0 1,0-1 0,-1 1 0,1 0 0,0-1 0,-1 1 0,1 0 0,0-1 0,0 1 0,-1-1 0,1 1 0,0-1-1,0 1 1,0-1 0,0 1 0,-1-1 0,1 1 0,0-1 0,-1-10-6787</inkml:trace>
+  <inkml:trace contextRef="#ctx0" brushRef="#br0" timeOffset="503.77">68 637 24575,'2'0'0,"3"0"0,3 0 0,6 0 0,7 0 0,9 0 0,6 0 0,2 0 0,2 0 0,-4 0 0,-8-3 0,-8 1-8191</inkml:trace>
+  <inkml:trace contextRef="#ctx0" brushRef="#br0" timeOffset="938.97">470 549 24575,'0'2'0,"0"3"0,-2 3 0,-1 2 0,0 2 0,1 2 0,1 2 0,0 0 0,0-1 0,1-3-8191</inkml:trace>
+  <inkml:trace contextRef="#ctx0" brushRef="#br0" timeOffset="1259.03">432 372 24575</inkml:trace>
+  <inkml:trace contextRef="#ctx0" brushRef="#br0" timeOffset="2036.07">646 310 24575,'0'4'0,"0"6"0,0 3 0,0 6 0,0 4 0,0 4 0,0 3 0,0-1 0,0 2 0,0-2 0,0-2 0,0-4 0,0-3 0,0-5-8191</inkml:trace>
+  <inkml:trace contextRef="#ctx0" brushRef="#br0" timeOffset="2419.12">797 498 24575,'0'2'0,"0"3"0,0 3 0,0 2 0,-2 1 0,-1 2 0,0 0 0,-1 0 0,0-2-8191</inkml:trace>
+  <inkml:trace contextRef="#ctx0" brushRef="#br0" timeOffset="2724.12">811 336 24575,'2'0'0</inkml:trace>
+  <inkml:trace contextRef="#ctx0" brushRef="#br0" timeOffset="3713.55">936 311 24575,'0'217'0,"0"-239"0,0 0 0,1 0 0,2 0 0,9-40 0,-11 56 0,1 0 0,0 1 0,1-1 0,-1 1 0,1 0 0,0 0 0,0 0 0,1 0 0,0 0 0,-1 1 0,1 0 0,1-1 0,-1 2 0,1-1 0,0 0 0,0 1 0,0 0 0,0 0 0,0 0 0,0 1 0,1 0 0,0 0 0,7-2 0,9-2 0,-12 3 0,-1 0 0,1 1 0,0-1 0,0 2 0,0 0 0,0 0 0,0 1 0,14 1 0,-23-1 0,0 0 0,1 0 0,-1 1 0,0-1 0,0 1 0,0-1 0,0 1 0,0-1 0,0 1 0,0 0 0,0-1 0,0 1 0,0 0 0,0 0 0,0 0 0,0 0 0,0 0 0,-1 0 0,1 0 0,0 0 0,-1 0 0,1 0 0,-1 0 0,1 0 0,-1 0 0,0 1 0,1-1 0,-1 0 0,0 0 0,0 0 0,0 1 0,0-1 0,0 0 0,0 0 0,0 1 0,0-1 0,0 0 0,-1 0 0,1 0 0,0 1 0,-1-1 0,1 0 0,-1 0 0,-1 2 0,0 2 0,-1-1 0,0 1 0,0-1 0,0 1 0,-1-1 0,0 0 0,0-1 0,-7 7 0,-24 14 0,-38 36 0,69-58-76,0 1 1,0-1-1,0 1 0,0-1 0,0 0 0,0-1 0,-1 1 0,1-1 1,-1 0-1,0 0 0,1 0 0,-1-1 0,1 0 0,-1 0 1,0 0-1,1 0 0,-9-2 0</inkml:trace>
+</inkml:ink>
+</file>
+
+<file path=word/ink/ink5.xml><?xml version="1.0" encoding="utf-8"?>
+<inkml:ink xmlns:inkml="http://www.w3.org/2003/InkML">
+  <inkml:definitions>
+    <inkml:context xml:id="ctx0">
+      <inkml:inkSource xml:id="inkSrc0">
+        <inkml:traceFormat>
+          <inkml:channel name="X" type="integer" min="-2.14748E9" max="2.14748E9" units="cm"/>
+          <inkml:channel name="Y" type="integer" min="-2.14748E9" max="2.14748E9" units="cm"/>
+          <inkml:channel name="F" type="integer" max="32767" units="dev"/>
+        </inkml:traceFormat>
+        <inkml:channelProperties>
+          <inkml:channelProperty channel="X" name="resolution" value="1000" units="1/cm"/>
+          <inkml:channelProperty channel="Y" name="resolution" value="1000" units="1/cm"/>
+          <inkml:channelProperty channel="F" name="resolution" value="0" units="1/dev"/>
+        </inkml:channelProperties>
+      </inkml:inkSource>
+      <inkml:timestamp xml:id="ts0" timeString="2023-04-24T18:47:39.516"/>
+    </inkml:context>
+    <inkml:brush xml:id="br0">
+      <inkml:brushProperty name="width" value="0.05" units="cm"/>
+      <inkml:brushProperty name="height" value="0.05" units="cm"/>
+    </inkml:brush>
+  </inkml:definitions>
+  <inkml:trace contextRef="#ctx0" brushRef="#br0">252 151 24575,'-54'-5'0,"47"3"0,0 1 0,0 0 0,0 0 0,0 1 0,0 0 0,0 0 0,0 1 0,-1 0 0,1 0 0,0 0 0,0 1 0,1 0 0,-14 6 0,14-4 0,-1 0 0,1 0 0,0 1 0,0 0 0,0 0 0,1 1 0,-1-1 0,2 1 0,-1 0 0,0 1 0,1-1 0,0 1 0,1 0 0,0 0 0,-4 10 0,6-14 0,0 1 0,1-1 0,-1 0 0,1 1 0,-1-1 0,1 0 0,0 1 0,0-1 0,1 1 0,-1-1 0,1 0 0,0 1 0,0-1 0,0 0 0,0 0 0,0 0 0,1 0 0,-1 0 0,1 0 0,0 0 0,0 0 0,0 0 0,0-1 0,0 1 0,1-1 0,-1 0 0,1 0 0,0 0 0,-1 0 0,1 0 0,0 0 0,0-1 0,0 1 0,1-1 0,-1 0 0,0 0 0,4 1 0,16 4 0,0-1 0,0 0 0,1-2 0,35 1 0,97-9 0,-122 1-1365,-19 1-5461</inkml:trace>
+  <inkml:trace contextRef="#ctx0" brushRef="#br0" timeOffset="1050.87">655 227 24575,'-8'0'0,"1"1"0,-1 0 0,1 0 0,-1 0 0,1 1 0,0 1 0,0-1 0,0 1 0,-10 5 0,15-7 0,0 1 0,0-1 0,0 0 0,0 0 0,0 1 0,0-1 0,1 1 0,-1 0 0,0-1 0,1 1 0,-1 0 0,1 0 0,0 0 0,0 0 0,-1 0 0,2 0 0,-1 1 0,0-1 0,0 0 0,1 0 0,-1 1 0,1-1 0,-1 0 0,1 1 0,0-1 0,0 1 0,0-1 0,0 0 0,1 1 0,-1-1 0,1 0 0,-1 1 0,1-1 0,1 3 0,-1-3 0,1 0 0,0 1 0,-1-1 0,1 0 0,0 0 0,0 0 0,0-1 0,0 1 0,1 0 0,-1-1 0,0 1 0,1-1 0,-1 0 0,1 0 0,-1 0 0,1 0 0,0 0 0,-1 0 0,1-1 0,0 0 0,4 1 0,67 0 0,-54-2 0,-16 1 0,1 0 0,-1-1 0,0 1 0,0-1 0,1 0 0,-1 0 0,0-1 0,0 1 0,0-1 0,0 0 0,-1 0 0,1 0 0,0 0 0,-1-1 0,0 0 0,1 1 0,-1-1 0,0 0 0,0-1 0,-1 1 0,1 0 0,-1-1 0,1 0 0,-1 1 0,0-1 0,-1 0 0,1 0 0,-1 0 0,1 0 0,-1 0 0,-1-1 0,2-5 0,-2 9 0,-1 0 0,1-1 0,-1 1 0,1 0 0,-1-1 0,0 1 0,1 0 0,-1 0 0,0 0 0,0 0 0,0 0 0,1 0 0,-1 0 0,0 0 0,-1 0 0,1 0 0,0 0 0,0 1 0,0-1 0,0 0 0,-1 1 0,1-1 0,0 1 0,-1-1 0,1 1 0,0 0 0,-1-1 0,-2 1 0,-50-7 0,39 6 0,3 0-1365,1 0-5461</inkml:trace>
+  <inkml:trace contextRef="#ctx0" brushRef="#br0" timeOffset="2395.76">1082 177 24575,'-15'0'0,"0"1"0,0 0 0,1 1 0,-1 1 0,1 0 0,-18 7 0,27-9 0,0 1 0,1 0 0,-1 0 0,1 0 0,0 1 0,0 0 0,0 0 0,0 0 0,0 0 0,1 0 0,-1 1 0,1-1 0,0 1 0,0 0 0,0 0 0,1 1 0,-1-1 0,1 0 0,0 1 0,0-1 0,0 1 0,-1 9 0,3-11 0,0-1 0,1 1 0,-1 0 0,1 0 0,-1-1 0,1 1 0,0 0 0,0 0 0,0-1 0,0 1 0,1-1 0,-1 1 0,1-1 0,-1 0 0,1 0 0,0 0 0,0 0 0,0 0 0,0 0 0,0 0 0,1 0 0,-1-1 0,0 1 0,1-1 0,-1 0 0,1 0 0,0 1 0,4 0 0,3 2 0,1 0 0,-1-1 0,1 0 0,0-1 0,0 0 0,11 0 0,3-1 0,-1-2 0,44-6 0,-61 6 0,0 0 0,1-1 0,-1 0 0,0 0 0,-1-1 0,1 0 0,0 0 0,-1 0 0,1-1 0,-1 0 0,0 0 0,-1-1 0,10-9 0,-12 10 0,0 0 0,-1 0 0,0-1 0,1 1 0,-2-1 0,1 0 0,0 1 0,-1-1 0,0 0 0,0 0 0,-1 0 0,1 0 0,-1 0 0,0 0 0,-1-5 0,1 7 0,0 1 0,0 0 0,-1-1 0,1 1 0,-1 0 0,1 0 0,-1-1 0,0 1 0,0 0 0,0 0 0,0 0 0,0 0 0,-1 0 0,1 0 0,-1 0 0,1 0 0,-1 1 0,1-1 0,-1 0 0,0 1 0,0 0 0,0-1 0,0 1 0,0 0 0,0 0 0,0 0 0,0 0 0,-1 0 0,1 1 0,0-1 0,-1 1 0,-2-1 0,-46 2-1365,40 0-5461</inkml:trace>
+  <inkml:trace contextRef="#ctx0" brushRef="#br0" timeOffset="5672.65">1421 140 24575,'2'-5'0,"1"0"0,0 0 0,0 0 0,1 1 0,-1-1 0,1 1 0,0 0 0,0 0 0,0 0 0,7-4 0,-5 3 0,5-4 0,1 0 0,0 1 0,0 0 0,0 0 0,1 2 0,0-1 0,0 2 0,1-1 0,0 2 0,23-5 0,-34 9 0,-1 0 0,1 0 0,-1 1 0,1-1 0,-1 1 0,1 0 0,-1 0 0,0 0 0,1 0 0,-1 0 0,0 0 0,0 0 0,0 1 0,0-1 0,0 1 0,0-1 0,0 1 0,0 0 0,-1 0 0,1 0 0,-1 0 0,1 0 0,-1 0 0,0 0 0,0 1 0,0-1 0,0 0 0,0 1 0,0-1 0,-1 1 0,1-1 0,-1 1 0,1 2 0,1 12 0,0 0 0,-1 1 0,-1 26 0,0-35 0,-1-2 0,1-1 0,-1 1 0,-1-1 0,1 0 0,-1 1 0,0-1 0,0 0 0,-1 0 0,0 0 0,0-1 0,0 1 0,-1-1 0,0 1 0,0-1 0,0 0 0,-1-1 0,0 1 0,1-1 0,-2 0 0,1 0 0,0-1 0,-1 1 0,0-1 0,1 0 0,-1-1 0,0 1 0,-1-1 0,1 0 0,0-1 0,0 0 0,-1 0 0,1 0 0,-1-1 0,1 1 0,-1-2 0,1 1 0,-1-1 0,-11-2 0,18 3 0,0 0 0,0 0 0,0-1 0,0 1 0,0 0 0,0 0 0,0 0 0,0 0 0,0 0 0,0 0 0,1 0 0,-1 0 0,0 0 0,0 0 0,0 0 0,0 0 0,0 0 0,0-1 0,0 1 0,0 0 0,0 0 0,0 0 0,0 0 0,0 0 0,0 0 0,0 0 0,0 0 0,0 0 0,0 0 0,0-1 0,0 1 0,0 0 0,0 0 0,0 0 0,0 0 0,-1 0 0,1 0 0,0 0 0,0 0 0,0 0 0,0 0 0,0 0 0,0 0 0,0 0 0,0 0 0,0-1 0,0 1 0,0 0 0,0 0 0,0 0 0,0 0 0,-1 0 0,1 0 0,0 0 0,0 0 0,0 0 0,0 0 0,13-3 0,19 4 0,-25 1 0,-1 1 0,0 0 0,0 1 0,0-1 0,0 1 0,-1 0 0,1 1 0,-1-1 0,0 1 0,7 10 0,-8-10 0,0 0 0,0 0 0,1-1 0,-1 1 0,1-1 0,0 0 0,0-1 0,1 1 0,-1-1 0,1 0 0,-1 0 0,1-1 0,0 0 0,9 3 0,-2-4-1365,-2 0-5461</inkml:trace>
+  <inkml:trace contextRef="#ctx0" brushRef="#br0" timeOffset="9019.11">2138 51 24575,'-61'-11'0,"51"9"0,1-1 0,-1 1 0,1 1 0,-1 0 0,0 0 0,-15 2 0,22-1 0,0 1 0,0 0 0,0 0 0,0 0 0,0 0 0,1 0 0,-1 1 0,0-1 0,1 1 0,-1 0 0,1 0 0,0 0 0,0 0 0,0 0 0,0 0 0,0 1 0,0-1 0,0 1 0,1-1 0,-1 1 0,1 0 0,0 0 0,-1-1 0,1 1 0,1 0 0,-2 4 0,-9 22 0,-5 25 0,16-54 0,1 1 0,-1-1 0,0 0 0,1 1 0,-1-1 0,0 0 0,0 1 0,1-1 0,-1 0 0,1 1 0,-1-1 0,0 0 0,1 0 0,-1 1 0,1-1 0,-1 0 0,0 0 0,1 0 0,-1 1 0,1-1 0,-1 0 0,1 0 0,-1 0 0,1 0 0,-1 0 0,1 0 0,-1 0 0,1 0 0,-1 0 0,1 0 0,-1-1 0,0 1 0,1 0 0,-1 0 0,1-1 0,26-4 0,-19 3 0,83-7 0,-86 9 0,0 0 0,1 0 0,-1 0 0,1 1 0,-1-1 0,1 1 0,-1 1 0,0-1 0,0 1 0,0 0 0,1 0 0,-2 0 0,1 1 0,5 3 0,-6-1 0,-1-1 0,0 1 0,0 0 0,0 0 0,-1 1 0,1-1 0,-2 0 0,1 1 0,0-1 0,-1 1 0,0 0 0,0 7 0,1 4 0,-1-1 0,-1 1 0,-2 17 0,1-30 0,0-1 0,0 0 0,0 1 0,-1-1 0,1 0 0,-1 0 0,0 0 0,1 0 0,-2 0 0,1-1 0,0 1 0,0-1 0,-1 1 0,1-1 0,-1 0 0,0 0 0,0 0 0,0 0 0,0 0 0,0-1 0,0 1 0,0-1 0,-1 0 0,1 0 0,0 0 0,-1 0 0,1-1 0,-6 1 0,-4 1 0,-1-1 0,1-1 0,0 1 0,0-2 0,0 0 0,-18-4 0,28 4-105,0 0 0,1 0 0,-1 0 0,1 0 0,-1 0 0,1 0 0,0 0 0,-1-1 0,1 0 0,0 1 0,0-1 0,-2-2 0</inkml:trace>
+  <inkml:trace contextRef="#ctx0" brushRef="#br0" timeOffset="11120.69">2565 63 24575,'-8'1'0,"0"-1"0,0 1 0,0 1 0,1 0 0,-1 0 0,1 0 0,-1 1 0,1 0 0,0 1 0,0-1 0,0 1 0,1 1 0,-1-1 0,1 1 0,0 0 0,0 1 0,1-1 0,0 1 0,0 0 0,0 0 0,1 1 0,-1 0 0,2-1 0,-1 1 0,1 1 0,0-1 0,0 0 0,1 1 0,0-1 0,0 1 0,1 0 0,-1 14 0,2-20 0,0 0 0,0 0 0,1 0 0,-1 0 0,0 0 0,1 0 0,-1 0 0,1 0 0,0 0 0,-1 0 0,1 0 0,0 0 0,0-1 0,0 1 0,0 0 0,1-1 0,-1 1 0,0-1 0,1 1 0,-1-1 0,3 2 0,0 0 0,1 0 0,-1-1 0,1 0 0,0 0 0,-1 0 0,1-1 0,0 1 0,8 0 0,0 0 0,0-1 0,1 0 0,-1-1 0,1-1 0,25-4 0,-35 4 0,1-1 0,0 1 0,0-1 0,-1 0 0,1 0 0,-1-1 0,0 1 0,1-1 0,-1 0 0,-1 0 0,1 0 0,0-1 0,-1 1 0,1-1 0,-1 0 0,0 0 0,3-5 0,1-6 0,0 0 0,0 0 0,7-31 0,-6 21 0,-7 22 0,0 1 0,0 0 0,0-1 0,-1 0 0,1 1 0,-1-1 0,1 1 0,-1-1 0,0 0 0,0 1 0,0-1 0,0 1 0,-1-1 0,1 0 0,-1 1 0,1-1 0,-1 1 0,0-1 0,0 1 0,0-1 0,0 1 0,0 0 0,-1-1 0,1 1 0,-1 0 0,-3-4 0,0 4 0,1-1 0,-1 1 0,0-1 0,1 1 0,-1 1 0,0-1 0,0 1 0,0 0 0,-1 0 0,1 0 0,0 1 0,-11 0 0,5-1-118,-70 5-1129,66-1-5579</inkml:trace>
+  <inkml:trace contextRef="#ctx0" brushRef="#br0" timeOffset="12411.6">2830 0 24575,'23'2'0,"0"0"0,42 11 0,9 1 0,-68-14 0,1 1 0,0 0 0,-1 1 0,1-1 0,-1 1 0,1 1 0,11 5 0,-17-7 0,0 0 0,0 0 0,1 0 0,-1 0 0,0 0 0,0 1 0,0-1 0,0 0 0,0 1 0,-1-1 0,1 1 0,0-1 0,-1 1 0,1-1 0,-1 1 0,1-1 0,-1 1 0,0 0 0,1-1 0,-1 1 0,0 0 0,0-1 0,0 1 0,0-1 0,-1 1 0,1 0 0,0-1 0,-1 1 0,1-1 0,-1 1 0,0-1 0,1 1 0,-1-1 0,0 1 0,0-1 0,0 1 0,-2 1 0,-8 14 0,-1-1 0,0-1 0,-27 26 0,24-26 0,0 1 0,1 0 0,-13 20 0,-46 66-1365,67-93-5461</inkml:trace>
+  <inkml:trace contextRef="#ctx0" brushRef="#br0" timeOffset="14298.87">3257 126 24575,'0'-1'0,"1"-1"0,0 1 0,0-1 0,0 1 0,0-1 0,0 1 0,1-1 0,-1 1 0,0 0 0,1 0 0,-1 0 0,1 0 0,-1 0 0,1 0 0,-1 0 0,1 0 0,0 1 0,2-2 0,33-11 0,-34 13 0,1 0 0,-1 0 0,0 1 0,0-1 0,1 1 0,-1 0 0,0-1 0,0 1 0,0 1 0,0-1 0,0 0 0,0 1 0,0 0 0,0-1 0,-1 1 0,1 0 0,-1 0 0,1 1 0,-1-1 0,0 0 0,0 1 0,0 0 0,0-1 0,0 1 0,-1 0 0,1 0 0,-1 0 0,1 0 0,-1 0 0,1 4 0,0-2 0,0 0 0,0 1 0,-1-1 0,0 0 0,0 0 0,0 1 0,0-1 0,-1 1 0,0-1 0,0 0 0,0 1 0,-1-1 0,0 1 0,0-1 0,0 0 0,-1 0 0,0 1 0,-2 5 0,-3-3 0,0 1 0,-1-1 0,1 0 0,-2-1 0,1 0 0,-1 0 0,0-1 0,0 0 0,-1-1 0,1 1 0,-2-2 0,-12 5 0,13-5 0,0-1 0,0 0 0,0 0 0,-11 1 0,19-4 0,1 0 0,-1 1 0,1-1 0,-1 0 0,1 0 0,-1 0 0,1-1 0,0 1 0,-1 0 0,1 0 0,-1-1 0,1 1 0,-1-1 0,1 1 0,0-1 0,-2-1 0,2 1 0,1 0 0,-1 0 0,1 0 0,-1 0 0,1 0 0,0 0 0,-1 0 0,1 0 0,0 0 0,0 0 0,0 0 0,0 0 0,0 0 0,0 0 0,0 0 0,0 0 0,0 0 0,1 0 0,-1 0 0,0 0 0,1 0 0,-1 0 0,0 0 0,1 0 0,0 0 0,-1 0 0,2-1 0,-1 0 0,0 0 0,1 0 0,-1 0 0,1 0 0,-1 0 0,1 0 0,0 0 0,0 1 0,0-1 0,0 1 0,0-1 0,0 1 0,0 0 0,0 0 0,1 0 0,-1 0 0,1 0 0,-1 0 0,0 1 0,1-1 0,-1 1 0,1-1 0,-1 1 0,1 0 0,-1 0 0,1 0 0,0 1 0,-1-1 0,0 1 0,5 0 0,9 4 0,-1 0 0,1 1 0,26 14 0,-5-3 0,-21-13-19,0 0 0,-1-2 0,1 0-1,0-1 1,0 0 0,25-3 0,-1 1-1212,-25 1-5595</inkml:trace>
+  <inkml:trace contextRef="#ctx0" brushRef="#br0" timeOffset="15503.25">3710 127 24575,'12'-1'0,"0"-1"0,-1 0 0,1-1 0,-1 0 0,19-9 0,11-2 0,101-37 0,-137 54 0,-7 8 0,-8 15 0,9-24 0,-11 27 0,2 1 0,-7 34 0,11-36 0,-2-1 0,0 0 0,-15 28 0,5-5-1365,15-39-5461</inkml:trace>
+  <inkml:trace contextRef="#ctx0" brushRef="#br0" timeOffset="16134.97">3734 442 24575,'339'0'-1365,"-312"0"-5461</inkml:trace>
+</inkml:ink>
+</file>
+
+<file path=word/ink/ink6.xml><?xml version="1.0" encoding="utf-8"?>
+<inkml:ink xmlns:inkml="http://www.w3.org/2003/InkML">
+  <inkml:definitions>
+    <inkml:context xml:id="ctx0">
+      <inkml:inkSource xml:id="inkSrc0">
+        <inkml:traceFormat>
+          <inkml:channel name="X" type="integer" min="-2.14748E9" max="2.14748E9" units="cm"/>
+          <inkml:channel name="Y" type="integer" min="-2.14748E9" max="2.14748E9" units="cm"/>
+          <inkml:channel name="F" type="integer" max="32767" units="dev"/>
+        </inkml:traceFormat>
+        <inkml:channelProperties>
+          <inkml:channelProperty channel="X" name="resolution" value="1000" units="1/cm"/>
+          <inkml:channelProperty channel="Y" name="resolution" value="1000" units="1/cm"/>
+          <inkml:channelProperty channel="F" name="resolution" value="0" units="1/dev"/>
+        </inkml:channelProperties>
+      </inkml:inkSource>
+      <inkml:timestamp xml:id="ts0" timeString="2023-04-24T18:47:07.602"/>
+    </inkml:context>
+    <inkml:brush xml:id="br0">
+      <inkml:brushProperty name="width" value="0.05" units="cm"/>
+      <inkml:brushProperty name="height" value="0.05" units="cm"/>
+    </inkml:brush>
+  </inkml:definitions>
+  <inkml:trace contextRef="#ctx0" brushRef="#br0">1 494 24575,'227'13'-1365,"-216"-13"-5461</inkml:trace>
+  <inkml:trace contextRef="#ctx0" brushRef="#br0" timeOffset="1078.94">617 103 24575,'-1'9'0,"-1"0"0,0-1 0,0 1 0,-1-1 0,-5 14 0,-4 11 0,-31 90 100,26-81-833,-14 57 1,28-87-6094</inkml:trace>
+  <inkml:trace contextRef="#ctx0" brushRef="#br0" timeOffset="2318.02">591 140 24575,'1'-2'0,"0"0"0,0 0 0,0 0 0,0 0 0,0 0 0,1 0 0,-1 1 0,0-1 0,1 1 0,-1-1 0,1 1 0,0-1 0,-1 1 0,1 0 0,0-1 0,2 0 0,32-18 0,-23 14 0,1 1 0,-1 1 0,0 0 0,1 1 0,0 0 0,0 1 0,0 0 0,0 1 0,0 1 0,0 1 0,27 3 0,-38-3 0,1 1 0,-1-1 0,-1 1 0,1-1 0,0 1 0,0 0 0,-1 0 0,1 0 0,-1 1 0,1-1 0,-1 1 0,0-1 0,0 1 0,0 0 0,0-1 0,-1 1 0,1 0 0,-1 0 0,0 0 0,0 1 0,0-1 0,0 0 0,0 0 0,0 7 0,0 1 0,0-1 0,-1 1 0,0-1 0,0 1 0,-2-1 0,-3 19 0,4-26 0,0 0 0,0-1 0,0 1 0,0-1 0,-1 0 0,1 1 0,-1-1 0,1 0 0,-1 0 0,0 0 0,0 0 0,0 0 0,0 0 0,0-1 0,-1 1 0,1-1 0,0 1 0,-1-1 0,1 0 0,-4 1 0,-61 15 0,18-6 0,-30 5-1365,68-14-5461</inkml:trace>
+  <inkml:trace contextRef="#ctx0" brushRef="#br0" timeOffset="3256.64">1233 52 24575,'-2'63'0,"-3"1"0,-24 113 0,23-144-43,5-23-178,-1 1 1,0-1 0,0 0-1,-1 0 1,-8 18 0</inkml:trace>
+  <inkml:trace contextRef="#ctx0" brushRef="#br0" timeOffset="4846.87">1233 77 24575,'0'-2'0,"1"0"0,0 0 0,-1 0 0,1 0 0,0 1 0,0-1 0,0 0 0,0 0 0,0 1 0,0-1 0,1 1 0,-1-1 0,1 1 0,-1-1 0,1 1 0,-1 0 0,1-1 0,0 1 0,-1 0 0,1 0 0,0 1 0,0-1 0,0 0 0,2 0 0,48-14 0,-47 15 0,4-2 0,1 0 0,-1 0 0,1 2 0,-1-1 0,1 1 0,18 2 0,-25-1 0,0 0 0,0 0 0,-1 0 0,1 1 0,-1-1 0,1 1 0,-1 0 0,1-1 0,-1 1 0,0 0 0,0 0 0,0 0 0,0 1 0,0-1 0,0 0 0,-1 1 0,1-1 0,-1 1 0,0 0 0,0-1 0,0 1 0,0 0 0,0 0 0,0 0 0,-1 0 0,0 0 0,1 3 0,0 1 0,-1 1 0,1-1 0,-1 0 0,-1 1 0,1-1 0,-1 0 0,-1 1 0,1-1 0,-1 0 0,0 0 0,-6 12 0,6-14 0,-1-1 0,1 0 0,-1 0 0,0 0 0,0 0 0,0 0 0,0 0 0,-1-1 0,0 1 0,1-1 0,-1 0 0,0 0 0,-1-1 0,1 1 0,0-1 0,-1 0 0,-8 3 0,-34-2 0,40-3 0,1 0 0,-1 0 0,0 1 0,1 0 0,-13 3 0,18-4 0,0 1 0,0-1 0,1 1 0,-1-1 0,1 1 0,-1-1 0,0 1 0,1 0 0,-1-1 0,1 1 0,-1 0 0,1-1 0,0 1 0,-1 0 0,1 0 0,0-1 0,-1 1 0,1 0 0,0 0 0,0-1 0,0 1 0,0 0 0,0 0 0,0 0 0,0 0 0,0-1 0,0 1 0,0 0 0,0 0 0,0 0 0,1-1 0,-1 1 0,0 0 0,0 0 0,1-1 0,-1 1 0,1 0 0,-1-1 0,1 1 0,-1 0 0,1-1 0,-1 1 0,1-1 0,-1 1 0,2 0 0,31 36 0,-28-33 0,11 15 0,0 1 0,25 40 0,-10-14 0,-29-43 3,0-1 0,0 0 0,1 1 0,-1-1 1,1 0-1,-1-1 0,1 1 0,0 0 0,4 1 0,7 5-1399</inkml:trace>
+  <inkml:trace contextRef="#ctx0" brushRef="#br0" timeOffset="6415.8">1724 127 24575,'-14'185'0,"4"-92"0,10-89 0,-1 1 0,1-1 0,0 0 0,1 1 0,-1-1 0,1 0 0,-1 0 0,1 0 0,1 0 0,-1 0 0,0 0 0,1 0 0,0 0 0,0 0 0,0 0 0,1-1 0,-1 1 0,1-1 0,0 0 0,0 0 0,0 0 0,0 0 0,0 0 0,0-1 0,1 1 0,0-1 0,-1 0 0,1 0 0,0 0 0,0-1 0,0 0 0,8 2 0,-6-1 0,-1-1 0,1-1 0,0 1 0,-1-1 0,1 0 0,0 0 0,0-1 0,-1 0 0,1 0 0,0 0 0,-1 0 0,1-1 0,-1 0 0,0 0 0,1-1 0,-1 0 0,0 1 0,0-2 0,-1 1 0,1 0 0,-1-1 0,0 0 0,0 0 0,5-6 0,-7 6 0,0 0 0,1-1 0,-1 1 0,-1-1 0,1 1 0,-1-1 0,0 0 0,0 1 0,0-1 0,-1 0 0,1-5 0,-4-63 0,0 32 0,16-110-1365,-13 139-5461</inkml:trace>
+  <inkml:trace contextRef="#ctx0" brushRef="#br0" timeOffset="8220.87">2327 14 24575,'-88'-13'0,"83"13"0,0 0 0,0 0 0,-1 0 0,1 0 0,0 1 0,0 0 0,0 0 0,0 1 0,0-1 0,0 1 0,0 0 0,1 0 0,-6 3 0,8-2 0,-1 0 0,1 0 0,-1 0 0,1 0 0,0 0 0,0 0 0,0 0 0,1 1 0,-1-1 0,1 1 0,0-1 0,0 1 0,0 0 0,0 0 0,1-1 0,-1 1 0,1 0 0,0 7 0,0 8 0,-1-9 0,1 1 0,0-1 0,0 1 0,4 19 0,-3-28 0,0 1 0,0 0 0,0-1 0,0 1 0,0-1 0,0 0 0,1 1 0,-1-1 0,1 0 0,0 0 0,0 0 0,0 0 0,0 0 0,0 0 0,0 0 0,0-1 0,0 1 0,1-1 0,-1 1 0,0-1 0,1 0 0,0 0 0,3 1 0,35 6 0,-27-5 0,-1-1 0,0 2 0,19 6 0,-29-9 0,0 1 0,0-1 0,0 1 0,-1 0 0,1 0 0,0 0 0,-1 0 0,1 0 0,-1 0 0,0 1 0,1-1 0,-1 1 0,0 0 0,-1-1 0,1 1 0,0 0 0,-1 0 0,2 6 0,0-1 0,0 1 0,-1 0 0,0 0 0,-1-1 0,0 1 0,-1 0 0,1 0 0,-2 10 0,0-16 0,0 0 0,0-1 0,0 1 0,0-1 0,0 1 0,0-1 0,-1 1 0,1-1 0,-1 0 0,1 0 0,-1 0 0,0 0 0,0 0 0,0 0 0,0 0 0,0-1 0,-1 1 0,1-1 0,0 1 0,-1-1 0,1 0 0,-1 0 0,0 0 0,1 0 0,-1-1 0,0 1 0,1-1 0,-1 0 0,0 1 0,1-1 0,-4-1 0,-52 14 0,48-10 0,0 0 0,0-1 0,-1 0 0,-17 1 0,18-3-93,-26-3-1179</inkml:trace>
+  <inkml:trace contextRef="#ctx0" brushRef="#br0" timeOffset="9124.7">2642 76 24575,'-13'167'0,"0"-6"0,2-99-1365,10-51-5461</inkml:trace>
+  <inkml:trace contextRef="#ctx0" brushRef="#br0" timeOffset="10836.69">2478 76 24575,'354'13'-1365,"-343"-13"-5461</inkml:trace>
+  <inkml:trace contextRef="#ctx0" brushRef="#br0" timeOffset="11795.96">2492 503 24575,'226'-12'-1365,"-215"12"-5461</inkml:trace>
+  <inkml:trace contextRef="#ctx0" brushRef="#br0" timeOffset="13021.6">3043 203 24575,'-2'23'0,"0"-1"0,-2 1 0,-9 33 0,-4 23 0,8-12 0,6-40 0,3-23 0,1-10 0,47-340 0,-48 344 1,1 0 0,0 0 1,-1 0-1,1 0 0,0 0 0,0 0 0,0 1 0,0-1 0,0 0 0,0 1 0,0-1 1,1 0-1,-1 1 0,1-1 0,-1 1 0,1 0 0,0 0 0,-1-1 0,1 1 0,0 0 1,0 1-1,0-1 0,0 0 0,-1 0 0,1 1 0,0-1 0,1 1 0,-1 0 0,0-1 0,3 1 1,8 0-34,0 1 1,0 0-1,-1 0 1,15 4-1,12 1-1210,-28-5-5584</inkml:trace>
+  <inkml:trace contextRef="#ctx0" brushRef="#br0" timeOffset="13640.68">3068 329 24575,'2'0'0,"3"0"0,3 0 0,1 0 0,3 2 0,2 0 0,2 1 0,0 1 0,-1 1 0,0-1 0,-1-2 0,-3 2 0</inkml:trace>
+</inkml:ink>
+</file>
+
+<file path=word/ink/ink7.xml><?xml version="1.0" encoding="utf-8"?>
+<inkml:ink xmlns:inkml="http://www.w3.org/2003/InkML">
+  <inkml:definitions>
+    <inkml:context xml:id="ctx0">
+      <inkml:inkSource xml:id="inkSrc0">
+        <inkml:traceFormat>
+          <inkml:channel name="X" type="integer" min="-2.14748E9" max="2.14748E9" units="cm"/>
+          <inkml:channel name="Y" type="integer" min="-2.14748E9" max="2.14748E9" units="cm"/>
+          <inkml:channel name="F" type="integer" max="32767" units="dev"/>
+        </inkml:traceFormat>
+        <inkml:channelProperties>
+          <inkml:channelProperty channel="X" name="resolution" value="1000" units="1/cm"/>
+          <inkml:channelProperty channel="Y" name="resolution" value="1000" units="1/cm"/>
+          <inkml:channelProperty channel="F" name="resolution" value="0" units="1/dev"/>
+        </inkml:channelProperties>
+      </inkml:inkSource>
+      <inkml:timestamp xml:id="ts0" timeString="2023-04-24T18:46:56.759"/>
+    </inkml:context>
+    <inkml:brush xml:id="br0">
+      <inkml:brushProperty name="width" value="0.05" units="cm"/>
+      <inkml:brushProperty name="height" value="0.05" units="cm"/>
+    </inkml:brush>
+  </inkml:definitions>
+  <inkml:trace contextRef="#ctx0" brushRef="#br0">127 76 24575,'-1'60'0,"-2"-1"0,-14 75 0,12-76-1365</inkml:trace>
+  <inkml:trace contextRef="#ctx0" brushRef="#br0" timeOffset="794.19">1 51 24575,'240'0'-1365,"-229"0"-5461</inkml:trace>
+  <inkml:trace contextRef="#ctx0" brushRef="#br0" timeOffset="1645.94">26 402 24575,'4'0'0,"4"0"0,3 0 0,1 0 0,1 0 0,0 0 0,1 0 0,-1 0 0,0 0 0,0 0 0,0 0 0,-1 0 0,1 0 0,0 0 0,-1 0 0,1 0 0,-1 0 0,-1 0-8191</inkml:trace>
+  <inkml:trace contextRef="#ctx0" brushRef="#br0" timeOffset="2723.6">480 0 24575,'-2'44'0,"-15"74"0,8-58 0,1 4 0,5-31 0,-2 0 0,-9 35 0,13-66 0,1-1 0,0 0 0,0 0 0,0 0 0,0 1 0,0-1 0,0 0 0,0 0 0,0 0 0,1 1 0,-1-1 0,0 0 0,1 0 0,-1 0 0,1 0 0,-1 0 0,1 0 0,0 0 0,-1 0 0,1 0 0,0 0 0,0 0 0,-1 0 0,1 0 0,0 0 0,0-1 0,0 1 0,0 0 0,0-1 0,0 1 0,0-1 0,1 1 0,-1-1 0,0 1 0,0-1 0,0 0 0,0 1 0,1-1 0,-1 0 0,0 0 0,0 0 0,3 0 0,66 0 0,-53-1 0,10 1-42,-17 1-222,0-1-1,0 0 0,-1-1 1,16-3-1,-17 2-6561</inkml:trace>
+  <inkml:trace contextRef="#ctx0" brushRef="#br0" timeOffset="5376.85">932 38 24575,'-2'26'0,"-1"-1"0,-1 1 0,-1-1 0,-13 37 0,10-35 0,0 1 0,2 0 0,-3 40 0,-3 2-1365</inkml:trace>
+  <inkml:trace contextRef="#ctx0" brushRef="#br0" timeOffset="5925.34">806 13 24575,'70'-2'0,"74"4"0,-114 5-1365,-21-5-5461</inkml:trace>
+</inkml:ink>
+</file>
+
+<file path=word/ink/ink8.xml><?xml version="1.0" encoding="utf-8"?>
+<inkml:ink xmlns:inkml="http://www.w3.org/2003/InkML">
+  <inkml:definitions>
+    <inkml:context xml:id="ctx0">
+      <inkml:inkSource xml:id="inkSrc0">
+        <inkml:traceFormat>
+          <inkml:channel name="X" type="integer" min="-2.14748E9" max="2.14748E9" units="cm"/>
+          <inkml:channel name="Y" type="integer" min="-2.14748E9" max="2.14748E9" units="cm"/>
+          <inkml:channel name="F" type="integer" max="32767" units="dev"/>
+        </inkml:traceFormat>
+        <inkml:channelProperties>
+          <inkml:channelProperty channel="X" name="resolution" value="1000" units="1/cm"/>
+          <inkml:channelProperty channel="Y" name="resolution" value="1000" units="1/cm"/>
+          <inkml:channelProperty channel="F" name="resolution" value="0" units="1/dev"/>
+        </inkml:channelProperties>
+      </inkml:inkSource>
+      <inkml:timestamp xml:id="ts0" timeString="2023-04-24T18:46:51.848"/>
+    </inkml:context>
+    <inkml:brush xml:id="br0">
+      <inkml:brushProperty name="width" value="0.05" units="cm"/>
+      <inkml:brushProperty name="height" value="0.05" units="cm"/>
+    </inkml:brush>
+  </inkml:definitions>
+  <inkml:trace contextRef="#ctx0" brushRef="#br0">1 14 24575,'13'267'0,"-1"5"0,-12-180-1365,0-81-5461</inkml:trace>
+  <inkml:trace contextRef="#ctx0" brushRef="#br0" timeOffset="835.13">14 13 24575,'1'-1'0,"-1"1"0,1-1 0,-1 0 0,0 1 0,1-1 0,0 0 0,-1 1 0,1-1 0,-1 1 0,1-1 0,0 1 0,-1-1 0,1 1 0,0 0 0,0-1 0,-1 1 0,1 0 0,0-1 0,0 1 0,-1 0 0,1 0 0,0 0 0,0 0 0,0 0 0,1 0 0,27-2 0,-25 2 0,208-1-1365,-200 1-5461</inkml:trace>
+  <inkml:trace contextRef="#ctx0" brushRef="#br0" timeOffset="1595.26">26 353 24575,'2'0'0,"3"0"0,3 0 0,2 0 0,1 0 0,4 0 0,0 0 0,1 0 0,-1 0 0,2 0 0,0 0 0,-1 0 0,-1 0 0,-1 0 0,0 0 0,-1 0 0,-3 0-8191</inkml:trace>
+</inkml:ink>
+</file>
+
+<file path=word/ink/ink9.xml><?xml version="1.0" encoding="utf-8"?>
+<inkml:ink xmlns:inkml="http://www.w3.org/2003/InkML">
+  <inkml:definitions>
+    <inkml:context xml:id="ctx0">
+      <inkml:inkSource xml:id="inkSrc0">
+        <inkml:traceFormat>
+          <inkml:channel name="X" type="integer" min="-2.14748E9" max="2.14748E9" units="cm"/>
+          <inkml:channel name="Y" type="integer" min="-2.14748E9" max="2.14748E9" units="cm"/>
+          <inkml:channel name="F" type="integer" max="32767" units="dev"/>
+        </inkml:traceFormat>
+        <inkml:channelProperties>
+          <inkml:channelProperty channel="X" name="resolution" value="1000" units="1/cm"/>
+          <inkml:channelProperty channel="Y" name="resolution" value="1000" units="1/cm"/>
+          <inkml:channelProperty channel="F" name="resolution" value="0" units="1/dev"/>
+        </inkml:channelProperties>
+      </inkml:inkSource>
+      <inkml:timestamp xml:id="ts0" timeString="2023-04-24T18:47:26.747"/>
+    </inkml:context>
+    <inkml:brush xml:id="br0">
+      <inkml:brushProperty name="width" value="0.05" units="cm"/>
+      <inkml:brushProperty name="height" value="0.05" units="cm"/>
+    </inkml:brush>
+  </inkml:definitions>
+  <inkml:trace contextRef="#ctx0" brushRef="#br0">1 441 24575,'17'-1'0,"1"-1"0,-1-1 0,19-4 0,-18 2 0,-1 2 0,1 0 0,19 0 0,15-5-1365,-44 6-5461</inkml:trace>
+  <inkml:trace contextRef="#ctx0" brushRef="#br0" timeOffset="2771.08">655 51 24575,'-69'-5'0,"54"3"0,0 0 0,0 1 0,0 1 0,-20 2 0,29-1 0,0 1 0,0-1 0,0 1 0,0 1 0,1-1 0,-1 1 0,1-1 0,0 2 0,0-1 0,0 0 0,0 1 0,0 0 0,1 0 0,-7 9 0,5-8 0,1 0 0,1 1 0,-1 0 0,1 0 0,0 0 0,0 0 0,1 1 0,-1-1 0,1 1 0,1 0 0,0 0 0,0 0 0,0 0 0,1 0 0,-1 1 0,2-1 0,-1 11 0,2-7 0,-2-1 0,2 0 0,-1 0 0,1-1 0,4 18 0,-4-25 0,0 1 0,0-1 0,0 1 0,0-1 0,1 0 0,-1 0 0,1 1 0,-1-1 0,1 0 0,0 0 0,-1 0 0,1-1 0,0 1 0,1 0 0,-1-1 0,0 1 0,0-1 0,1 0 0,-1 1 0,0-1 0,1 0 0,3 0 0,21 7-170,1-2-1,0-1 0,1-1 1,-1-1-1,1-2 0,-1 0 1,50-7-1,-66 3-6655</inkml:trace>
+  <inkml:trace contextRef="#ctx0" brushRef="#br0" timeOffset="3972.11">969 1 24575,'-3'3'0,"-1"0"0,1 0 0,0 1 0,0 0 0,0-1 0,0 1 0,1 0 0,0 0 0,-1 1 0,-1 5 0,3-7 0,-14 33-72,2 0 0,1 1 0,-10 56-1,12-47-1003,7-33-5750</inkml:trace>
+  <inkml:trace contextRef="#ctx0" brushRef="#br0" timeOffset="4276.9">855 327 24575,'0'2'0</inkml:trace>
+  <inkml:trace contextRef="#ctx0" brushRef="#br0" timeOffset="5011.07">918 213 24575,'2'-3'0,"0"0"0,1-1 0,-1 1 0,1 0 0,0 0 0,0 0 0,0 1 0,0-1 0,0 1 0,1 0 0,6-4 0,0 0 0,21-20-82,-26 20-9,1 1-1,0-1 0,0 1 1,1 1-1,-1-1 0,1 1 1,0 0-1,0 0 0,1 1 1,-1 0-1,1 1 0,0-1 1,11-1-1,-9 4-6734</inkml:trace>
+  <inkml:trace contextRef="#ctx0" brushRef="#br0" timeOffset="6187.04">931 213 24575,'2'6'0,"-1"0"0,1-1 0,0 0 0,0 1 0,1-1 0,0 0 0,0 0 0,0 0 0,0-1 0,6 7 0,9 14 0,-10-12 33,1-1-1,0 0 0,11 10 1,13 18-1528</inkml:trace>
+  <inkml:trace contextRef="#ctx0" brushRef="#br0" timeOffset="7466.08">1309 125 24575,'0'46'0,"-1"-1"0,-3 0 0,-12 64 0,11-64-1365,5-35-5461</inkml:trace>
+  <inkml:trace contextRef="#ctx0" brushRef="#br0" timeOffset="8520.24">1208 139 24575,'152'-12'0,"-116"11"-1365,-25 1-5461</inkml:trace>
+  <inkml:trace contextRef="#ctx0" brushRef="#br0" timeOffset="10350.4">1183 428 24575,'42'-2'58,"52"-9"0,-54 6-798,60-2-1,-89 7-6085</inkml:trace>
+</inkml:ink>
 </file>
 
 <file path=word/theme/theme1.xml><?xml version="1.0" encoding="utf-8"?>
@@ -8301,25 +10372,12 @@
 </file>
 
 <file path=customXml/item1.xml><?xml version="1.0" encoding="utf-8"?>
-<?mso-contentType ?>
-<FormTemplates xmlns="http://schemas.microsoft.com/sharepoint/v3/contenttype/forms">
-  <Display>DocumentLibraryForm</Display>
-  <Edit>DocumentLibraryForm</Edit>
-  <New>DocumentLibraryForm</New>
-</FormTemplates>
-</file>
-
-<file path=customXml/item2.xml><?xml version="1.0" encoding="utf-8"?>
 <p:properties xmlns:p="http://schemas.microsoft.com/office/2006/metadata/properties" xmlns:xsi="http://www.w3.org/2001/XMLSchema-instance" xmlns:pc="http://schemas.microsoft.com/office/infopath/2007/PartnerControls">
   <documentManagement/>
 </p:properties>
 </file>
 
-<file path=customXml/item3.xml><?xml version="1.0" encoding="utf-8"?>
-<b:Sources xmlns:b="http://schemas.openxmlformats.org/officeDocument/2006/bibliography" xmlns="http://schemas.openxmlformats.org/officeDocument/2006/bibliography" SelectedStyle="\APASixthEditionOfficeOnline.xsl" StyleName="APA" Version="6"/>
-</file>
-
-<file path=customXml/item4.xml><?xml version="1.0" encoding="utf-8"?>
+<file path=customXml/item2.xml><?xml version="1.0" encoding="utf-8"?>
 <ct:contentTypeSchema xmlns:ct="http://schemas.microsoft.com/office/2006/metadata/contentType" xmlns:ma="http://schemas.microsoft.com/office/2006/metadata/properties/metaAttributes" ct:_="" ma:_="" ma:contentTypeName="Document" ma:contentTypeID="0x010100B4B3963D136B89489C303B1F134CDEFE" ma:contentTypeVersion="2" ma:contentTypeDescription="Create a new document." ma:contentTypeScope="" ma:versionID="308c9ae795ee33ed826f6ffffe232275">
   <xsd:schema xmlns:xsd="http://www.w3.org/2001/XMLSchema" xmlns:xs="http://www.w3.org/2001/XMLSchema" xmlns:p="http://schemas.microsoft.com/office/2006/metadata/properties" xmlns:ns2="3d09ae41-e7b8-4678-82ce-f613907bc86b" targetNamespace="http://schemas.microsoft.com/office/2006/metadata/properties" ma:root="true" ma:fieldsID="ae9e1e531943a4b87ea1040b939bb65d" ns2:_="">
     <xsd:import namespace="3d09ae41-e7b8-4678-82ce-f613907bc86b"/>
@@ -8451,15 +10509,20 @@
 </ct:contentTypeSchema>
 </file>
 
-<file path=customXml/itemProps1.xml><?xml version="1.0" encoding="utf-8"?>
-<ds:datastoreItem xmlns:ds="http://schemas.openxmlformats.org/officeDocument/2006/customXml" ds:itemID="{62938047-4573-473E-BF0E-290566D59595}">
-  <ds:schemaRefs>
-    <ds:schemaRef ds:uri="http://schemas.microsoft.com/sharepoint/v3/contenttype/forms"/>
-  </ds:schemaRefs>
-</ds:datastoreItem>
+<file path=customXml/item3.xml><?xml version="1.0" encoding="utf-8"?>
+<b:Sources xmlns:b="http://schemas.openxmlformats.org/officeDocument/2006/bibliography" xmlns="http://schemas.openxmlformats.org/officeDocument/2006/bibliography" SelectedStyle="\APASixthEditionOfficeOnline.xsl" StyleName="APA" Version="6"/>
 </file>
 
-<file path=customXml/itemProps2.xml><?xml version="1.0" encoding="utf-8"?>
+<file path=customXml/item4.xml><?xml version="1.0" encoding="utf-8"?>
+<?mso-contentType ?>
+<FormTemplates xmlns="http://schemas.microsoft.com/sharepoint/v3/contenttype/forms">
+  <Display>DocumentLibraryForm</Display>
+  <Edit>DocumentLibraryForm</Edit>
+  <New>DocumentLibraryForm</New>
+</FormTemplates>
+</file>
+
+<file path=customXml/itemProps1.xml><?xml version="1.0" encoding="utf-8"?>
 <ds:datastoreItem xmlns:ds="http://schemas.openxmlformats.org/officeDocument/2006/customXml" ds:itemID="{B81975BD-F3A5-4B76-88D3-92416F194EA7}">
   <ds:schemaRefs>
     <ds:schemaRef ds:uri="http://schemas.microsoft.com/office/2006/metadata/properties"/>
@@ -8468,15 +10531,7 @@
 </ds:datastoreItem>
 </file>
 
-<file path=customXml/itemProps3.xml><?xml version="1.0" encoding="utf-8"?>
-<ds:datastoreItem xmlns:ds="http://schemas.openxmlformats.org/officeDocument/2006/customXml" ds:itemID="{2CDFF8FE-BF0C-42DA-AA01-C71B0B153D14}">
-  <ds:schemaRefs>
-    <ds:schemaRef ds:uri="http://schemas.openxmlformats.org/officeDocument/2006/bibliography"/>
-  </ds:schemaRefs>
-</ds:datastoreItem>
-</file>
-
-<file path=customXml/itemProps4.xml><?xml version="1.0" encoding="utf-8"?>
+<file path=customXml/itemProps2.xml><?xml version="1.0" encoding="utf-8"?>
 <ds:datastoreItem xmlns:ds="http://schemas.openxmlformats.org/officeDocument/2006/customXml" ds:itemID="{2565A03E-28DF-494F-BAE7-C32272330B83}">
   <ds:schemaRefs>
     <ds:schemaRef ds:uri="http://schemas.microsoft.com/office/2006/metadata/contentType"/>
@@ -8492,4 +10547,20 @@
     <ds:schemaRef ds:uri="http://schemas.microsoft.com/internal/obd"/>
   </ds:schemaRefs>
 </ds:datastoreItem>
+</file>
+
+<file path=customXml/itemProps3.xml><?xml version="1.0" encoding="utf-8"?>
+<ds:datastoreItem xmlns:ds="http://schemas.openxmlformats.org/officeDocument/2006/customXml" ds:itemID="{2CDFF8FE-BF0C-42DA-AA01-C71B0B153D14}">
+  <ds:schemaRefs>
+    <ds:schemaRef ds:uri="http://schemas.openxmlformats.org/officeDocument/2006/bibliography"/>
+  </ds:schemaRefs>
+</ds:datastoreItem>
+</file>
+
+<file path=customXml/itemProps4.xml><?xml version="1.0" encoding="utf-8"?>
+<ds:datastoreItem xmlns:ds="http://schemas.openxmlformats.org/officeDocument/2006/customXml" ds:itemID="{62938047-4573-473E-BF0E-290566D59595}">
+  <ds:schemaRefs>
+    <ds:schemaRef ds:uri="http://schemas.microsoft.com/sharepoint/v3/contenttype/forms"/>
+  </ds:schemaRefs>
+</ds:datastoreItem>
 </file>
</xml_diff>

<commit_message>
just need to add finishing touches
</commit_message>
<xml_diff>
--- a/docs/Project-Report-Thesis.docx
+++ b/docs/Project-Report-Thesis.docx
@@ -2050,13 +2050,36 @@
         <w:t>The VR game genre became popular in recent years, slowly more and more people try to get their hands on VR technologies</w:t>
       </w:r>
       <w:r>
-        <w:t xml:space="preserve"> this allows users to plunge into virtual reality environment. The emergence of new and modern VR </w:t>
+        <w:t xml:space="preserve"> this allows users to plunge into virtual reality environment. The </w:t>
+      </w:r>
+      <w:r>
+        <w:t xml:space="preserve">outcome </w:t>
+      </w:r>
+      <w:r>
+        <w:t>of new</w:t>
+      </w:r>
+      <w:r>
+        <w:t xml:space="preserve"> </w:t>
+      </w:r>
+      <w:r>
+        <w:t xml:space="preserve">VR </w:t>
       </w:r>
       <w:r>
         <w:t>headsets</w:t>
       </w:r>
       <w:r>
-        <w:t xml:space="preserve"> such as HTC VIVE, Oculus Rift and many more stimulated the rapid VR development in the game industry in recent years.</w:t>
+        <w:t xml:space="preserve"> such as HTC VIVE, Oculus Rift</w:t>
+      </w:r>
+      <w:r>
+        <w:t xml:space="preserve">, Samsung </w:t>
+      </w:r>
+      <w:proofErr w:type="gramStart"/>
+      <w:r>
+        <w:t>VR</w:t>
+      </w:r>
+      <w:proofErr w:type="gramEnd"/>
+      <w:r>
+        <w:t xml:space="preserve"> and many more stimulated the rapid VR development in the industry in recent years.</w:t>
       </w:r>
     </w:p>
     <w:p>
@@ -2548,264 +2571,203 @@
           <w:rPr>
             <w:rStyle w:val="Hyperlink"/>
           </w:rPr>
-          <w:t>(Re</w:t>
+          <w:t>(References)</w:t>
         </w:r>
+      </w:hyperlink>
+      <w:r>
+        <w:t xml:space="preserve"> </w:t>
+      </w:r>
+    </w:p>
+    <w:p>
+      <w:r>
+        <w:t>One of the most significant projects that influenced my own project is a game called VR Chat. This game is a virtual reality experience that allows players to connect with one another and engage in a wide range of activities, including playing games, chatting, and exploring virtual environments.</w:t>
+      </w:r>
+      <w:r>
+        <w:t xml:space="preserve"> </w:t>
+      </w:r>
+      <w:hyperlink w:anchor="_References" w:history="1">
         <w:r>
           <w:rPr>
             <w:rStyle w:val="Hyperlink"/>
           </w:rPr>
-          <w:t>f</w:t>
+          <w:t>(References)</w:t>
         </w:r>
+      </w:hyperlink>
+    </w:p>
+    <w:p>
+      <w:r>
+        <w:t>One of the things that makes VR Chat so unique is its ability to support both VR and traditional keyboard input. This feature makes it accessible to a wider range of players, as those without VR equipment can still enjoy the experience. The game was built using the Unity Engine, which is one of the most popular game engines in use today.</w:t>
+      </w:r>
+    </w:p>
+    <w:p>
+      <w:r>
+        <w:t>As a game developer, I found VR Chat to be an inspiring and informative project to study. I was particularly interested in the game's networking capabilities, which allow players to connect with one another in real-time. This feature was crucial to the success of my own project, as I wanted to create a multiplayer experience that was seamless and enjoyable for all players.</w:t>
+      </w:r>
+    </w:p>
+    <w:p>
+      <w:r>
+        <w:t>I also studied the game's user interface and gameplay mechanics to gain insights into what makes a successful virtual reality experience. VR Chat's user interface is intuitive and easy to navigate, making it accessible to players of all skill levels. The gameplay mechanics are engaging and interactive, encouraging players to explore and experiment with different features.</w:t>
+      </w:r>
+    </w:p>
+    <w:p>
+      <w:r>
+        <w:t>Overall, VR Chat served as a valuable source of inspiration and guidance for my own project. By studying this game and others like it, I was able to gain a deeper understanding of what makes a successful virtual reality experience. I was also able to learn from the successes and failures of other game developers, allowing me to make informed decisions and avoid common pitfalls.</w:t>
+      </w:r>
+    </w:p>
+    <w:p>
+      <w:r>
+        <w:t xml:space="preserve">VR chat also has “The </w:t>
+      </w:r>
+      <w:proofErr w:type="spellStart"/>
+      <w:r>
+        <w:t>VRChat</w:t>
+      </w:r>
+      <w:proofErr w:type="spellEnd"/>
+      <w:r>
+        <w:t xml:space="preserve"> Documentation Hub” where they explain how they did all the things in the </w:t>
+      </w:r>
+      <w:proofErr w:type="gramStart"/>
+      <w:r>
+        <w:t>project</w:t>
+      </w:r>
+      <w:proofErr w:type="gramEnd"/>
+      <w:r>
+        <w:t xml:space="preserve"> and it can be found here.</w:t>
+      </w:r>
+      <w:r>
+        <w:t xml:space="preserve"> </w:t>
+      </w:r>
+      <w:hyperlink w:anchor="_References" w:history="1">
         <w:r>
           <w:rPr>
             <w:rStyle w:val="Hyperlink"/>
           </w:rPr>
-          <w:t>erences)</w:t>
+          <w:t>(References)</w:t>
         </w:r>
       </w:hyperlink>
-      <w:r>
-        <w:t xml:space="preserve"> </w:t>
-      </w:r>
-    </w:p>
-    <w:p>
-      <w:pPr>
-        <w:pStyle w:val="ReportGuidelines"/>
-        <w:rPr>
-          <w:color w:val="FF0000"/>
-          <w:szCs w:val="24"/>
-        </w:rPr>
-      </w:pPr>
-      <w:r>
-        <w:rPr>
-          <w:color w:val="FF0000"/>
-          <w:szCs w:val="24"/>
-        </w:rPr>
-        <w:t>Replace this text with an appropriate Literature Review.</w:t>
-      </w:r>
-    </w:p>
-    <w:p>
-      <w:pPr>
-        <w:rPr>
-          <w:color w:val="FF0000"/>
-          <w:szCs w:val="24"/>
-        </w:rPr>
-      </w:pPr>
-      <w:r>
-        <w:rPr>
-          <w:color w:val="FF0000"/>
-          <w:szCs w:val="24"/>
-        </w:rPr>
-        <w:t>The literature review places your research in context.  You aren’t the first person to investigate or research a particular topic.  Present a short literature review with the following goals:</w:t>
-      </w:r>
-    </w:p>
-    <w:p>
-      <w:pPr>
-        <w:numPr>
-          <w:ilvl w:val="0"/>
-          <w:numId w:val="13"/>
-        </w:numPr>
-        <w:rPr>
-          <w:color w:val="FF0000"/>
-        </w:rPr>
-      </w:pPr>
-      <w:r>
-        <w:rPr>
-          <w:color w:val="FF0000"/>
-        </w:rPr>
-        <w:t>Give the reader a good overview of the key concepts;</w:t>
-      </w:r>
-    </w:p>
-    <w:p>
-      <w:pPr>
-        <w:numPr>
-          <w:ilvl w:val="0"/>
-          <w:numId w:val="13"/>
-        </w:numPr>
-        <w:rPr>
-          <w:color w:val="FF0000"/>
-        </w:rPr>
-      </w:pPr>
-      <w:r>
-        <w:rPr>
-          <w:color w:val="FF0000"/>
-        </w:rPr>
-        <w:t xml:space="preserve">Describe </w:t>
-      </w:r>
-      <w:r>
-        <w:rPr>
-          <w:color w:val="FF0000"/>
-        </w:rPr>
-        <w:t xml:space="preserve">the most relevant work </w:t>
-      </w:r>
-      <w:r>
-        <w:rPr>
-          <w:color w:val="FF0000"/>
-        </w:rPr>
-        <w:t xml:space="preserve">(in your own words) </w:t>
-      </w:r>
-      <w:r>
-        <w:rPr>
-          <w:color w:val="FF0000"/>
-        </w:rPr>
-        <w:t xml:space="preserve">that </w:t>
-      </w:r>
-      <w:r>
-        <w:rPr>
-          <w:color w:val="FF0000"/>
-        </w:rPr>
-        <w:t xml:space="preserve">other people </w:t>
-      </w:r>
-      <w:r>
-        <w:rPr>
-          <w:color w:val="FF0000"/>
-        </w:rPr>
-        <w:t xml:space="preserve">have </w:t>
-      </w:r>
-      <w:r>
-        <w:rPr>
-          <w:color w:val="FF0000"/>
-        </w:rPr>
-        <w:t>done in this area;</w:t>
-      </w:r>
-    </w:p>
-    <w:p>
-      <w:pPr>
-        <w:numPr>
-          <w:ilvl w:val="0"/>
-          <w:numId w:val="13"/>
-        </w:numPr>
-        <w:rPr>
-          <w:color w:val="FF0000"/>
-        </w:rPr>
-      </w:pPr>
-      <w:r>
-        <w:rPr>
-          <w:color w:val="FF0000"/>
-        </w:rPr>
-        <w:t xml:space="preserve">Use proper academic writing with references. </w:t>
-      </w:r>
-    </w:p>
-    <w:p>
-      <w:pPr>
-        <w:numPr>
-          <w:ilvl w:val="0"/>
-          <w:numId w:val="13"/>
-        </w:numPr>
-        <w:rPr>
-          <w:rFonts w:eastAsia="Times New Roman"/>
-          <w:color w:val="FF0000"/>
-          <w:szCs w:val="24"/>
-        </w:rPr>
-      </w:pPr>
-      <w:r>
-        <w:rPr>
-          <w:color w:val="FF0000"/>
-        </w:rPr>
-        <w:t>Show how the existing work influence</w:t>
-      </w:r>
-      <w:r>
-        <w:rPr>
-          <w:color w:val="FF0000"/>
-        </w:rPr>
-        <w:t>d</w:t>
-      </w:r>
-      <w:r>
-        <w:rPr>
-          <w:color w:val="FF0000"/>
-        </w:rPr>
-        <w:t xml:space="preserve"> your project.</w:t>
-      </w:r>
-    </w:p>
+    </w:p>
+    <w:p/>
+    <w:p/>
+    <w:p/>
+    <w:p/>
     <w:p>
       <w:pPr>
         <w:pStyle w:val="Heading1"/>
         <w:rPr>
-          <w:color w:val="FF0000"/>
           <w:sz w:val="24"/>
           <w:szCs w:val="24"/>
         </w:rPr>
       </w:pPr>
-    </w:p>
-    <w:p>
-      <w:pPr>
-        <w:pStyle w:val="Heading1"/>
+      <w:bookmarkStart w:id="5" w:name="_Toc54714377"/>
+      <w:r>
         <w:rPr>
           <w:sz w:val="24"/>
           <w:szCs w:val="24"/>
         </w:rPr>
-      </w:pPr>
-      <w:bookmarkStart w:id="5" w:name="_Toc54714377"/>
+        <w:lastRenderedPageBreak/>
+        <w:t xml:space="preserve">Evaluation </w:t>
+      </w:r>
       <w:r>
         <w:rPr>
           <w:sz w:val="24"/>
           <w:szCs w:val="24"/>
         </w:rPr>
-        <w:t xml:space="preserve">Evaluation </w:t>
-      </w:r>
-      <w:r>
-        <w:rPr>
-          <w:sz w:val="24"/>
-          <w:szCs w:val="24"/>
-        </w:rPr>
         <w:t>and Discussion</w:t>
       </w:r>
       <w:bookmarkEnd w:id="5"/>
     </w:p>
     <w:p>
-      <w:pPr>
-        <w:rPr>
-          <w:color w:val="FF0000"/>
-        </w:rPr>
-      </w:pPr>
-      <w:r>
-        <w:rPr>
-          <w:color w:val="FF0000"/>
-        </w:rPr>
-        <w:t>Replace this text with Results and Discussion.</w:t>
-      </w:r>
-    </w:p>
-    <w:p>
-      <w:pPr>
-        <w:rPr>
-          <w:color w:val="FF0000"/>
-        </w:rPr>
-      </w:pPr>
-      <w:r>
-        <w:rPr>
-          <w:color w:val="FF0000"/>
-        </w:rPr>
-        <w:t>Describe the results using diagrams such as graphs etc. as appropriate, and discuss what the results mean.</w:t>
-      </w:r>
-    </w:p>
-    <w:p>
-      <w:pPr>
-        <w:rPr>
-          <w:color w:val="FF0000"/>
-          <w:lang w:val="ga-IE"/>
-        </w:rPr>
-      </w:pPr>
-      <w:r>
-        <w:rPr>
-          <w:color w:val="FF0000"/>
-        </w:rPr>
-        <w:t>Example: Results indicate that once the threshold gets over a certain point it significantly reduces player performance and player experience</w:t>
-      </w:r>
-    </w:p>
-    <w:p>
-      <w:pPr>
-        <w:pStyle w:val="Heading1"/>
-        <w:rPr>
-          <w:sz w:val="24"/>
-          <w:szCs w:val="24"/>
-          <w:lang w:val="ga-IE"/>
-        </w:rPr>
-      </w:pPr>
-    </w:p>
-    <w:p/>
-    <w:p/>
-    <w:p/>
-    <w:p/>
-    <w:p/>
+      <w:r>
+        <w:t>Creating a project, whether it's a game, a software program, or any other kind of project, can be a challenging task that requires a lot of time, effort, and expertise. While creating the project, you can encounter various problems that can be catastrophic to the project. As you're likely aware, even the smallest of issues can snowball into major headaches that consume valuable time and resources.</w:t>
+      </w:r>
+    </w:p>
+    <w:p>
+      <w:r>
+        <w:t xml:space="preserve">As an example, when I was working on creating multiplayer functionality for my game, I ran into a significant problem. Specifically, a package that I had integrated into my project, which was </w:t>
+      </w:r>
+      <w:r>
+        <w:t>Fish-net Networking</w:t>
+      </w:r>
+      <w:r>
+        <w:t xml:space="preserve">, ended up breaking my entire project. This was a frustrating setback for me, as I had to perform multiple reverts </w:t>
+      </w:r>
+      <w:proofErr w:type="gramStart"/>
+      <w:r>
+        <w:t>in order for</w:t>
+      </w:r>
+      <w:proofErr w:type="gramEnd"/>
+      <w:r>
+        <w:t xml:space="preserve"> the project to work properly again. This was a time-consuming process that set my project back significantly.</w:t>
+      </w:r>
+    </w:p>
+    <w:p>
+      <w:r>
+        <w:t>After that issue, I had to take a step back and reassess my approach. I knew that I needed to look for another</w:t>
+      </w:r>
+      <w:r>
+        <w:t xml:space="preserve"> library which provided me with the same things as the other one</w:t>
+      </w:r>
+      <w:r>
+        <w:t>. I was fortunate that I was able to find another library that worked well, but it could have been a lot worse.</w:t>
+      </w:r>
+    </w:p>
+    <w:p>
+      <w:r>
+        <w:t xml:space="preserve">After finding the correct open-source library to integrate into my project, I thought the worst was behind me. However, I soon discovered </w:t>
+      </w:r>
+      <w:proofErr w:type="gramStart"/>
+      <w:r>
+        <w:t>that</w:t>
+      </w:r>
+      <w:proofErr w:type="gramEnd"/>
+      <w:r>
+        <w:t xml:space="preserve"> yet another issue was on the horizon. Specifically, the new library that I had added to the project, called Mirror Networking, clashed with another library that I had inside the project which controlled all my VR scripts.</w:t>
+      </w:r>
+    </w:p>
+    <w:p>
+      <w:r>
+        <w:t xml:space="preserve">As you might imagine, this was a major problem, and one that required a significant amount of time and effort to resolve. I spent hours digging through </w:t>
+      </w:r>
+      <w:proofErr w:type="gramStart"/>
+      <w:r>
+        <w:t>all of</w:t>
+      </w:r>
+      <w:proofErr w:type="gramEnd"/>
+      <w:r>
+        <w:t xml:space="preserve"> my scripts, trying to locate the specific lines of code that were causing the issue. This was a frustrating and time-consuming process, as there were dozens of scripts that needed to be examined.</w:t>
+      </w:r>
+    </w:p>
+    <w:p>
+      <w:r>
+        <w:t>Once I had identified the problematic scripts, I had to edit them to ensure that they were compatible with the new library. This was another tedious process that required a great deal of care and attention to detail. I had to go through each line of code, making sure that everything was properly aligned and that there were no conflicts.</w:t>
+      </w:r>
+    </w:p>
+    <w:p>
+      <w:r>
+        <w:t xml:space="preserve">After making the necessary edits, I had to go through a lengthy testing process to ensure that everything was working properly. This was a time-consuming and tedious process, as I had to test </w:t>
+      </w:r>
+      <w:proofErr w:type="gramStart"/>
+      <w:r>
+        <w:t>each and every</w:t>
+      </w:r>
+      <w:proofErr w:type="gramEnd"/>
+      <w:r>
+        <w:t xml:space="preserve"> feature of my game to make sure that it was functioning as intended. It was important to ensure that the game was stable and that there were no lingering issues that could cause problems down the line.</w:t>
+      </w:r>
+    </w:p>
+    <w:p>
+      <w:pPr>
+        <w:rPr>
+          <w:rFonts w:ascii="Segoe UI" w:hAnsi="Segoe UI" w:cs="Segoe UI"/>
+          <w:color w:val="D1D5DB"/>
+          <w:sz w:val="18"/>
+          <w:szCs w:val="18"/>
+        </w:rPr>
+      </w:pPr>
+      <w:r>
+        <w:t>In conclusion, finding the correct open-source library to integrate into a project can be a challenging process. Even after finding the right library, there can be issues that arise that require a great deal of time and effort to resolve. In my case, I had to spend a significant amount of time editing and testing scripts to ensure that everything was working properly. It was a tedious process, but one that was necessary to ensure the stability and functionality of my project.</w:t>
+      </w:r>
+    </w:p>
     <w:p/>
     <w:p/>
     <w:p>
@@ -3528,13 +3490,7 @@
         <w:t>of the project was a critical moment</w:t>
       </w:r>
       <w:r>
-        <w:t xml:space="preserve">, as it marks a significant milestone in the development process. In this </w:t>
-      </w:r>
-      <w:r>
-        <w:t>project</w:t>
-      </w:r>
-      <w:r>
-        <w:t>, reaching the seventh milestone was especially important, as it marked a major turning point in the project's progress.</w:t>
+        <w:t>, as it marks a significant milestone in the development process. In this project, reaching the seventh milestone was especially important, as it marked a major turning point in the project's progress.</w:t>
       </w:r>
     </w:p>
     <w:p>
@@ -3945,13 +3901,7 @@
           <w:rPr>
             <w:rStyle w:val="Hyperlink"/>
           </w:rPr>
-          <w:t xml:space="preserve"> </w:t>
-        </w:r>
-        <w:r>
-          <w:rPr>
-            <w:rStyle w:val="Hyperlink"/>
-          </w:rPr>
-          <w:t>here)</w:t>
+          <w:t xml:space="preserve"> here)</w:t>
         </w:r>
       </w:hyperlink>
     </w:p>
@@ -4014,11 +3964,17 @@
     </w:p>
     <w:p>
       <w:r>
-        <w:t xml:space="preserve">Overall, allowing players to choose their preferred input method is an important feature that can greatly enhance the accessibility and appeal of any game. While it may not always be possible to implement this feature due to time or budget constraints, the developer will certainly strive to do so if there is enough time available. Ultimately, the goal is to create a </w:t>
+        <w:t xml:space="preserve">Overall, allowing players to choose their preferred input method is an important feature that can greatly enhance the accessibility and appeal of any game. While it may not always be possible to implement this feature due to time constraints, </w:t>
+      </w:r>
+      <w:r>
+        <w:t xml:space="preserve">I </w:t>
+      </w:r>
+      <w:r>
+        <w:t xml:space="preserve">will certainly strive to do so if </w:t>
       </w:r>
       <w:r>
         <w:lastRenderedPageBreak/>
-        <w:t>fun and engaging game that can be enjoyed by as many players as possible, regardless of their preferred input method.</w:t>
+        <w:t>there is enough time available. Ultimately, the goal is to create a fun and engaging game that can be enjoyed by as many players as possible, regardless of their preferred input method.</w:t>
       </w:r>
     </w:p>
     <w:p>
@@ -4114,6 +4070,7 @@
         <w:t>.</w:t>
       </w:r>
     </w:p>
+    <w:p/>
     <w:p/>
     <w:p/>
     <w:p/>
@@ -4290,6 +4247,7 @@
     <w:p/>
     <w:p/>
     <w:p/>
+    <w:p/>
     <w:p>
       <w:pPr>
         <w:pStyle w:val="Heading1"/>
@@ -4298,18 +4256,17 @@
           <w:szCs w:val="24"/>
         </w:rPr>
       </w:pPr>
-      <w:bookmarkStart w:id="7" w:name="_Toc54714379"/>
-      <w:bookmarkStart w:id="8" w:name="_References"/>
-      <w:bookmarkEnd w:id="8"/>
+      <w:bookmarkStart w:id="7" w:name="_References"/>
+      <w:bookmarkStart w:id="8" w:name="_Toc54714379"/>
+      <w:bookmarkEnd w:id="7"/>
       <w:r>
         <w:rPr>
           <w:sz w:val="24"/>
           <w:szCs w:val="24"/>
         </w:rPr>
-        <w:lastRenderedPageBreak/>
         <w:t>References</w:t>
       </w:r>
-      <w:bookmarkEnd w:id="7"/>
+      <w:bookmarkEnd w:id="8"/>
     </w:p>
     <w:p/>
     <w:p>
@@ -4421,10 +4378,7 @@
         <w:t xml:space="preserve">                                                 </w:t>
       </w:r>
       <w:r>
-        <w:t xml:space="preserve">             </w:t>
-      </w:r>
-      <w:r>
-        <w:t>Available at:</w:t>
+        <w:t xml:space="preserve">             Available at:</w:t>
       </w:r>
       <w:r>
         <w:t xml:space="preserve"> </w:t>
@@ -4438,13 +4392,7 @@
         </w:r>
       </w:hyperlink>
       <w:r>
-        <w:t xml:space="preserve"> </w:t>
-      </w:r>
-      <w:r>
-        <w:t xml:space="preserve">  (Accessed:24-04-2023)</w:t>
-      </w:r>
-      <w:r>
-        <w:t xml:space="preserve"> </w:t>
+        <w:t xml:space="preserve">   (Accessed:24-04-2023) </w:t>
       </w:r>
     </w:p>
     <w:p>
@@ -4475,10 +4423,7 @@
       </w:r>
       <w:proofErr w:type="gramEnd"/>
       <w:r>
-        <w:t xml:space="preserve"> Objects [Unity Tutorial]</w:t>
-      </w:r>
-      <w:r>
-        <w:t xml:space="preserve"> </w:t>
+        <w:t xml:space="preserve"> Objects [Unity Tutorial] </w:t>
       </w:r>
       <w:r>
         <w:t>(2023)</w:t>
@@ -4519,10 +4464,7 @@
         </w:r>
       </w:hyperlink>
       <w:r>
-        <w:t xml:space="preserve">  </w:t>
-      </w:r>
-      <w:r>
-        <w:t>(Accessed:24-04-2023)</w:t>
+        <w:t xml:space="preserve">  (Accessed:24-04-2023)</w:t>
       </w:r>
     </w:p>
     <w:p>
@@ -4569,10 +4511,7 @@
         <w:t>]</w:t>
       </w:r>
       <w:r>
-        <w:t xml:space="preserve"> </w:t>
-      </w:r>
-      <w:r>
-        <w:t>Available at:</w:t>
+        <w:t xml:space="preserve"> Available at:</w:t>
       </w:r>
       <w:r>
         <w:t xml:space="preserve"> </w:t>
@@ -4586,10 +4525,7 @@
         </w:r>
       </w:hyperlink>
       <w:r>
-        <w:t xml:space="preserve"> </w:t>
-      </w:r>
-      <w:r>
-        <w:t>(Accessed:24-04-2023)</w:t>
+        <w:t xml:space="preserve"> (Accessed:24-04-2023)</w:t>
       </w:r>
     </w:p>
     <w:p>
@@ -4614,10 +4550,7 @@
         <w:t xml:space="preserve"> Networking for Unity</w:t>
       </w:r>
       <w:r>
-        <w:t xml:space="preserve"> </w:t>
-      </w:r>
-      <w:r>
-        <w:t>(2023)</w:t>
+        <w:t xml:space="preserve"> (2023)</w:t>
       </w:r>
       <w:r>
         <w:rPr>
@@ -4658,13 +4591,7 @@
         <w:t xml:space="preserve"> </w:t>
       </w:r>
       <w:r>
-        <w:t xml:space="preserve"> </w:t>
-      </w:r>
-      <w:r>
-        <w:t>(Accessed:24-04-2023</w:t>
-      </w:r>
-      <w:r>
-        <w:t>)</w:t>
+        <w:t xml:space="preserve"> (Accessed:24-04-2023)</w:t>
       </w:r>
     </w:p>
     <w:p>
@@ -4689,10 +4616,7 @@
         <w:t xml:space="preserve"> </w:t>
       </w:r>
       <w:r>
-        <w:t>Pies</w:t>
-      </w:r>
-      <w:r>
-        <w:t xml:space="preserve">, </w:t>
+        <w:t xml:space="preserve">Pies, </w:t>
       </w:r>
       <w:proofErr w:type="spellStart"/>
       <w:r>
@@ -4739,10 +4663,7 @@
         <w:t xml:space="preserve"> Available at:</w:t>
       </w:r>
       <w:r>
-        <w:t xml:space="preserve"> </w:t>
-      </w:r>
-      <w:r>
-        <w:t xml:space="preserve"> </w:t>
+        <w:t xml:space="preserve">  </w:t>
       </w:r>
       <w:hyperlink r:id="rId45" w:history="1">
         <w:r>
@@ -4753,13 +4674,100 @@
         </w:r>
       </w:hyperlink>
       <w:r>
+        <w:t xml:space="preserve"> (Accessed:24-04-2023)</w:t>
+      </w:r>
+    </w:p>
+    <w:p>
+      <w:pPr>
+        <w:pStyle w:val="ListParagraph"/>
+      </w:pPr>
+    </w:p>
+    <w:p>
+      <w:pPr>
+        <w:pStyle w:val="ListParagraph"/>
+        <w:numPr>
+          <w:ilvl w:val="0"/>
+          <w:numId w:val="15"/>
+        </w:numPr>
+      </w:pPr>
+      <w:proofErr w:type="spellStart"/>
+      <w:r>
+        <w:t>VRChat</w:t>
+      </w:r>
+      <w:proofErr w:type="spellEnd"/>
+      <w:r>
+        <w:t xml:space="preserve">, Game website [Online] Available at: </w:t>
+      </w:r>
+      <w:hyperlink r:id="rId46" w:history="1">
+        <w:r>
+          <w:rPr>
+            <w:rStyle w:val="Hyperlink"/>
+          </w:rPr>
+          <w:t>https://hello.vrchat.com</w:t>
+        </w:r>
+      </w:hyperlink>
+      <w:r>
+        <w:t xml:space="preserve"> (Accessed:25-04-2023)</w:t>
+      </w:r>
+    </w:p>
+    <w:p>
+      <w:pPr>
+        <w:pStyle w:val="ListParagraph"/>
+      </w:pPr>
+    </w:p>
+    <w:p>
+      <w:pPr>
+        <w:pStyle w:val="ListParagraph"/>
+        <w:numPr>
+          <w:ilvl w:val="0"/>
+          <w:numId w:val="15"/>
+        </w:numPr>
+      </w:pPr>
+      <w:proofErr w:type="spellStart"/>
+      <w:r>
+        <w:t>VRChat</w:t>
+      </w:r>
+      <w:proofErr w:type="spellEnd"/>
+      <w:r>
+        <w:t xml:space="preserve">, The </w:t>
+      </w:r>
+      <w:proofErr w:type="spellStart"/>
+      <w:r>
+        <w:t>VRChat</w:t>
+      </w:r>
+      <w:proofErr w:type="spellEnd"/>
+      <w:r>
+        <w:t xml:space="preserve"> Documentation [</w:t>
+      </w:r>
+      <w:proofErr w:type="gramStart"/>
+      <w:r>
+        <w:t>Online]</w:t>
+      </w:r>
+      <w:r>
         <w:t xml:space="preserve"> </w:t>
       </w:r>
       <w:r>
-        <w:t>(Accessed:24-04-2023)</w:t>
-      </w:r>
-    </w:p>
-    <w:p/>
+        <w:t xml:space="preserve"> Available</w:t>
+      </w:r>
+      <w:proofErr w:type="gramEnd"/>
+      <w:r>
+        <w:t xml:space="preserve"> at:</w:t>
+      </w:r>
+      <w:r>
+        <w:t xml:space="preserve"> </w:t>
+      </w:r>
+      <w:hyperlink r:id="rId47" w:history="1">
+        <w:r>
+          <w:rPr>
+            <w:rStyle w:val="Hyperlink"/>
+          </w:rPr>
+          <w:t>https://docs.vrchat.com</w:t>
+        </w:r>
+      </w:hyperlink>
+      <w:r>
+        <w:t xml:space="preserve"> (Accessed:25-04-2023)</w:t>
+      </w:r>
+    </w:p>
     <w:p>
       <w:pPr>
         <w:pStyle w:val="ListParagraph"/>
@@ -4770,13 +4778,12 @@
         <w:pStyle w:val="ListParagraph"/>
       </w:pPr>
     </w:p>
+    <w:p/>
     <w:p>
       <w:pPr>
         <w:pStyle w:val="ListParagraph"/>
       </w:pPr>
     </w:p>
-    <w:p/>
-    <w:p/>
     <w:p>
       <w:pPr>
         <w:pStyle w:val="ListParagraph"/>
@@ -4786,36 +4793,22 @@
       <w:pPr>
         <w:pStyle w:val="ListParagraph"/>
       </w:pPr>
+    </w:p>
+    <w:p/>
+    <w:p/>
+    <w:p>
+      <w:pPr>
+        <w:pStyle w:val="ListParagraph"/>
+      </w:pPr>
+    </w:p>
+    <w:p>
+      <w:pPr>
+        <w:pStyle w:val="ListParagraph"/>
+      </w:pPr>
       <w:r>
         <w:t xml:space="preserve">                                                     </w:t>
       </w:r>
     </w:p>
-    <w:p>
-      <w:pPr>
-        <w:pStyle w:val="ListParagraph"/>
-      </w:pPr>
-    </w:p>
-    <w:p>
-      <w:pPr>
-        <w:pStyle w:val="ListParagraph"/>
-      </w:pPr>
-    </w:p>
-    <w:p/>
-    <w:p>
-      <w:pPr>
-        <w:ind w:left="720"/>
-      </w:pPr>
-    </w:p>
-    <w:p/>
-    <w:p/>
-    <w:p/>
-    <w:p/>
-    <w:p/>
-    <w:p/>
-    <w:p/>
-    <w:p/>
-    <w:p/>
-    <w:p/>
     <w:p/>
     <w:p>
       <w:pPr>
@@ -4832,6 +4825,7 @@
           <w:sz w:val="24"/>
           <w:szCs w:val="24"/>
         </w:rPr>
+        <w:lastRenderedPageBreak/>
         <w:t xml:space="preserve">Appendices </w:t>
       </w:r>
     </w:p>
@@ -4857,6 +4851,15 @@
           <w:noProof/>
         </w:rPr>
         <w:instrText xml:space="preserve"> REF _Ref133253326 \h </w:instrText>
+      </w:r>
+      <w:r>
+        <w:rPr>
+          <w:rFonts w:eastAsia="Times New Roman"/>
+          <w:b/>
+          <w:bCs/>
+          <w:kern w:val="32"/>
+          <w:szCs w:val="24"/>
+        </w:rPr>
       </w:r>
       <w:r>
         <w:rPr>
@@ -4952,7 +4955,7 @@
                     <pic:cNvPicPr/>
                   </pic:nvPicPr>
                   <pic:blipFill>
-                    <a:blip r:embed="rId46"/>
+                    <a:blip r:embed="rId48"/>
                     <a:stretch>
                       <a:fillRect/>
                     </a:stretch>
@@ -5081,6 +5084,7 @@
     </w:p>
     <w:p>
       <w:r>
+        <w:lastRenderedPageBreak/>
         <w:t xml:space="preserve">The VR scripts I had to change </w:t>
       </w:r>
       <w:proofErr w:type="gramStart"/>
@@ -5126,7 +5130,7 @@
                     <pic:cNvPicPr/>
                   </pic:nvPicPr>
                   <pic:blipFill>
-                    <a:blip r:embed="rId47"/>
+                    <a:blip r:embed="rId49"/>
                     <a:stretch>
                       <a:fillRect/>
                     </a:stretch>
@@ -5165,6 +5169,7 @@
     <w:p/>
     <w:p>
       <w:r>
+        <w:lastRenderedPageBreak/>
         <w:t>[</w:t>
       </w:r>
       <w:proofErr w:type="spellStart"/>
@@ -5197,7 +5202,7 @@
                     <pic:cNvPicPr/>
                   </pic:nvPicPr>
                   <pic:blipFill>
-                    <a:blip r:embed="rId48"/>
+                    <a:blip r:embed="rId50"/>
                     <a:stretch>
                       <a:fillRect/>
                     </a:stretch>
@@ -5224,7 +5229,6 @@
         <w:rPr>
           <w:noProof/>
         </w:rPr>
-        <w:lastRenderedPageBreak/>
         <w:drawing>
           <wp:inline distT="0" distB="0" distL="0" distR="0" wp14:anchorId="6FAF88D0" wp14:editId="2EFA675D">
             <wp:extent cx="3413051" cy="3506829"/>
@@ -5241,7 +5245,7 @@
                     <pic:cNvPicPr/>
                   </pic:nvPicPr>
                   <pic:blipFill>
-                    <a:blip r:embed="rId49"/>
+                    <a:blip r:embed="rId51"/>
                     <a:stretch>
                       <a:fillRect/>
                     </a:stretch>
@@ -5283,7 +5287,7 @@
                     <pic:cNvPicPr/>
                   </pic:nvPicPr>
                   <pic:blipFill>
-                    <a:blip r:embed="rId50"/>
+                    <a:blip r:embed="rId52"/>
                     <a:stretch>
                       <a:fillRect/>
                     </a:stretch>
@@ -5309,6 +5313,7 @@
         <w:rPr>
           <w:noProof/>
         </w:rPr>
+        <w:lastRenderedPageBreak/>
         <w:drawing>
           <wp:inline distT="0" distB="0" distL="0" distR="0" wp14:anchorId="3C3481B8" wp14:editId="2FCB73E2">
             <wp:extent cx="5731510" cy="928370"/>
@@ -5325,7 +5330,7 @@
                     <pic:cNvPicPr/>
                   </pic:nvPicPr>
                   <pic:blipFill>
-                    <a:blip r:embed="rId51"/>
+                    <a:blip r:embed="rId53"/>
                     <a:stretch>
                       <a:fillRect/>
                     </a:stretch>
@@ -5380,7 +5385,7 @@
                     <pic:cNvPicPr/>
                   </pic:nvPicPr>
                   <pic:blipFill>
-                    <a:blip r:embed="rId52"/>
+                    <a:blip r:embed="rId54"/>
                     <a:stretch>
                       <a:fillRect/>
                     </a:stretch>
@@ -5421,6 +5426,7 @@
     <w:p/>
     <w:p>
       <w:r>
+        <w:lastRenderedPageBreak/>
         <w:t>[</w:t>
       </w:r>
       <w:proofErr w:type="spellStart"/>
@@ -5437,7 +5443,6 @@
         <w:rPr>
           <w:noProof/>
         </w:rPr>
-        <w:lastRenderedPageBreak/>
         <w:drawing>
           <wp:inline distT="0" distB="0" distL="0" distR="0" wp14:anchorId="257C92B4" wp14:editId="6D613509">
             <wp:extent cx="5731510" cy="1040765"/>
@@ -5454,7 +5459,7 @@
                     <pic:cNvPicPr/>
                   </pic:nvPicPr>
                   <pic:blipFill>
-                    <a:blip r:embed="rId53"/>
+                    <a:blip r:embed="rId55"/>
                     <a:stretch>
                       <a:fillRect/>
                     </a:stretch>
@@ -5494,7 +5499,7 @@
                     <pic:cNvPicPr/>
                   </pic:nvPicPr>
                   <pic:blipFill>
-                    <a:blip r:embed="rId54"/>
+                    <a:blip r:embed="rId56"/>
                     <a:stretch>
                       <a:fillRect/>
                     </a:stretch>
@@ -5534,7 +5539,7 @@
                     <pic:cNvPicPr/>
                   </pic:nvPicPr>
                   <pic:blipFill>
-                    <a:blip r:embed="rId55"/>
+                    <a:blip r:embed="rId57"/>
                     <a:stretch>
                       <a:fillRect/>
                     </a:stretch>
@@ -5570,6 +5575,7 @@
     <w:p/>
     <w:p>
       <w:r>
+        <w:lastRenderedPageBreak/>
         <w:t>[</w:t>
       </w:r>
       <w:proofErr w:type="spellStart"/>
@@ -5586,7 +5592,6 @@
         <w:rPr>
           <w:noProof/>
         </w:rPr>
-        <w:lastRenderedPageBreak/>
         <w:drawing>
           <wp:inline distT="0" distB="0" distL="0" distR="0" wp14:anchorId="74FADA90" wp14:editId="454675D9">
             <wp:extent cx="3795823" cy="3693211"/>
@@ -5603,7 +5608,7 @@
                     <pic:cNvPicPr/>
                   </pic:nvPicPr>
                   <pic:blipFill>
-                    <a:blip r:embed="rId56"/>
+                    <a:blip r:embed="rId58"/>
                     <a:stretch>
                       <a:fillRect/>
                     </a:stretch>
@@ -5658,7 +5663,7 @@
                     <pic:cNvPicPr/>
                   </pic:nvPicPr>
                   <pic:blipFill>
-                    <a:blip r:embed="rId57"/>
+                    <a:blip r:embed="rId59"/>
                     <a:stretch>
                       <a:fillRect/>
                     </a:stretch>
@@ -5713,7 +5718,7 @@
                     <pic:cNvPicPr/>
                   </pic:nvPicPr>
                   <pic:blipFill>
-                    <a:blip r:embed="rId58"/>
+                    <a:blip r:embed="rId60"/>
                     <a:stretch>
                       <a:fillRect/>
                     </a:stretch>
@@ -5738,6 +5743,7 @@
     <w:p/>
     <w:p>
       <w:r>
+        <w:lastRenderedPageBreak/>
         <w:t>[</w:t>
       </w:r>
       <w:proofErr w:type="spellStart"/>
@@ -5754,7 +5760,6 @@
         <w:rPr>
           <w:noProof/>
         </w:rPr>
-        <w:lastRenderedPageBreak/>
         <w:drawing>
           <wp:inline distT="0" distB="0" distL="0" distR="0" wp14:anchorId="5A6B8A6E" wp14:editId="6AAA8BE1">
             <wp:extent cx="4391025" cy="942975"/>
@@ -5771,7 +5776,7 @@
                     <pic:cNvPicPr/>
                   </pic:nvPicPr>
                   <pic:blipFill>
-                    <a:blip r:embed="rId59"/>
+                    <a:blip r:embed="rId61"/>
                     <a:stretch>
                       <a:fillRect/>
                     </a:stretch>
@@ -5813,7 +5818,7 @@
                     <pic:cNvPicPr/>
                   </pic:nvPicPr>
                   <pic:blipFill>
-                    <a:blip r:embed="rId60"/>
+                    <a:blip r:embed="rId62"/>
                     <a:stretch>
                       <a:fillRect/>
                     </a:stretch>
@@ -5868,7 +5873,7 @@
                     <pic:cNvPicPr/>
                   </pic:nvPicPr>
                   <pic:blipFill>
-                    <a:blip r:embed="rId61"/>
+                    <a:blip r:embed="rId63"/>
                     <a:stretch>
                       <a:fillRect/>
                     </a:stretch>
@@ -5910,7 +5915,7 @@
                     <pic:cNvPicPr/>
                   </pic:nvPicPr>
                   <pic:blipFill>
-                    <a:blip r:embed="rId62"/>
+                    <a:blip r:embed="rId64"/>
                     <a:stretch>
                       <a:fillRect/>
                     </a:stretch>
@@ -5950,7 +5955,7 @@
                     <pic:cNvPicPr/>
                   </pic:nvPicPr>
                   <pic:blipFill>
-                    <a:blip r:embed="rId63"/>
+                    <a:blip r:embed="rId65"/>
                     <a:stretch>
                       <a:fillRect/>
                     </a:stretch>
@@ -6005,7 +6010,7 @@
                     <pic:cNvPicPr/>
                   </pic:nvPicPr>
                   <pic:blipFill>
-                    <a:blip r:embed="rId64"/>
+                    <a:blip r:embed="rId66"/>
                     <a:stretch>
                       <a:fillRect/>
                     </a:stretch>
@@ -6037,6 +6042,7 @@
     <w:p/>
     <w:p>
       <w:r>
+        <w:lastRenderedPageBreak/>
         <w:t>[</w:t>
       </w:r>
       <w:proofErr w:type="spellStart"/>
@@ -6053,7 +6059,6 @@
         <w:rPr>
           <w:noProof/>
         </w:rPr>
-        <w:lastRenderedPageBreak/>
         <w:drawing>
           <wp:inline distT="0" distB="0" distL="0" distR="0" wp14:anchorId="56C41FFC" wp14:editId="7B8DFC93">
             <wp:extent cx="5731510" cy="3584575"/>
@@ -6070,7 +6075,7 @@
                     <pic:cNvPicPr/>
                   </pic:nvPicPr>
                   <pic:blipFill>
-                    <a:blip r:embed="rId65"/>
+                    <a:blip r:embed="rId67"/>
                     <a:stretch>
                       <a:fillRect/>
                     </a:stretch>
@@ -6125,7 +6130,7 @@
                     <pic:cNvPicPr/>
                   </pic:nvPicPr>
                   <pic:blipFill>
-                    <a:blip r:embed="rId66"/>
+                    <a:blip r:embed="rId68"/>
                     <a:stretch>
                       <a:fillRect/>
                     </a:stretch>
@@ -6180,7 +6185,7 @@
                     <pic:cNvPicPr/>
                   </pic:nvPicPr>
                   <pic:blipFill>
-                    <a:blip r:embed="rId67"/>
+                    <a:blip r:embed="rId69"/>
                     <a:stretch>
                       <a:fillRect/>
                     </a:stretch>
@@ -6209,6 +6214,7 @@
     <w:p/>
     <w:p>
       <w:r>
+        <w:lastRenderedPageBreak/>
         <w:t>[</w:t>
       </w:r>
       <w:proofErr w:type="spellStart"/>
@@ -6225,7 +6231,6 @@
         <w:rPr>
           <w:noProof/>
         </w:rPr>
-        <w:lastRenderedPageBreak/>
         <w:drawing>
           <wp:inline distT="0" distB="0" distL="0" distR="0" wp14:anchorId="3F1E1C2D" wp14:editId="012BBFB2">
             <wp:extent cx="4876800" cy="1571625"/>
@@ -6242,7 +6247,7 @@
                     <pic:cNvPicPr/>
                   </pic:nvPicPr>
                   <pic:blipFill>
-                    <a:blip r:embed="rId68"/>
+                    <a:blip r:embed="rId70"/>
                     <a:stretch>
                       <a:fillRect/>
                     </a:stretch>
@@ -6297,7 +6302,7 @@
                     <pic:cNvPicPr/>
                   </pic:nvPicPr>
                   <pic:blipFill>
-                    <a:blip r:embed="rId69"/>
+                    <a:blip r:embed="rId71"/>
                     <a:stretch>
                       <a:fillRect/>
                     </a:stretch>
@@ -6321,6 +6326,7 @@
     <w:p/>
     <w:p>
       <w:r>
+        <w:lastRenderedPageBreak/>
         <w:t>[</w:t>
       </w:r>
       <w:proofErr w:type="spellStart"/>
@@ -6337,7 +6343,6 @@
         <w:rPr>
           <w:noProof/>
         </w:rPr>
-        <w:lastRenderedPageBreak/>
         <w:drawing>
           <wp:inline distT="0" distB="0" distL="0" distR="0" wp14:anchorId="18B928F7" wp14:editId="6E6AAA9D">
             <wp:extent cx="3436443" cy="1956391"/>
@@ -6354,7 +6359,7 @@
                     <pic:cNvPicPr/>
                   </pic:nvPicPr>
                   <pic:blipFill>
-                    <a:blip r:embed="rId70"/>
+                    <a:blip r:embed="rId72"/>
                     <a:stretch>
                       <a:fillRect/>
                     </a:stretch>
@@ -6409,7 +6414,7 @@
                     <pic:cNvPicPr/>
                   </pic:nvPicPr>
                   <pic:blipFill>
-                    <a:blip r:embed="rId71"/>
+                    <a:blip r:embed="rId73"/>
                     <a:stretch>
                       <a:fillRect/>
                     </a:stretch>
@@ -6449,7 +6454,7 @@
                     <pic:cNvPicPr/>
                   </pic:nvPicPr>
                   <pic:blipFill>
-                    <a:blip r:embed="rId72"/>
+                    <a:blip r:embed="rId74"/>
                     <a:stretch>
                       <a:fillRect/>
                     </a:stretch>
@@ -6504,7 +6509,7 @@
                     <pic:cNvPicPr/>
                   </pic:nvPicPr>
                   <pic:blipFill>
-                    <a:blip r:embed="rId73"/>
+                    <a:blip r:embed="rId75"/>
                     <a:stretch>
                       <a:fillRect/>
                     </a:stretch>
@@ -6559,7 +6564,7 @@
                     <pic:cNvPicPr/>
                   </pic:nvPicPr>
                   <pic:blipFill>
-                    <a:blip r:embed="rId74"/>
+                    <a:blip r:embed="rId76"/>
                     <a:stretch>
                       <a:fillRect/>
                     </a:stretch>
@@ -6601,7 +6606,7 @@
                     <pic:cNvPicPr/>
                   </pic:nvPicPr>
                   <pic:blipFill>
-                    <a:blip r:embed="rId75"/>
+                    <a:blip r:embed="rId77"/>
                     <a:stretch>
                       <a:fillRect/>
                     </a:stretch>
@@ -6623,7 +6628,7 @@
       </w:r>
     </w:p>
     <w:sectPr>
-      <w:footerReference w:type="default" r:id="rId76"/>
+      <w:footerReference w:type="default" r:id="rId78"/>
       <w:pgSz w:w="11906" w:h="16838"/>
       <w:pgMar w:top="1440" w:right="1440" w:bottom="1440" w:left="1440" w:header="708" w:footer="708" w:gutter="0"/>
       <w:pgNumType w:start="0"/>
@@ -9833,7 +9838,7 @@
     </inkml:brush>
   </inkml:definitions>
   <inkml:trace contextRef="#ctx0" brushRef="#br0">1 166 24575,'0'21'0,"-1"-11"0,1 0 0,0-1 0,1 1 0,0 0 0,0-1 0,5 16 0,-5-23 0,0 1 0,1-1 0,-1 0 0,1 1 0,-1-1 0,1 0 0,0 0 0,-1 0 0,1 0 0,0-1 0,1 1 0,-1 0 0,0-1 0,0 1 0,1-1 0,-1 0 0,0 0 0,1 0 0,0 0 0,-1 0 0,1-1 0,-1 1 0,1-1 0,0 1 0,-1-1 0,1 0 0,0 0 0,4-1 0,-1 1 5,-1 0 1,1 0-1,0-1 0,-1 0 0,1 0 0,-1 0 1,1-1-1,-1 1 0,1-1 0,-1-1 1,0 1-1,0-1 0,0 0 0,0 0 0,-1 0 1,1-1-1,-1 0 0,0 0 0,0 0 0,0 0 1,-1 0-1,4-6 0,-3 3-104,-1-1 0,1 1 0,-2-1 0,1 0 0,-1 0 0,0 0 0,-1 0 0,0 0 0,0 0 0,-1 0 0,0 0 0,0-1 0,-1 1 0,-2-13 0,0 5-6727</inkml:trace>
-  <inkml:trace contextRef="#ctx0" brushRef="#br0" timeOffset="1182.13">492 52 24575,'-45'-11'0,"42"9"0,-1 0 0,1 1 0,-1-1 0,0 1 0,0 0 0,0 0 0,0 0 0,0 1 0,1-1 0,-1 1 0,0 0 0,0 0 0,0 0 0,0 1 0,0 0 0,0-1 0,-5 3 0,8-2 0,-1 0 0,1 1 0,0-1 0,0 1 0,0-1 0,0 1 0,0-1 0,1 1 0,-1 0 0,0-1 0,1 1 0,-1 0 0,1 0 0,0-1 0,-1 1 0,1 0 0,0 0 0,0 0 0,0-1 0,0 1 0,1 0 0,-1 0 0,0 0 0,1-1 0,-1 1 0,1 0 0,0-1 0,-1 1 0,1 0 0,0-1 0,0 1 0,0-1 0,0 0 0,0 1 0,3 1 0,1 4 0,0 0 0,1-1 0,0 1 0,0-1 0,13 10 0,-9-10 0,-1 0 0,-1 1 0,1 0 0,-1 1 0,0 0 0,12 17 0,-18-22 0,0 0 0,0-1 0,-1 1 0,1 0 0,-1 0 0,1 0 0,-1 0 0,0 0 0,-1 1 0,1-1 0,0 0 0,-1 0 0,0 1 0,0-1 0,0 0 0,0 1 0,0-1 0,-1 0 0,1 0 0,-1 1 0,0-1 0,0 0 0,0 0 0,0 0 0,-1 0 0,1 0 0,-4 4 0,3-5 0,0 0 0,0 0 0,0-1 0,0 1 0,0-1 0,-1 1 0,1-1 0,-1 0 0,1 0 0,-1 0 0,1 0 0,-1 0 0,0-1 0,1 1 0,-1-1 0,0 0 0,-3 0 0,-56-2 0,36 0 0,-14-3-1365,31 2-5461</inkml:trace>
+  <inkml:trace contextRef="#ctx0" brushRef="#br0" timeOffset="1182.11">492 52 24575,'-45'-11'0,"42"9"0,-1 0 0,1 1 0,-1-1 0,0 1 0,0 0 0,0 0 0,0 0 0,0 1 0,1-1 0,-1 1 0,0 0 0,0 0 0,0 0 0,0 1 0,0 0 0,0-1 0,-5 3 0,8-2 0,-1 0 0,1 1 0,0-1 0,0 1 0,0-1 0,0 1 0,0-1 0,1 1 0,-1 0 0,0-1 0,1 1 0,-1 0 0,1 0 0,0-1 0,-1 1 0,1 0 0,0 0 0,0 0 0,0-1 0,0 1 0,1 0 0,-1 0 0,0 0 0,1-1 0,-1 1 0,1 0 0,0-1 0,-1 1 0,1 0 0,0-1 0,0 1 0,0-1 0,0 0 0,0 1 0,3 1 0,1 4 0,0 0 0,1-1 0,0 1 0,0-1 0,13 10 0,-9-10 0,-1 0 0,-1 1 0,1 0 0,-1 1 0,0 0 0,12 17 0,-18-22 0,0 0 0,0-1 0,-1 1 0,1 0 0,-1 0 0,1 0 0,-1 0 0,0 0 0,-1 1 0,1-1 0,0 0 0,-1 0 0,0 1 0,0-1 0,0 0 0,0 1 0,0-1 0,-1 0 0,1 0 0,-1 1 0,0-1 0,0 0 0,0 0 0,0 0 0,-1 0 0,1 0 0,-4 4 0,3-5 0,0 0 0,0 0 0,0-1 0,0 1 0,0-1 0,-1 1 0,1-1 0,-1 0 0,1 0 0,-1 0 0,1 0 0,-1 0 0,0-1 0,1 1 0,-1-1 0,0 0 0,-3 0 0,-56-2 0,36 0 0,-14-3-1365,31 2-5461</inkml:trace>
   <inkml:trace contextRef="#ctx0" brushRef="#br0" timeOffset="1725.01">681 178 24575,'0'2'0,"-2"3"0,-1 3 0,1 4 0,-1 3 0,2 2 0,0 1 0,0-1 0,-1-3 0,-1-2 0,1 0 0</inkml:trace>
   <inkml:trace contextRef="#ctx0" brushRef="#br0" timeOffset="2030.79">706 2 24575,'0'-2'0</inkml:trace>
   <inkml:trace contextRef="#ctx0" brushRef="#br0" timeOffset="2998.76">894 177 24575,'21'0'0,"0"-1"0,0-1 0,24-5 0,-40 6 0,-1 1 0,0-1 0,0 0 0,0 0 0,0-1 0,0 1 0,-1-1 0,1 0 0,0 0 0,-1 0 0,1 0 0,-1-1 0,0 1 0,0-1 0,0 0 0,0 0 0,0 0 0,0 0 0,-1-1 0,0 1 0,1-1 0,-1 1 0,2-7 0,-4 6 0,0 0 0,0 0 0,-1 0 0,1 0 0,-1 0 0,0 0 0,0 0 0,0 0 0,0 1 0,-1-1 0,1 0 0,-1 1 0,0-1 0,0 1 0,-1-1 0,1 1 0,-1 0 0,1 0 0,-1 0 0,0 0 0,0 1 0,-1-1 0,1 1 0,0 0 0,-1 0 0,-6-3 0,8 3 0,-1 1 0,1-1 0,-1 1 0,0-1 0,0 1 0,1 0 0,-1 0 0,0 0 0,0 1 0,0-1 0,0 1 0,0 0 0,0-1 0,-1 1 0,1 1 0,0-1 0,0 0 0,0 1 0,0-1 0,0 1 0,0 0 0,1 0 0,-1 0 0,0 1 0,0-1 0,1 1 0,-1-1 0,1 1 0,-1 0 0,1 0 0,-1 0 0,1 0 0,0 0 0,0 1 0,-2 3 0,-5 14 0,1 1 0,1 1 0,1-1 0,-5 28 0,10-42 8,0-1-1,0 1 1,1-1-1,0 1 1,0-1-1,0 0 1,1 1-1,0-1 1,1 1-1,-1-1 1,1 0-1,0 0 1,0 0-1,1 0 1,6 11-1,-6-14-62,-1 0 0,1 1 0,0-2 0,0 1 0,0 0 0,0 0 0,1-1 0,-1 0 0,1 0 0,-1 0 0,1 0 0,0 0 0,0-1 0,0 1 0,0-1 0,0 0 0,0 0 0,0-1 0,0 1 0,0-1 0,0 0 0,0 0 0,0 0 0,0-1 0,1 1 0,3-2 0,3-1-6771</inkml:trace>
@@ -9930,8 +9935,8 @@
     </inkml:brush>
   </inkml:definitions>
   <inkml:trace contextRef="#ctx0" brushRef="#br0">252 151 24575,'-54'-5'0,"47"3"0,0 1 0,0 0 0,0 0 0,0 1 0,0 0 0,0 0 0,0 1 0,-1 0 0,1 0 0,0 0 0,0 1 0,1 0 0,-14 6 0,14-4 0,-1 0 0,1 0 0,0 1 0,0 0 0,0 0 0,1 1 0,-1-1 0,2 1 0,-1 0 0,0 1 0,1-1 0,0 1 0,1 0 0,0 0 0,-4 10 0,6-14 0,0 1 0,1-1 0,-1 0 0,1 1 0,-1-1 0,1 0 0,0 1 0,0-1 0,1 1 0,-1-1 0,1 0 0,0 1 0,0-1 0,0 0 0,0 0 0,0 0 0,1 0 0,-1 0 0,1 0 0,0 0 0,0 0 0,0 0 0,0-1 0,0 1 0,1-1 0,-1 0 0,1 0 0,0 0 0,-1 0 0,1 0 0,0 0 0,0-1 0,0 1 0,1-1 0,-1 0 0,0 0 0,4 1 0,16 4 0,0-1 0,0 0 0,1-2 0,35 1 0,97-9 0,-122 1-1365,-19 1-5461</inkml:trace>
-  <inkml:trace contextRef="#ctx0" brushRef="#br0" timeOffset="1050.87">655 227 24575,'-8'0'0,"1"1"0,-1 0 0,1 0 0,-1 0 0,1 1 0,0 1 0,0-1 0,0 1 0,-10 5 0,15-7 0,0 1 0,0-1 0,0 0 0,0 0 0,0 1 0,0-1 0,1 1 0,-1 0 0,0-1 0,1 1 0,-1 0 0,1 0 0,0 0 0,0 0 0,-1 0 0,2 0 0,-1 1 0,0-1 0,0 0 0,1 0 0,-1 1 0,1-1 0,-1 0 0,1 1 0,0-1 0,0 1 0,0-1 0,0 0 0,1 1 0,-1-1 0,1 0 0,-1 1 0,1-1 0,1 3 0,-1-3 0,1 0 0,0 1 0,-1-1 0,1 0 0,0 0 0,0 0 0,0-1 0,0 1 0,1 0 0,-1-1 0,0 1 0,1-1 0,-1 0 0,1 0 0,-1 0 0,1 0 0,0 0 0,-1 0 0,1-1 0,0 0 0,4 1 0,67 0 0,-54-2 0,-16 1 0,1 0 0,-1-1 0,0 1 0,0-1 0,1 0 0,-1 0 0,0-1 0,0 1 0,0-1 0,0 0 0,-1 0 0,1 0 0,0 0 0,-1-1 0,0 0 0,1 1 0,-1-1 0,0 0 0,0-1 0,-1 1 0,1 0 0,-1-1 0,1 0 0,-1 1 0,0-1 0,-1 0 0,1 0 0,-1 0 0,1 0 0,-1 0 0,-1-1 0,2-5 0,-2 9 0,-1 0 0,1-1 0,-1 1 0,1 0 0,-1-1 0,0 1 0,1 0 0,-1 0 0,0 0 0,0 0 0,0 0 0,1 0 0,-1 0 0,0 0 0,-1 0 0,1 0 0,0 0 0,0 1 0,0-1 0,0 0 0,-1 1 0,1-1 0,0 1 0,-1-1 0,1 1 0,0 0 0,-1-1 0,-2 1 0,-50-7 0,39 6 0,3 0-1365,1 0-5461</inkml:trace>
-  <inkml:trace contextRef="#ctx0" brushRef="#br0" timeOffset="2395.76">1082 177 24575,'-15'0'0,"0"1"0,0 0 0,1 1 0,-1 1 0,1 0 0,-18 7 0,27-9 0,0 1 0,1 0 0,-1 0 0,1 0 0,0 1 0,0 0 0,0 0 0,0 0 0,0 0 0,1 0 0,-1 1 0,1-1 0,0 1 0,0 0 0,0 0 0,1 1 0,-1-1 0,1 0 0,0 1 0,0-1 0,0 1 0,-1 9 0,3-11 0,0-1 0,1 1 0,-1 0 0,1 0 0,-1-1 0,1 1 0,0 0 0,0 0 0,0-1 0,0 1 0,1-1 0,-1 1 0,1-1 0,-1 0 0,1 0 0,0 0 0,0 0 0,0 0 0,0 0 0,0 0 0,1 0 0,-1-1 0,0 1 0,1-1 0,-1 0 0,1 0 0,0 1 0,4 0 0,3 2 0,1 0 0,-1-1 0,1 0 0,0-1 0,0 0 0,11 0 0,3-1 0,-1-2 0,44-6 0,-61 6 0,0 0 0,1-1 0,-1 0 0,0 0 0,-1-1 0,1 0 0,0 0 0,-1 0 0,1-1 0,-1 0 0,0 0 0,-1-1 0,10-9 0,-12 10 0,0 0 0,-1 0 0,0-1 0,1 1 0,-2-1 0,1 0 0,0 1 0,-1-1 0,0 0 0,0 0 0,-1 0 0,1 0 0,-1 0 0,0 0 0,-1-5 0,1 7 0,0 1 0,0 0 0,-1-1 0,1 1 0,-1 0 0,1 0 0,-1-1 0,0 1 0,0 0 0,0 0 0,0 0 0,0 0 0,-1 0 0,1 0 0,-1 0 0,1 0 0,-1 1 0,1-1 0,-1 0 0,0 1 0,0 0 0,0-1 0,0 1 0,0 0 0,0 0 0,0 0 0,0 0 0,-1 0 0,1 1 0,0-1 0,-1 1 0,-2-1 0,-46 2-1365,40 0-5461</inkml:trace>
+  <inkml:trace contextRef="#ctx0" brushRef="#br0" timeOffset="1050.85">655 227 24575,'-8'0'0,"1"1"0,-1 0 0,1 0 0,-1 0 0,1 1 0,0 1 0,0-1 0,0 1 0,-10 5 0,15-7 0,0 1 0,0-1 0,0 0 0,0 0 0,0 1 0,0-1 0,1 1 0,-1 0 0,0-1 0,1 1 0,-1 0 0,1 0 0,0 0 0,0 0 0,-1 0 0,2 0 0,-1 1 0,0-1 0,0 0 0,1 0 0,-1 1 0,1-1 0,-1 0 0,1 1 0,0-1 0,0 1 0,0-1 0,0 0 0,1 1 0,-1-1 0,1 0 0,-1 1 0,1-1 0,1 3 0,-1-3 0,1 0 0,0 1 0,-1-1 0,1 0 0,0 0 0,0 0 0,0-1 0,0 1 0,1 0 0,-1-1 0,0 1 0,1-1 0,-1 0 0,1 0 0,-1 0 0,1 0 0,0 0 0,-1 0 0,1-1 0,0 0 0,4 1 0,67 0 0,-54-2 0,-16 1 0,1 0 0,-1-1 0,0 1 0,0-1 0,1 0 0,-1 0 0,0-1 0,0 1 0,0-1 0,0 0 0,-1 0 0,1 0 0,0 0 0,-1-1 0,0 0 0,1 1 0,-1-1 0,0 0 0,0-1 0,-1 1 0,1 0 0,-1-1 0,1 0 0,-1 1 0,0-1 0,-1 0 0,1 0 0,-1 0 0,1 0 0,-1 0 0,-1-1 0,2-5 0,-2 9 0,-1 0 0,1-1 0,-1 1 0,1 0 0,-1-1 0,0 1 0,1 0 0,-1 0 0,0 0 0,0 0 0,0 0 0,1 0 0,-1 0 0,0 0 0,-1 0 0,1 0 0,0 0 0,0 1 0,0-1 0,0 0 0,-1 1 0,1-1 0,0 1 0,-1-1 0,1 1 0,0 0 0,-1-1 0,-2 1 0,-50-7 0,39 6 0,3 0-1365,1 0-5461</inkml:trace>
+  <inkml:trace contextRef="#ctx0" brushRef="#br0" timeOffset="2395.75">1082 177 24575,'-15'0'0,"0"1"0,0 0 0,1 1 0,-1 1 0,1 0 0,-18 7 0,27-9 0,0 1 0,1 0 0,-1 0 0,1 0 0,0 1 0,0 0 0,0 0 0,0 0 0,0 0 0,1 0 0,-1 1 0,1-1 0,0 1 0,0 0 0,0 0 0,1 1 0,-1-1 0,1 0 0,0 1 0,0-1 0,0 1 0,-1 9 0,3-11 0,0-1 0,1 1 0,-1 0 0,1 0 0,-1-1 0,1 1 0,0 0 0,0 0 0,0-1 0,0 1 0,1-1 0,-1 1 0,1-1 0,-1 0 0,1 0 0,0 0 0,0 0 0,0 0 0,0 0 0,0 0 0,1 0 0,-1-1 0,0 1 0,1-1 0,-1 0 0,1 0 0,0 1 0,4 0 0,3 2 0,1 0 0,-1-1 0,1 0 0,0-1 0,0 0 0,11 0 0,3-1 0,-1-2 0,44-6 0,-61 6 0,0 0 0,1-1 0,-1 0 0,0 0 0,-1-1 0,1 0 0,0 0 0,-1 0 0,1-1 0,-1 0 0,0 0 0,-1-1 0,10-9 0,-12 10 0,0 0 0,-1 0 0,0-1 0,1 1 0,-2-1 0,1 0 0,0 1 0,-1-1 0,0 0 0,0 0 0,-1 0 0,1 0 0,-1 0 0,0 0 0,-1-5 0,1 7 0,0 1 0,0 0 0,-1-1 0,1 1 0,-1 0 0,1 0 0,-1-1 0,0 1 0,0 0 0,0 0 0,0 0 0,0 0 0,-1 0 0,1 0 0,-1 0 0,1 0 0,-1 1 0,1-1 0,-1 0 0,0 1 0,0 0 0,0-1 0,0 1 0,0 0 0,0 0 0,0 0 0,0 0 0,-1 0 0,1 1 0,0-1 0,-1 1 0,-2-1 0,-46 2-1365,40 0-5461</inkml:trace>
   <inkml:trace contextRef="#ctx0" brushRef="#br0" timeOffset="5672.65">1421 140 24575,'2'-5'0,"1"0"0,0 0 0,0 0 0,1 1 0,-1-1 0,1 1 0,0 0 0,0 0 0,0 0 0,7-4 0,-5 3 0,5-4 0,1 0 0,0 1 0,0 0 0,0 0 0,1 2 0,0-1 0,0 2 0,1-1 0,0 2 0,23-5 0,-34 9 0,-1 0 0,1 0 0,-1 1 0,1-1 0,-1 1 0,1 0 0,-1 0 0,0 0 0,1 0 0,-1 0 0,0 0 0,0 0 0,0 1 0,0-1 0,0 1 0,0-1 0,0 1 0,0 0 0,-1 0 0,1 0 0,-1 0 0,1 0 0,-1 0 0,0 0 0,0 1 0,0-1 0,0 0 0,0 1 0,0-1 0,-1 1 0,1-1 0,-1 1 0,1 2 0,1 12 0,0 0 0,-1 1 0,-1 26 0,0-35 0,-1-2 0,1-1 0,-1 1 0,-1-1 0,1 0 0,-1 1 0,0-1 0,0 0 0,-1 0 0,0 0 0,0-1 0,0 1 0,-1-1 0,0 1 0,0-1 0,0 0 0,-1-1 0,0 1 0,1-1 0,-2 0 0,1 0 0,0-1 0,-1 1 0,0-1 0,1 0 0,-1-1 0,0 1 0,-1-1 0,1 0 0,0-1 0,0 0 0,-1 0 0,1 0 0,-1-1 0,1 1 0,-1-2 0,1 1 0,-1-1 0,-11-2 0,18 3 0,0 0 0,0 0 0,0-1 0,0 1 0,0 0 0,0 0 0,0 0 0,0 0 0,0 0 0,0 0 0,1 0 0,-1 0 0,0 0 0,0 0 0,0 0 0,0 0 0,0 0 0,0-1 0,0 1 0,0 0 0,0 0 0,0 0 0,0 0 0,0 0 0,0 0 0,0 0 0,0 0 0,0 0 0,0 0 0,0-1 0,0 1 0,0 0 0,0 0 0,0 0 0,0 0 0,-1 0 0,1 0 0,0 0 0,0 0 0,0 0 0,0 0 0,0 0 0,0 0 0,0 0 0,0 0 0,0-1 0,0 1 0,0 0 0,0 0 0,0 0 0,0 0 0,-1 0 0,1 0 0,0 0 0,0 0 0,0 0 0,0 0 0,13-3 0,19 4 0,-25 1 0,-1 1 0,0 0 0,0 1 0,0-1 0,0 1 0,-1 0 0,1 1 0,-1-1 0,0 1 0,7 10 0,-8-10 0,0 0 0,0 0 0,1-1 0,-1 1 0,1-1 0,0 0 0,0-1 0,1 1 0,-1-1 0,1 0 0,-1 0 0,1-1 0,0 0 0,9 3 0,-2-4-1365,-2 0-5461</inkml:trace>
   <inkml:trace contextRef="#ctx0" brushRef="#br0" timeOffset="9019.11">2138 51 24575,'-61'-11'0,"51"9"0,1-1 0,-1 1 0,1 1 0,-1 0 0,0 0 0,-15 2 0,22-1 0,0 1 0,0 0 0,0 0 0,0 0 0,0 0 0,1 0 0,-1 1 0,0-1 0,1 1 0,-1 0 0,1 0 0,0 0 0,0 0 0,0 0 0,0 0 0,0 1 0,0-1 0,0 1 0,1-1 0,-1 1 0,1 0 0,0 0 0,-1-1 0,1 1 0,1 0 0,-2 4 0,-9 22 0,-5 25 0,16-54 0,1 1 0,-1-1 0,0 0 0,1 1 0,-1-1 0,0 0 0,0 1 0,1-1 0,-1 0 0,1 1 0,-1-1 0,0 0 0,1 0 0,-1 1 0,1-1 0,-1 0 0,0 0 0,1 0 0,-1 1 0,1-1 0,-1 0 0,1 0 0,-1 0 0,1 0 0,-1 0 0,1 0 0,-1 0 0,1 0 0,-1 0 0,1 0 0,-1-1 0,0 1 0,1 0 0,-1 0 0,1-1 0,26-4 0,-19 3 0,83-7 0,-86 9 0,0 0 0,1 0 0,-1 0 0,1 1 0,-1-1 0,1 1 0,-1 1 0,0-1 0,0 1 0,0 0 0,1 0 0,-2 0 0,1 1 0,5 3 0,-6-1 0,-1-1 0,0 1 0,0 0 0,0 0 0,-1 1 0,1-1 0,-2 0 0,1 1 0,0-1 0,-1 1 0,0 0 0,0 7 0,1 4 0,-1-1 0,-1 1 0,-2 17 0,1-30 0,0-1 0,0 0 0,0 1 0,-1-1 0,1 0 0,-1 0 0,0 0 0,1 0 0,-2 0 0,1-1 0,0 1 0,0-1 0,-1 1 0,1-1 0,-1 0 0,0 0 0,0 0 0,0 0 0,0 0 0,0-1 0,0 1 0,0-1 0,-1 0 0,1 0 0,0 0 0,-1 0 0,1-1 0,-6 1 0,-4 1 0,-1-1 0,1-1 0,0 1 0,0-2 0,0 0 0,-18-4 0,28 4-105,0 0 0,1 0 0,-1 0 0,1 0 0,-1 0 0,1 0 0,0 0 0,-1-1 0,1 0 0,0 1 0,0-1 0,-2-2 0</inkml:trace>
   <inkml:trace contextRef="#ctx0" brushRef="#br0" timeOffset="11120.69">2565 63 24575,'-8'1'0,"0"-1"0,0 1 0,0 1 0,1 0 0,-1 0 0,1 0 0,-1 1 0,1 0 0,0 1 0,0-1 0,0 1 0,1 1 0,-1-1 0,1 1 0,0 0 0,0 1 0,1-1 0,0 1 0,0 0 0,0 0 0,1 1 0,-1 0 0,2-1 0,-1 1 0,1 1 0,0-1 0,0 0 0,1 1 0,0-1 0,0 1 0,1 0 0,-1 14 0,2-20 0,0 0 0,0 0 0,1 0 0,-1 0 0,0 0 0,1 0 0,-1 0 0,1 0 0,0 0 0,-1 0 0,1 0 0,0 0 0,0-1 0,0 1 0,0 0 0,1-1 0,-1 1 0,0-1 0,1 1 0,-1-1 0,3 2 0,0 0 0,1 0 0,-1-1 0,1 0 0,0 0 0,-1 0 0,1-1 0,0 1 0,8 0 0,0 0 0,0-1 0,1 0 0,-1-1 0,1-1 0,25-4 0,-35 4 0,1-1 0,0 1 0,0-1 0,-1 0 0,1 0 0,-1-1 0,0 1 0,1-1 0,-1 0 0,-1 0 0,1 0 0,0-1 0,-1 1 0,1-1 0,-1 0 0,0 0 0,3-5 0,1-6 0,0 0 0,0 0 0,7-31 0,-6 21 0,-7 22 0,0 1 0,0 0 0,0-1 0,-1 0 0,1 1 0,-1-1 0,1 1 0,-1-1 0,0 0 0,0 1 0,0-1 0,0 1 0,-1-1 0,1 0 0,-1 1 0,1-1 0,-1 1 0,0-1 0,0 1 0,0-1 0,0 1 0,0 0 0,-1-1 0,1 1 0,-1 0 0,-3-4 0,0 4 0,1-1 0,-1 1 0,0-1 0,1 1 0,-1 1 0,0-1 0,0 1 0,0 0 0,-1 0 0,1 0 0,0 1 0,-11 0 0,5-1-118,-70 5-1129,66-1-5579</inkml:trace>
@@ -9971,7 +9976,7 @@
   <inkml:trace contextRef="#ctx0" brushRef="#br0" timeOffset="3256.64">1233 52 24575,'-2'63'0,"-3"1"0,-24 113 0,23-144-43,5-23-178,-1 1 1,0-1 0,0 0-1,-1 0 1,-8 18 0</inkml:trace>
   <inkml:trace contextRef="#ctx0" brushRef="#br0" timeOffset="4846.87">1233 77 24575,'0'-2'0,"1"0"0,0 0 0,-1 0 0,1 0 0,0 1 0,0-1 0,0 0 0,0 0 0,0 1 0,0-1 0,1 1 0,-1-1 0,1 1 0,-1-1 0,1 1 0,-1 0 0,1-1 0,0 1 0,-1 0 0,1 0 0,0 1 0,0-1 0,0 0 0,2 0 0,48-14 0,-47 15 0,4-2 0,1 0 0,-1 0 0,1 2 0,-1-1 0,1 1 0,18 2 0,-25-1 0,0 0 0,0 0 0,-1 0 0,1 1 0,-1-1 0,1 1 0,-1 0 0,1-1 0,-1 1 0,0 0 0,0 0 0,0 0 0,0 1 0,0-1 0,0 0 0,-1 1 0,1-1 0,-1 1 0,0 0 0,0-1 0,0 1 0,0 0 0,0 0 0,0 0 0,-1 0 0,0 0 0,1 3 0,0 1 0,-1 1 0,1-1 0,-1 0 0,-1 1 0,1-1 0,-1 0 0,-1 1 0,1-1 0,-1 0 0,0 0 0,-6 12 0,6-14 0,-1-1 0,1 0 0,-1 0 0,0 0 0,0 0 0,0 0 0,0 0 0,-1-1 0,0 1 0,1-1 0,-1 0 0,0 0 0,-1-1 0,1 1 0,0-1 0,-1 0 0,-8 3 0,-34-2 0,40-3 0,1 0 0,-1 0 0,0 1 0,1 0 0,-13 3 0,18-4 0,0 1 0,0-1 0,1 1 0,-1-1 0,1 1 0,-1-1 0,0 1 0,1 0 0,-1-1 0,1 1 0,-1 0 0,1-1 0,0 1 0,-1 0 0,1 0 0,0-1 0,-1 1 0,1 0 0,0 0 0,0-1 0,0 1 0,0 0 0,0 0 0,0 0 0,0 0 0,0-1 0,0 1 0,0 0 0,0 0 0,0 0 0,1-1 0,-1 1 0,0 0 0,0 0 0,1-1 0,-1 1 0,1 0 0,-1-1 0,1 1 0,-1 0 0,1-1 0,-1 1 0,1-1 0,-1 1 0,2 0 0,31 36 0,-28-33 0,11 15 0,0 1 0,25 40 0,-10-14 0,-29-43 3,0-1 0,0 0 0,1 1 0,-1-1 1,1 0-1,-1-1 0,1 1 0,0 0 0,4 1 0,7 5-1399</inkml:trace>
   <inkml:trace contextRef="#ctx0" brushRef="#br0" timeOffset="6415.8">1724 127 24575,'-14'185'0,"4"-92"0,10-89 0,-1 1 0,1-1 0,0 0 0,1 1 0,-1-1 0,1 0 0,-1 0 0,1 0 0,1 0 0,-1 0 0,0 0 0,1 0 0,0 0 0,0 0 0,0 0 0,1-1 0,-1 1 0,1-1 0,0 0 0,0 0 0,0 0 0,0 0 0,0 0 0,0-1 0,1 1 0,0-1 0,-1 0 0,1 0 0,0 0 0,0-1 0,0 0 0,8 2 0,-6-1 0,-1-1 0,1-1 0,0 1 0,-1-1 0,1 0 0,0 0 0,0-1 0,-1 0 0,1 0 0,0 0 0,-1 0 0,1-1 0,-1 0 0,0 0 0,1-1 0,-1 0 0,0 1 0,0-2 0,-1 1 0,1 0 0,-1-1 0,0 0 0,0 0 0,5-6 0,-7 6 0,0 0 0,1-1 0,-1 1 0,-1-1 0,1 1 0,-1-1 0,0 0 0,0 1 0,0-1 0,-1 0 0,1-5 0,-4-63 0,0 32 0,16-110-1365,-13 139-5461</inkml:trace>
-  <inkml:trace contextRef="#ctx0" brushRef="#br0" timeOffset="8220.87">2327 14 24575,'-88'-13'0,"83"13"0,0 0 0,0 0 0,-1 0 0,1 0 0,0 1 0,0 0 0,0 0 0,0 1 0,0-1 0,0 1 0,0 0 0,1 0 0,-6 3 0,8-2 0,-1 0 0,1 0 0,-1 0 0,1 0 0,0 0 0,0 0 0,0 0 0,1 1 0,-1-1 0,1 1 0,0-1 0,0 1 0,0 0 0,0 0 0,1-1 0,-1 1 0,1 0 0,0 7 0,0 8 0,-1-9 0,1 1 0,0-1 0,0 1 0,4 19 0,-3-28 0,0 1 0,0 0 0,0-1 0,0 1 0,0-1 0,0 0 0,1 1 0,-1-1 0,1 0 0,0 0 0,0 0 0,0 0 0,0 0 0,0 0 0,0 0 0,0-1 0,0 1 0,1-1 0,-1 1 0,0-1 0,1 0 0,0 0 0,3 1 0,35 6 0,-27-5 0,-1-1 0,0 2 0,19 6 0,-29-9 0,0 1 0,0-1 0,0 1 0,-1 0 0,1 0 0,0 0 0,-1 0 0,1 0 0,-1 0 0,0 1 0,1-1 0,-1 1 0,0 0 0,-1-1 0,1 1 0,0 0 0,-1 0 0,2 6 0,0-1 0,0 1 0,-1 0 0,0 0 0,-1-1 0,0 1 0,-1 0 0,1 0 0,-2 10 0,0-16 0,0 0 0,0-1 0,0 1 0,0-1 0,0 1 0,0-1 0,-1 1 0,1-1 0,-1 0 0,1 0 0,-1 0 0,0 0 0,0 0 0,0 0 0,0 0 0,0-1 0,-1 1 0,1-1 0,0 1 0,-1-1 0,1 0 0,-1 0 0,0 0 0,1 0 0,-1-1 0,0 1 0,1-1 0,-1 0 0,0 1 0,1-1 0,-4-1 0,-52 14 0,48-10 0,0 0 0,0-1 0,-1 0 0,-17 1 0,18-3-93,-26-3-1179</inkml:trace>
+  <inkml:trace contextRef="#ctx0" brushRef="#br0" timeOffset="8220.85">2327 14 24575,'-88'-13'0,"83"13"0,0 0 0,0 0 0,-1 0 0,1 0 0,0 1 0,0 0 0,0 0 0,0 1 0,0-1 0,0 1 0,0 0 0,1 0 0,-6 3 0,8-2 0,-1 0 0,1 0 0,-1 0 0,1 0 0,0 0 0,0 0 0,0 0 0,1 1 0,-1-1 0,1 1 0,0-1 0,0 1 0,0 0 0,0 0 0,1-1 0,-1 1 0,1 0 0,0 7 0,0 8 0,-1-9 0,1 1 0,0-1 0,0 1 0,4 19 0,-3-28 0,0 1 0,0 0 0,0-1 0,0 1 0,0-1 0,0 0 0,1 1 0,-1-1 0,1 0 0,0 0 0,0 0 0,0 0 0,0 0 0,0 0 0,0 0 0,0-1 0,0 1 0,1-1 0,-1 1 0,0-1 0,1 0 0,0 0 0,3 1 0,35 6 0,-27-5 0,-1-1 0,0 2 0,19 6 0,-29-9 0,0 1 0,0-1 0,0 1 0,-1 0 0,1 0 0,0 0 0,-1 0 0,1 0 0,-1 0 0,0 1 0,1-1 0,-1 1 0,0 0 0,-1-1 0,1 1 0,0 0 0,-1 0 0,2 6 0,0-1 0,0 1 0,-1 0 0,0 0 0,-1-1 0,0 1 0,-1 0 0,1 0 0,-2 10 0,0-16 0,0 0 0,0-1 0,0 1 0,0-1 0,0 1 0,0-1 0,-1 1 0,1-1 0,-1 0 0,1 0 0,-1 0 0,0 0 0,0 0 0,0 0 0,0 0 0,0-1 0,-1 1 0,1-1 0,0 1 0,-1-1 0,1 0 0,-1 0 0,0 0 0,1 0 0,-1-1 0,0 1 0,1-1 0,-1 0 0,0 1 0,1-1 0,-4-1 0,-52 14 0,48-10 0,0 0 0,0-1 0,-1 0 0,-17 1 0,18-3-93,-26-3-1179</inkml:trace>
   <inkml:trace contextRef="#ctx0" brushRef="#br0" timeOffset="9124.7">2642 76 24575,'-13'167'0,"0"-6"0,2-99-1365,10-51-5461</inkml:trace>
   <inkml:trace contextRef="#ctx0" brushRef="#br0" timeOffset="10836.69">2478 76 24575,'354'13'-1365,"-343"-13"-5461</inkml:trace>
   <inkml:trace contextRef="#ctx0" brushRef="#br0" timeOffset="11795.96">2492 503 24575,'226'-12'-1365,"-215"12"-5461</inkml:trace>
@@ -10067,7 +10072,7 @@
   <inkml:trace contextRef="#ctx0" brushRef="#br0">1 441 24575,'17'-1'0,"1"-1"0,-1-1 0,19-4 0,-18 2 0,-1 2 0,1 0 0,19 0 0,15-5-1365,-44 6-5461</inkml:trace>
   <inkml:trace contextRef="#ctx0" brushRef="#br0" timeOffset="2771.08">655 51 24575,'-69'-5'0,"54"3"0,0 0 0,0 1 0,0 1 0,-20 2 0,29-1 0,0 1 0,0-1 0,0 1 0,0 1 0,1-1 0,-1 1 0,1-1 0,0 2 0,0-1 0,0 0 0,0 1 0,0 0 0,1 0 0,-7 9 0,5-8 0,1 0 0,1 1 0,-1 0 0,1 0 0,0 0 0,0 0 0,1 1 0,-1-1 0,1 1 0,1 0 0,0 0 0,0 0 0,0 0 0,1 0 0,-1 1 0,2-1 0,-1 11 0,2-7 0,-2-1 0,2 0 0,-1 0 0,1-1 0,4 18 0,-4-25 0,0 1 0,0-1 0,0 1 0,0-1 0,1 0 0,-1 0 0,1 1 0,-1-1 0,1 0 0,0 0 0,-1 0 0,1-1 0,0 1 0,1 0 0,-1-1 0,0 1 0,0-1 0,1 0 0,-1 1 0,0-1 0,1 0 0,3 0 0,21 7-170,1-2-1,0-1 0,1-1 1,-1-1-1,1-2 0,-1 0 1,50-7-1,-66 3-6655</inkml:trace>
   <inkml:trace contextRef="#ctx0" brushRef="#br0" timeOffset="3972.11">969 1 24575,'-3'3'0,"-1"0"0,1 0 0,0 1 0,0 0 0,0-1 0,0 1 0,1 0 0,0 0 0,-1 1 0,-1 5 0,3-7 0,-14 33-72,2 0 0,1 1 0,-10 56-1,12-47-1003,7-33-5750</inkml:trace>
-  <inkml:trace contextRef="#ctx0" brushRef="#br0" timeOffset="4276.9">855 327 24575,'0'2'0</inkml:trace>
+  <inkml:trace contextRef="#ctx0" brushRef="#br0" timeOffset="4276.89">855 327 24575,'0'2'0</inkml:trace>
   <inkml:trace contextRef="#ctx0" brushRef="#br0" timeOffset="5011.07">918 213 24575,'2'-3'0,"0"0"0,1-1 0,-1 1 0,1 0 0,0 0 0,0 0 0,0 1 0,0-1 0,0 1 0,1 0 0,6-4 0,0 0 0,21-20-82,-26 20-9,1 1-1,0-1 0,0 1 1,1 1-1,-1-1 0,1 1 1,0 0-1,0 0 0,1 1 1,-1 0-1,1 1 0,0-1 1,11-1-1,-9 4-6734</inkml:trace>
   <inkml:trace contextRef="#ctx0" brushRef="#br0" timeOffset="6187.04">931 213 24575,'2'6'0,"-1"0"0,1-1 0,0 0 0,0 1 0,1-1 0,0 0 0,0 0 0,0 0 0,0-1 0,6 7 0,9 14 0,-10-12 33,1-1-1,0 0 0,11 10 1,13 18-1528</inkml:trace>
   <inkml:trace contextRef="#ctx0" brushRef="#br0" timeOffset="7466.08">1309 125 24575,'0'46'0,"-1"-1"0,-3 0 0,-12 64 0,11-64-1365,5-35-5461</inkml:trace>
@@ -10372,12 +10377,19 @@
 </file>
 
 <file path=customXml/item1.xml><?xml version="1.0" encoding="utf-8"?>
-<p:properties xmlns:p="http://schemas.microsoft.com/office/2006/metadata/properties" xmlns:xsi="http://www.w3.org/2001/XMLSchema-instance" xmlns:pc="http://schemas.microsoft.com/office/infopath/2007/PartnerControls">
-  <documentManagement/>
-</p:properties>
+<?mso-contentType ?>
+<FormTemplates xmlns="http://schemas.microsoft.com/sharepoint/v3/contenttype/forms">
+  <Display>DocumentLibraryForm</Display>
+  <Edit>DocumentLibraryForm</Edit>
+  <New>DocumentLibraryForm</New>
+</FormTemplates>
 </file>
 
 <file path=customXml/item2.xml><?xml version="1.0" encoding="utf-8"?>
+<b:Sources xmlns:b="http://schemas.openxmlformats.org/officeDocument/2006/bibliography" xmlns="http://schemas.openxmlformats.org/officeDocument/2006/bibliography" SelectedStyle="\APASixthEditionOfficeOnline.xsl" StyleName="APA" Version="6"/>
+</file>
+
+<file path=customXml/item3.xml><?xml version="1.0" encoding="utf-8"?>
 <ct:contentTypeSchema xmlns:ct="http://schemas.microsoft.com/office/2006/metadata/contentType" xmlns:ma="http://schemas.microsoft.com/office/2006/metadata/properties/metaAttributes" ct:_="" ma:_="" ma:contentTypeName="Document" ma:contentTypeID="0x010100B4B3963D136B89489C303B1F134CDEFE" ma:contentTypeVersion="2" ma:contentTypeDescription="Create a new document." ma:contentTypeScope="" ma:versionID="308c9ae795ee33ed826f6ffffe232275">
   <xsd:schema xmlns:xsd="http://www.w3.org/2001/XMLSchema" xmlns:xs="http://www.w3.org/2001/XMLSchema" xmlns:p="http://schemas.microsoft.com/office/2006/metadata/properties" xmlns:ns2="3d09ae41-e7b8-4678-82ce-f613907bc86b" targetNamespace="http://schemas.microsoft.com/office/2006/metadata/properties" ma:root="true" ma:fieldsID="ae9e1e531943a4b87ea1040b939bb65d" ns2:_="">
     <xsd:import namespace="3d09ae41-e7b8-4678-82ce-f613907bc86b"/>
@@ -10509,29 +10521,29 @@
 </ct:contentTypeSchema>
 </file>
 
-<file path=customXml/item3.xml><?xml version="1.0" encoding="utf-8"?>
-<b:Sources xmlns:b="http://schemas.openxmlformats.org/officeDocument/2006/bibliography" xmlns="http://schemas.openxmlformats.org/officeDocument/2006/bibliography" SelectedStyle="\APASixthEditionOfficeOnline.xsl" StyleName="APA" Version="6"/>
-</file>
-
 <file path=customXml/item4.xml><?xml version="1.0" encoding="utf-8"?>
-<?mso-contentType ?>
-<FormTemplates xmlns="http://schemas.microsoft.com/sharepoint/v3/contenttype/forms">
-  <Display>DocumentLibraryForm</Display>
-  <Edit>DocumentLibraryForm</Edit>
-  <New>DocumentLibraryForm</New>
-</FormTemplates>
+<p:properties xmlns:p="http://schemas.microsoft.com/office/2006/metadata/properties" xmlns:xsi="http://www.w3.org/2001/XMLSchema-instance" xmlns:pc="http://schemas.microsoft.com/office/infopath/2007/PartnerControls">
+  <documentManagement/>
+</p:properties>
 </file>
 
 <file path=customXml/itemProps1.xml><?xml version="1.0" encoding="utf-8"?>
-<ds:datastoreItem xmlns:ds="http://schemas.openxmlformats.org/officeDocument/2006/customXml" ds:itemID="{B81975BD-F3A5-4B76-88D3-92416F194EA7}">
+<ds:datastoreItem xmlns:ds="http://schemas.openxmlformats.org/officeDocument/2006/customXml" ds:itemID="{62938047-4573-473E-BF0E-290566D59595}">
   <ds:schemaRefs>
-    <ds:schemaRef ds:uri="http://schemas.microsoft.com/office/2006/metadata/properties"/>
-    <ds:schemaRef ds:uri="http://schemas.microsoft.com/office/infopath/2007/PartnerControls"/>
+    <ds:schemaRef ds:uri="http://schemas.microsoft.com/sharepoint/v3/contenttype/forms"/>
   </ds:schemaRefs>
 </ds:datastoreItem>
 </file>
 
 <file path=customXml/itemProps2.xml><?xml version="1.0" encoding="utf-8"?>
+<ds:datastoreItem xmlns:ds="http://schemas.openxmlformats.org/officeDocument/2006/customXml" ds:itemID="{2CDFF8FE-BF0C-42DA-AA01-C71B0B153D14}">
+  <ds:schemaRefs>
+    <ds:schemaRef ds:uri="http://schemas.openxmlformats.org/officeDocument/2006/bibliography"/>
+  </ds:schemaRefs>
+</ds:datastoreItem>
+</file>
+
+<file path=customXml/itemProps3.xml><?xml version="1.0" encoding="utf-8"?>
 <ds:datastoreItem xmlns:ds="http://schemas.openxmlformats.org/officeDocument/2006/customXml" ds:itemID="{2565A03E-28DF-494F-BAE7-C32272330B83}">
   <ds:schemaRefs>
     <ds:schemaRef ds:uri="http://schemas.microsoft.com/office/2006/metadata/contentType"/>
@@ -10549,18 +10561,11 @@
 </ds:datastoreItem>
 </file>
 
-<file path=customXml/itemProps3.xml><?xml version="1.0" encoding="utf-8"?>
-<ds:datastoreItem xmlns:ds="http://schemas.openxmlformats.org/officeDocument/2006/customXml" ds:itemID="{2CDFF8FE-BF0C-42DA-AA01-C71B0B153D14}">
+<file path=customXml/itemProps4.xml><?xml version="1.0" encoding="utf-8"?>
+<ds:datastoreItem xmlns:ds="http://schemas.openxmlformats.org/officeDocument/2006/customXml" ds:itemID="{B81975BD-F3A5-4B76-88D3-92416F194EA7}">
   <ds:schemaRefs>
-    <ds:schemaRef ds:uri="http://schemas.openxmlformats.org/officeDocument/2006/bibliography"/>
-  </ds:schemaRefs>
-</ds:datastoreItem>
-</file>
-
-<file path=customXml/itemProps4.xml><?xml version="1.0" encoding="utf-8"?>
-<ds:datastoreItem xmlns:ds="http://schemas.openxmlformats.org/officeDocument/2006/customXml" ds:itemID="{62938047-4573-473E-BF0E-290566D59595}">
-  <ds:schemaRefs>
-    <ds:schemaRef ds:uri="http://schemas.microsoft.com/sharepoint/v3/contenttype/forms"/>
+    <ds:schemaRef ds:uri="http://schemas.microsoft.com/office/2006/metadata/properties"/>
+    <ds:schemaRef ds:uri="http://schemas.microsoft.com/office/infopath/2007/PartnerControls"/>
   </ds:schemaRefs>
 </ds:datastoreItem>
 </file>
</xml_diff>

<commit_message>
Last commit before switching to the main branch.
Due to the main branch being broken from the Library I was using, I utilized this branch as the primary one.
</commit_message>
<xml_diff>
--- a/docs/Project-Report-Thesis.docx
+++ b/docs/Project-Report-Thesis.docx
@@ -126,6 +126,12 @@
       <w:r>
         <w:t>Computer Games Development</w:t>
       </w:r>
+      <w:r>
+        <w:t xml:space="preserve"> </w:t>
+      </w:r>
+      <w:r>
+        <w:t>SE607</w:t>
+      </w:r>
     </w:p>
     <w:p>
       <w:pPr>
@@ -334,7 +340,6 @@
         </w:rPr>
         <w:br/>
       </w:r>
-      <w:proofErr w:type="gramStart"/>
       <w:r>
         <w:rPr>
           <w:rStyle w:val="fontstyle01"/>
@@ -342,9 +347,16 @@
           <w:sz w:val="24"/>
           <w:szCs w:val="24"/>
         </w:rPr>
-        <w:t>South East</w:t>
-      </w:r>
-      <w:proofErr w:type="gramEnd"/>
+        <w:t>South East Technological University</w:t>
+      </w:r>
+      <w:r>
+        <w:rPr>
+          <w:rFonts w:cstheme="minorHAnsi"/>
+          <w:color w:val="000000"/>
+          <w:szCs w:val="24"/>
+        </w:rPr>
+        <w:br/>
+      </w:r>
       <w:r>
         <w:rPr>
           <w:rStyle w:val="fontstyle01"/>
@@ -352,7 +364,7 @@
           <w:sz w:val="24"/>
           <w:szCs w:val="24"/>
         </w:rPr>
-        <w:t xml:space="preserve"> Technological University</w:t>
+        <w:t>May 2023</w:t>
       </w:r>
       <w:r>
         <w:rPr>
@@ -369,25 +381,19 @@
           <w:sz w:val="24"/>
           <w:szCs w:val="24"/>
         </w:rPr>
-        <w:t>May 2023</w:t>
-      </w:r>
-      <w:r>
-        <w:rPr>
-          <w:rFonts w:cstheme="minorHAnsi"/>
-          <w:color w:val="000000"/>
-          <w:szCs w:val="24"/>
-        </w:rPr>
-        <w:br/>
-      </w:r>
-      <w:r>
+        <w:t>© South East Technological University 2023. All rights reserved.</w:t>
+      </w:r>
+    </w:p>
+    <w:p>
+      <w:pPr>
+        <w:jc w:val="center"/>
         <w:rPr>
           <w:rStyle w:val="fontstyle01"/>
           <w:rFonts w:asciiTheme="minorHAnsi" w:hAnsiTheme="minorHAnsi" w:cstheme="minorHAnsi"/>
           <w:sz w:val="24"/>
           <w:szCs w:val="24"/>
         </w:rPr>
-        <w:t>© South East Technological University 2023. All rights reserved.</w:t>
-      </w:r>
+      </w:pPr>
     </w:p>
     <w:p>
       <w:pPr>
@@ -405,46 +411,17 @@
         <w:jc w:val="center"/>
         <w:rPr>
           <w:rStyle w:val="fontstyle01"/>
-          <w:rFonts w:asciiTheme="minorHAnsi" w:hAnsiTheme="minorHAnsi" w:cstheme="minorHAnsi"/>
-          <w:sz w:val="24"/>
-          <w:szCs w:val="24"/>
-        </w:rPr>
-      </w:pPr>
-    </w:p>
-    <w:p>
-      <w:pPr>
-        <w:jc w:val="center"/>
+          <w:sz w:val="28"/>
+          <w:szCs w:val="28"/>
+        </w:rPr>
+      </w:pPr>
+      <w:r>
         <w:rPr>
           <w:rStyle w:val="fontstyle01"/>
           <w:sz w:val="28"/>
           <w:szCs w:val="28"/>
         </w:rPr>
-      </w:pPr>
-      <w:r>
-        <w:rPr>
-          <w:rStyle w:val="fontstyle01"/>
-          <w:sz w:val="28"/>
-          <w:szCs w:val="28"/>
-        </w:rPr>
-        <w:t xml:space="preserve">Author . . . . . . . . . . . . . . . . . . . . . . . . . . . . . . . . . . . . . . . . . . . . . . . . . . . . . . . . . </w:t>
-      </w:r>
-      <w:proofErr w:type="gramStart"/>
-      <w:r>
-        <w:rPr>
-          <w:rStyle w:val="fontstyle01"/>
-          <w:sz w:val="28"/>
-          <w:szCs w:val="28"/>
-        </w:rPr>
-        <w:t>. . . .</w:t>
-      </w:r>
-      <w:proofErr w:type="gramEnd"/>
-      <w:r>
-        <w:rPr>
-          <w:rStyle w:val="fontstyle01"/>
-          <w:sz w:val="28"/>
-          <w:szCs w:val="28"/>
-        </w:rPr>
-        <w:t xml:space="preserve"> .</w:t>
+        <w:t>Author . . . . . . . . . . . . . . . . . . . . . . . . . . . . . . . . . . . . . . . . . . . . . . . . . . . . . . . . . . . . . .</w:t>
       </w:r>
       <w:r>
         <w:rPr>
@@ -1396,18 +1373,8 @@
           <w:bCs/>
           <w:lang w:val="en-US"/>
         </w:rPr>
-        <w:t>……………………………………</w:t>
-      </w:r>
-      <w:proofErr w:type="gramStart"/>
-      <w:r>
-        <w:rPr>
-          <w:b/>
-          <w:bCs/>
-          <w:lang w:val="en-US"/>
-        </w:rPr>
-        <w:t>…..</w:t>
-      </w:r>
-      <w:proofErr w:type="gramEnd"/>
+        <w:t>………………………………………..</w:t>
+      </w:r>
       <w:r>
         <w:rPr>
           <w:b/>
@@ -1850,25 +1817,7 @@
           <w:bCs/>
           <w:lang w:val="en-US"/>
         </w:rPr>
-        <w:t>…………………………………………………………</w:t>
-      </w:r>
-      <w:proofErr w:type="gramStart"/>
-      <w:r>
-        <w:rPr>
-          <w:b/>
-          <w:bCs/>
-          <w:lang w:val="en-US"/>
-        </w:rPr>
-        <w:t>…..</w:t>
-      </w:r>
-      <w:proofErr w:type="gramEnd"/>
-      <w:r>
-        <w:rPr>
-          <w:b/>
-          <w:bCs/>
-          <w:lang w:val="en-US"/>
-        </w:rPr>
-        <w:t>6</w:t>
+        <w:t>……………………………………………………………..6</w:t>
       </w:r>
     </w:p>
     <w:p>
@@ -2483,13 +2432,8 @@
         <w:t xml:space="preserve"> such as HTC VIVE, Oculus Rift</w:t>
       </w:r>
       <w:r>
-        <w:t xml:space="preserve">, Samsung </w:t>
-      </w:r>
-      <w:proofErr w:type="gramStart"/>
-      <w:r>
-        <w:t>VR</w:t>
-      </w:r>
-      <w:proofErr w:type="gramEnd"/>
+        <w:t>, Samsung VR</w:t>
+      </w:r>
       <w:r>
         <w:t xml:space="preserve"> and many more stimulated the rapid VR development in the industry in recent years.</w:t>
       </w:r>
@@ -2510,15 +2454,7 @@
     </w:p>
     <w:p>
       <w:r>
-        <w:t xml:space="preserve">I chose to create this game in a game Engine that is very </w:t>
-      </w:r>
-      <w:proofErr w:type="gramStart"/>
-      <w:r>
-        <w:t>known</w:t>
-      </w:r>
-      <w:proofErr w:type="gramEnd"/>
-      <w:r>
-        <w:t xml:space="preserve"> and it is Unity game Engine, I will try to create a very optimised game that will run smoothly on any VR headset </w:t>
+        <w:t xml:space="preserve">I chose to create this game in a game Engine that is very known and it is Unity game Engine, I will try to create a very optimised game that will run smoothly on any VR headset </w:t>
       </w:r>
       <w:r>
         <w:t>and I was also wanting to bring something new to that game genre.</w:t>
@@ -2812,15 +2748,7 @@
         <w:t xml:space="preserve"> </w:t>
       </w:r>
       <w:r>
-        <w:t xml:space="preserve">I have never coded multiplayer game in unity engine. While playing any game almost definitely every game is better when you play it multiplayer. Its great to interact with other players and friends in a virtual environment. It is going to be challenging to make as VR and Multiplayer are hard to implement into </w:t>
-      </w:r>
-      <w:proofErr w:type="gramStart"/>
-      <w:r>
-        <w:t>games</w:t>
-      </w:r>
-      <w:proofErr w:type="gramEnd"/>
-      <w:r>
-        <w:t xml:space="preserve"> but I believe the I will manage to get the two systems working with each other.</w:t>
+        <w:t>I have never coded multiplayer game in unity engine. While playing any game almost definitely every game is better when you play it multiplayer. Its great to interact with other players and friends in a virtual environment. It is going to be challenging to make as VR and Multiplayer are hard to implement into games but I believe the I will manage to get the two systems working with each other.</w:t>
       </w:r>
     </w:p>
     <w:p>
@@ -2872,15 +2800,7 @@
     </w:p>
     <w:p>
       <w:r>
-        <w:t xml:space="preserve">Another challenge that I will face is creating advanced options and controls for the player </w:t>
-      </w:r>
-      <w:proofErr w:type="gramStart"/>
-      <w:r>
-        <w:t>and also</w:t>
-      </w:r>
-      <w:proofErr w:type="gramEnd"/>
-      <w:r>
-        <w:t xml:space="preserve"> AI that player will be facing against.</w:t>
+        <w:t>Another challenge that I will face is creating advanced options and controls for the player and also AI that player will be facing against.</w:t>
       </w:r>
       <w:r>
         <w:t xml:space="preserve"> The AI will need different edge cases not to get stuck or bugged out to provide the player with smooth gameplay.</w:t>
@@ -2888,23 +2808,7 @@
     </w:p>
     <w:p>
       <w:r>
-        <w:t xml:space="preserve">A big challenge that I will face is the graphics of the game, as many VR games if not </w:t>
-      </w:r>
-      <w:proofErr w:type="gramStart"/>
-      <w:r>
-        <w:t>done correctly they</w:t>
-      </w:r>
-      <w:proofErr w:type="gramEnd"/>
-      <w:r>
-        <w:t xml:space="preserve"> can make the user feel motion sickness so I have to make sure that the graphics of the game or camera movement will not cause it. Also while creating a </w:t>
-      </w:r>
-      <w:proofErr w:type="gramStart"/>
-      <w:r>
-        <w:t>game</w:t>
-      </w:r>
-      <w:proofErr w:type="gramEnd"/>
-      <w:r>
-        <w:t xml:space="preserve"> I need to remember that the game is created for VR, that cant be overloaded with very high graphics in order to run smoothly without interruptions.</w:t>
+        <w:t>A big challenge that I will face is the graphics of the game, as many VR games if not done correctly they can make the user feel motion sickness so I have to make sure that the graphics of the game or camera movement will not cause it. Also while creating a game I need to remember that the game is created for VR, that cant be overloaded with very high graphics in order to run smoothly without interruptions.</w:t>
       </w:r>
     </w:p>
     <w:p>
@@ -2917,21 +2821,7 @@
         <w:rPr>
           <w:szCs w:val="24"/>
         </w:rPr>
-        <w:t xml:space="preserve">Another part of the project which I will find challenging to do is multiplayer as I also never really </w:t>
-      </w:r>
-      <w:proofErr w:type="gramStart"/>
-      <w:r>
-        <w:rPr>
-          <w:szCs w:val="24"/>
-        </w:rPr>
-        <w:t>looked into</w:t>
-      </w:r>
-      <w:proofErr w:type="gramEnd"/>
-      <w:r>
-        <w:rPr>
-          <w:szCs w:val="24"/>
-        </w:rPr>
-        <w:t xml:space="preserve"> making games for multiplayer using unity engine.</w:t>
+        <w:t>Another part of the project which I will find challenging to do is multiplayer as I also never really looked into making games for multiplayer using unity engine.</w:t>
       </w:r>
     </w:p>
     <w:p>
@@ -3032,23 +2922,7 @@
     </w:p>
     <w:p>
       <w:r>
-        <w:t xml:space="preserve">VR chat also has “The </w:t>
-      </w:r>
-      <w:proofErr w:type="spellStart"/>
-      <w:r>
-        <w:t>VRChat</w:t>
-      </w:r>
-      <w:proofErr w:type="spellEnd"/>
-      <w:r>
-        <w:t xml:space="preserve"> Documentation Hub” where they explain how they did all the things in the </w:t>
-      </w:r>
-      <w:proofErr w:type="gramStart"/>
-      <w:r>
-        <w:t>project</w:t>
-      </w:r>
-      <w:proofErr w:type="gramEnd"/>
-      <w:r>
-        <w:t xml:space="preserve"> and it can be found here.</w:t>
+        <w:t>VR chat also has “The VRChat Documentation Hub” where they explain how they did all the things in the project and it can be found here.</w:t>
       </w:r>
       <w:r>
         <w:t xml:space="preserve"> </w:t>
@@ -3107,15 +2981,7 @@
         <w:t>Fish-net Networking</w:t>
       </w:r>
       <w:r>
-        <w:t xml:space="preserve">, ended up breaking my entire project. This was a frustrating setback for me, as I had to perform multiple reverts </w:t>
-      </w:r>
-      <w:proofErr w:type="gramStart"/>
-      <w:r>
-        <w:t>in order for</w:t>
-      </w:r>
-      <w:proofErr w:type="gramEnd"/>
-      <w:r>
-        <w:t xml:space="preserve"> the project to work properly again. This was a time-consuming process that set my project back significantly.</w:t>
+        <w:t>, ended up breaking my entire project. This was a frustrating setback for me, as I had to perform multiple reverts in order for the project to work properly again. This was a time-consuming process that set my project back significantly.</w:t>
       </w:r>
     </w:p>
     <w:p>
@@ -3131,28 +2997,12 @@
     </w:p>
     <w:p>
       <w:r>
-        <w:t xml:space="preserve">After finding the correct open-source library to integrate into my project, I thought the worst was behind me. However, I soon discovered </w:t>
-      </w:r>
-      <w:proofErr w:type="gramStart"/>
-      <w:r>
-        <w:t>that</w:t>
-      </w:r>
-      <w:proofErr w:type="gramEnd"/>
-      <w:r>
-        <w:t xml:space="preserve"> yet another issue was on the horizon. Specifically, the new library that I had added to the project, called Mirror Networking, clashed with another library that I had inside the project which controlled all my VR scripts.</w:t>
-      </w:r>
-    </w:p>
-    <w:p>
-      <w:r>
-        <w:t xml:space="preserve">As you might imagine, this was a major problem, and one that required a significant amount of time and effort to resolve. I spent hours digging through </w:t>
-      </w:r>
-      <w:proofErr w:type="gramStart"/>
-      <w:r>
-        <w:t>all of</w:t>
-      </w:r>
-      <w:proofErr w:type="gramEnd"/>
-      <w:r>
-        <w:t xml:space="preserve"> my scripts, trying to locate the specific lines of code that were causing the issue. This was a frustrating and time-consuming process, as there were dozens of scripts that needed to be examined.</w:t>
+        <w:t>After finding the correct open-source library to integrate into my project, I thought the worst was behind me. However, I soon discovered that yet another issue was on the horizon. Specifically, the new library that I had added to the project, called Mirror Networking, clashed with another library that I had inside the project which controlled all my VR scripts.</w:t>
+      </w:r>
+    </w:p>
+    <w:p>
+      <w:r>
+        <w:t>As you might imagine, this was a major problem, and one that required a significant amount of time and effort to resolve. I spent hours digging through all of my scripts, trying to locate the specific lines of code that were causing the issue. This was a frustrating and time-consuming process, as there were dozens of scripts that needed to be examined.</w:t>
       </w:r>
     </w:p>
     <w:p>
@@ -3162,15 +3012,7 @@
     </w:p>
     <w:p>
       <w:r>
-        <w:t xml:space="preserve">After making the necessary edits, I had to go through a lengthy testing process to ensure that everything was working properly. This was a time-consuming and tedious process, as I had to test </w:t>
-      </w:r>
-      <w:proofErr w:type="gramStart"/>
-      <w:r>
-        <w:t>each and every</w:t>
-      </w:r>
-      <w:proofErr w:type="gramEnd"/>
-      <w:r>
-        <w:t xml:space="preserve"> feature of my game to make sure that it was functioning as intended. It was important to ensure that the game was stable and that there were no lingering issues that could cause problems down the line.</w:t>
+        <w:t>After making the necessary edits, I had to go through a lengthy testing process to ensure that everything was working properly. This was a time-consuming and tedious process, as I had to test each and every feature of my game to make sure that it was functioning as intended. It was important to ensure that the game was stable and that there were no lingering issues that could cause problems down the line.</w:t>
       </w:r>
     </w:p>
     <w:p>
@@ -3216,23 +3058,7 @@
         <w:t>Reaching the first milestone</w:t>
       </w:r>
       <w:r>
-        <w:t xml:space="preserve"> of a project is always an exciting achievement. In this </w:t>
-      </w:r>
-      <w:proofErr w:type="gramStart"/>
-      <w:r>
-        <w:t>particular project</w:t>
-      </w:r>
-      <w:proofErr w:type="gramEnd"/>
-      <w:r>
-        <w:t xml:space="preserve">, the first milestone was accomplished after successfully adding Steam VR to the project. This was a major milestone because it </w:t>
-      </w:r>
-      <w:proofErr w:type="gramStart"/>
-      <w:r>
-        <w:t>opened up</w:t>
-      </w:r>
-      <w:proofErr w:type="gramEnd"/>
-      <w:r>
-        <w:t xml:space="preserve"> a whole new world of possibilities for the project, allowing for the creation of an immersive and interactive virtual reality experience.</w:t>
+        <w:t xml:space="preserve"> of a project is always an exciting achievement. In this particular project, the first milestone was accomplished after successfully adding Steam VR to the project. This was a major milestone because it opened up a whole new world of possibilities for the project, allowing for the creation of an immersive and interactive virtual reality experience.</w:t>
       </w:r>
       <w:r>
         <w:t xml:space="preserve"> </w:t>
@@ -3255,15 +3081,7 @@
         <w:t>me</w:t>
       </w:r>
       <w:r>
-        <w:t xml:space="preserve"> to identify any potential issues early on and </w:t>
-      </w:r>
-      <w:proofErr w:type="gramStart"/>
-      <w:r>
-        <w:t>make adjustments</w:t>
-      </w:r>
-      <w:proofErr w:type="gramEnd"/>
-      <w:r>
-        <w:t xml:space="preserve"> as necessary.</w:t>
+        <w:t xml:space="preserve"> to identify any potential issues early on and make adjustments as necessary.</w:t>
       </w:r>
       <w:r>
         <w:t xml:space="preserve"> In order not to clip through the objects It was decided to make a script for the VR camera so that the player collider will follow the players camera which is players head in our situation. </w:t>
@@ -3379,39 +3197,18 @@
       </w:r>
     </w:p>
     <w:p>
-      <w:proofErr w:type="gramStart"/>
-      <w:r>
-        <w:t>In order to</w:t>
-      </w:r>
-      <w:proofErr w:type="gramEnd"/>
-      <w:r>
-        <w:t xml:space="preserve"> achieve this, I created a customizable gun script that would allow me to create any weapon I desired. This script saved me a lot of time as it could be attached to any object, making it a weapon with any desired properties. It was a versatile tool that could be used in various ways and added to different weapons to make them unique.</w:t>
-      </w:r>
-    </w:p>
-    <w:p>
-      <w:r>
-        <w:t xml:space="preserve">However, creating the gun script came with its own set of challenges, particularly </w:t>
-      </w:r>
-      <w:proofErr w:type="gramStart"/>
-      <w:r>
-        <w:t>in regards to</w:t>
-      </w:r>
-      <w:proofErr w:type="gramEnd"/>
-      <w:r>
-        <w:t xml:space="preserve"> VR input. As the game was being developed for VR, it was essential that the guns were controllable with VR input. I had to consider how the gun would be held and fired in VR, and how the controls would feel to the player.</w:t>
-      </w:r>
-    </w:p>
-    <w:p>
-      <w:r>
-        <w:t xml:space="preserve">To overcome these challenges, I had to experiment with different input mappings and configurations. I had to adjust the settings until I found the perfect balance between intuitive controls and realistic gameplay. It was a </w:t>
-      </w:r>
-      <w:proofErr w:type="gramStart"/>
-      <w:r>
-        <w:t>trial and error</w:t>
-      </w:r>
-      <w:proofErr w:type="gramEnd"/>
-      <w:r>
-        <w:t xml:space="preserve"> process that required a lot of patience and perseverance, but ultimately, it paid off.</w:t>
+      <w:r>
+        <w:t>In order to achieve this, I created a customizable gun script that would allow me to create any weapon I desired. This script saved me a lot of time as it could be attached to any object, making it a weapon with any desired properties. It was a versatile tool that could be used in various ways and added to different weapons to make them unique.</w:t>
+      </w:r>
+    </w:p>
+    <w:p>
+      <w:r>
+        <w:t>However, creating the gun script came with its own set of challenges, particularly in regards to VR input. As the game was being developed for VR, it was essential that the guns were controllable with VR input. I had to consider how the gun would be held and fired in VR, and how the controls would feel to the player.</w:t>
+      </w:r>
+    </w:p>
+    <w:p>
+      <w:r>
+        <w:t>To overcome these challenges, I had to experiment with different input mappings and configurations. I had to adjust the settings until I found the perfect balance between intuitive controls and realistic gameplay. It was a trial and error process that required a lot of patience and perseverance, but ultimately, it paid off.</w:t>
       </w:r>
     </w:p>
     <w:p>
@@ -3679,15 +3476,7 @@
         <w:t>me as a developer</w:t>
       </w:r>
       <w:r>
-        <w:t xml:space="preserve">. It provided an opportunity to experiment with different techniques and styles while also learning how to optimize performance for VR. </w:t>
-      </w:r>
-      <w:proofErr w:type="gramStart"/>
-      <w:r>
-        <w:t>The end result</w:t>
-      </w:r>
-      <w:proofErr w:type="gramEnd"/>
-      <w:r>
-        <w:t xml:space="preserve"> was a beautiful and immersive world that players could explore and enjoy.</w:t>
+        <w:t>. It provided an opportunity to experiment with different techniques and styles while also learning how to optimize performance for VR. The end result was a beautiful and immersive world that players could explore and enjoy.</w:t>
       </w:r>
     </w:p>
     <w:p>
@@ -3713,15 +3502,7 @@
         <w:t>To ensure the plane was easy to control and enjoyable to fly,</w:t>
       </w:r>
       <w:r>
-        <w:t xml:space="preserve"> </w:t>
-      </w:r>
-      <w:proofErr w:type="gramStart"/>
-      <w:r>
-        <w:t>It</w:t>
-      </w:r>
-      <w:proofErr w:type="gramEnd"/>
-      <w:r>
-        <w:t xml:space="preserve"> was </w:t>
+        <w:t xml:space="preserve"> It was </w:t>
       </w:r>
       <w:r>
         <w:t xml:space="preserve">put a lot of thought into the details. For example, they designed the plane to have a turning speed that wasn't too fast, as this would make the game difficult to control and potentially frustrating for players. Additionally, </w:t>
@@ -3855,15 +3636,7 @@
         <w:t xml:space="preserve">I </w:t>
       </w:r>
       <w:r>
-        <w:t xml:space="preserve">made sure that players could only ready up themselves and </w:t>
-      </w:r>
-      <w:proofErr w:type="spellStart"/>
-      <w:r>
-        <w:t>not</w:t>
-      </w:r>
-      <w:proofErr w:type="spellEnd"/>
-      <w:r>
-        <w:t xml:space="preserve"> other players. This ensured that each player had control over their own readiness status, and that no one could start the game prematurely.</w:t>
+        <w:t>made sure that players could only ready up themselves and not other players. This ensured that each player had control over their own readiness status, and that no one could start the game prematurely.</w:t>
       </w:r>
     </w:p>
     <w:p>
@@ -3937,15 +3710,7 @@
       </w:r>
       <w:r>
         <w:lastRenderedPageBreak/>
-        <w:t xml:space="preserve">significant </w:t>
-      </w:r>
-      <w:proofErr w:type="gramStart"/>
-      <w:r>
-        <w:t>amount</w:t>
-      </w:r>
-      <w:proofErr w:type="gramEnd"/>
-      <w:r>
-        <w:t xml:space="preserve"> of</w:t>
+        <w:t>significant amount of</w:t>
       </w:r>
       <w:r>
         <w:t xml:space="preserve"> attaching lots of components to objects</w:t>
@@ -3988,15 +3753,7 @@
         <w:t>I</w:t>
       </w:r>
       <w:r>
-        <w:t xml:space="preserve"> had worked hard to ensure that the syncing of objects across all players' screens was seamless and </w:t>
-      </w:r>
-      <w:proofErr w:type="gramStart"/>
-      <w:r>
-        <w:t>accurate</w:t>
-      </w:r>
-      <w:proofErr w:type="gramEnd"/>
-      <w:r>
-        <w:t xml:space="preserve"> and the end result was a game that was more fun and interactive than ever before.</w:t>
+        <w:t xml:space="preserve"> had worked hard to ensure that the syncing of objects across all players' screens was seamless and accurate and the end result was a game that was more fun and interactive than ever before.</w:t>
       </w:r>
     </w:p>
     <w:p/>
@@ -4049,26 +3806,13 @@
     </w:p>
     <w:p>
       <w:r>
-        <w:t xml:space="preserve">As a developer, it is important to constantly expand one's knowledge and skills </w:t>
-      </w:r>
-      <w:proofErr w:type="gramStart"/>
-      <w:r>
-        <w:t>in order to</w:t>
-      </w:r>
-      <w:proofErr w:type="gramEnd"/>
-      <w:r>
-        <w:t xml:space="preserve"> stay up to date with the latest trends and technologies. In this case, </w:t>
-      </w:r>
-      <w:proofErr w:type="gramStart"/>
+        <w:t xml:space="preserve">As a developer, it is important to constantly expand one's knowledge and skills in order to stay up to date with the latest trends and technologies. In this case, </w:t>
+      </w:r>
       <w:r>
         <w:t xml:space="preserve">I </w:t>
       </w:r>
       <w:r>
-        <w:t xml:space="preserve"> had</w:t>
-      </w:r>
-      <w:proofErr w:type="gramEnd"/>
-      <w:r>
-        <w:t xml:space="preserve"> the opportunity to gain valuable experience and knowledge in the areas of multiplayer game development and virtual reality (VR) systems.</w:t>
+        <w:t xml:space="preserve"> had the opportunity to gain valuable experience and knowledge in the areas of multiplayer game development and virtual reality (VR) systems.</w:t>
       </w:r>
     </w:p>
     <w:p>
@@ -4092,7 +3836,6 @@
       <w:r>
         <w:t xml:space="preserve"> also had the opportunity to work with VR systems and input devices. VR is an exciting and rapidly growing area of game development, with new technologies and devices being introduced all the time. By gaining experience with VR systems, </w:t>
       </w:r>
-      <w:proofErr w:type="gramStart"/>
       <w:r>
         <w:t xml:space="preserve">I </w:t>
       </w:r>
@@ -4102,17 +3845,14 @@
       <w:r>
         <w:t>d</w:t>
       </w:r>
-      <w:proofErr w:type="gramEnd"/>
       <w:r>
         <w:t xml:space="preserve"> learned about the unique challenges and opportunities that come with designing and implementing games for VR, as well as the different input devices that can be used to create immersive and engaging experiences.</w:t>
       </w:r>
     </w:p>
     <w:p>
-      <w:proofErr w:type="gramStart"/>
       <w:r>
         <w:t>Overall</w:t>
       </w:r>
-      <w:proofErr w:type="gramEnd"/>
       <w:r>
         <w:t xml:space="preserve"> my</w:t>
       </w:r>
@@ -4169,15 +3909,7 @@
     </w:p>
     <w:p>
       <w:r>
-        <w:t xml:space="preserve">As I continued to work on the project, I encountered a plethora of obstacles that I had not anticipated when I first began. The complexities of working with VR and multiplayer technologies became more apparent, and I realized that I needed to dig deeper and learn more </w:t>
-      </w:r>
-      <w:proofErr w:type="gramStart"/>
-      <w:r>
-        <w:t>in order to</w:t>
-      </w:r>
-      <w:proofErr w:type="gramEnd"/>
-      <w:r>
-        <w:t xml:space="preserve"> succeed. It was a challenging journey, but it ultimately helped me to grow as a developer.</w:t>
+        <w:t>As I continued to work on the project, I encountered a plethora of obstacles that I had not anticipated when I first began. The complexities of working with VR and multiplayer technologies became more apparent, and I realized that I needed to dig deeper and learn more in order to succeed. It was a challenging journey, but it ultimately helped me to grow as a developer.</w:t>
       </w:r>
     </w:p>
     <w:p>
@@ -4190,21 +3922,7 @@
         <w:rPr>
           <w:szCs w:val="24"/>
         </w:rPr>
-        <w:t xml:space="preserve">(This error has fixes to </w:t>
-      </w:r>
-      <w:proofErr w:type="gramStart"/>
-      <w:r>
-        <w:rPr>
-          <w:szCs w:val="24"/>
-        </w:rPr>
-        <w:t>it</w:t>
-      </w:r>
-      <w:proofErr w:type="gramEnd"/>
-      <w:r>
-        <w:rPr>
-          <w:szCs w:val="24"/>
-        </w:rPr>
-        <w:t xml:space="preserve"> but no tutorial or fix was working in my situation)</w:t>
+        <w:t>(This error has fixes to it but no tutorial or fix was working in my situation)</w:t>
       </w:r>
       <w:r>
         <w:rPr>
@@ -4283,15 +4001,7 @@
     </w:p>
     <w:p>
       <w:r>
-        <w:t xml:space="preserve">During my project, I encountered another significant challenge related to the integration of Steam VR and Mirror networking libraries. I had originally planned to use </w:t>
-      </w:r>
-      <w:proofErr w:type="gramStart"/>
-      <w:r>
-        <w:t>both of these</w:t>
-      </w:r>
-      <w:proofErr w:type="gramEnd"/>
-      <w:r>
-        <w:t xml:space="preserve"> libraries to enhance the VR and multiplayer aspects of the game. However, as I began to implement both libraries, I quickly realized that they were clashing and not working together as I had hoped.</w:t>
+        <w:t>During my project, I encountered another significant challenge related to the integration of Steam VR and Mirror networking libraries. I had originally planned to use both of these libraries to enhance the VR and multiplayer aspects of the game. However, as I began to implement both libraries, I quickly realized that they were clashing and not working together as I had hoped.</w:t>
       </w:r>
       <w:r>
         <w:t xml:space="preserve"> </w:t>
@@ -4328,19 +4038,11 @@
           </w:rPr>
           <w:t>(</w:t>
         </w:r>
-        <w:proofErr w:type="gramStart"/>
         <w:r>
           <w:rPr>
             <w:rStyle w:val="Hyperlink"/>
           </w:rPr>
-          <w:t>click</w:t>
-        </w:r>
-        <w:proofErr w:type="gramEnd"/>
-        <w:r>
-          <w:rPr>
-            <w:rStyle w:val="Hyperlink"/>
-          </w:rPr>
-          <w:t xml:space="preserve"> here)</w:t>
+          <w:t>click here)</w:t>
         </w:r>
       </w:hyperlink>
     </w:p>
@@ -4427,15 +4129,7 @@
         <w:t xml:space="preserve">me as a </w:t>
       </w:r>
       <w:r>
-        <w:t xml:space="preserve">developer of this </w:t>
-      </w:r>
-      <w:proofErr w:type="gramStart"/>
-      <w:r>
-        <w:t>particular project</w:t>
-      </w:r>
-      <w:proofErr w:type="gramEnd"/>
-      <w:r>
-        <w:t>, one of the key lessons learned was the importance of doing thorough research and planning before embarking on a new project.</w:t>
+        <w:t>developer of this particular project, one of the key lessons learned was the importance of doing thorough research and planning before embarking on a new project.</w:t>
       </w:r>
     </w:p>
     <w:p>
@@ -4454,16 +4148,11 @@
       <w:r>
         <w:t xml:space="preserve">had done some preliminary research into different libraries, </w:t>
       </w:r>
-      <w:proofErr w:type="gramStart"/>
       <w:r>
         <w:t xml:space="preserve">I </w:t>
       </w:r>
       <w:r>
-        <w:t xml:space="preserve"> realized</w:t>
-      </w:r>
-      <w:proofErr w:type="gramEnd"/>
-      <w:r>
-        <w:t xml:space="preserve"> in hindsight that more extensive research and testing could have helped to identify potential issues or drawbacks before starting the project. As a result, when the project hit a major setback, </w:t>
+        <w:t xml:space="preserve"> realized in hindsight that more extensive research and testing could have helped to identify potential issues or drawbacks before starting the project. As a result, when the project hit a major setback, </w:t>
       </w:r>
       <w:r>
         <w:t>for me as a developer I</w:t>
@@ -4486,15 +4175,7 @@
         <w:t>I</w:t>
       </w:r>
       <w:r>
-        <w:t xml:space="preserve"> have enough time to complete all necessary tasks and can avoid the stress and pressure of rushing to meet deadlines. In this </w:t>
-      </w:r>
-      <w:proofErr w:type="gramStart"/>
-      <w:r>
-        <w:t>particular case</w:t>
-      </w:r>
-      <w:proofErr w:type="gramEnd"/>
-      <w:r>
-        <w:t xml:space="preserve">, </w:t>
+        <w:t xml:space="preserve"> have enough time to complete all necessary tasks and can avoid the stress and pressure of rushing to meet deadlines. In this particular case, </w:t>
       </w:r>
       <w:r>
         <w:t xml:space="preserve">I have </w:t>
@@ -4564,15 +4245,7 @@
     </w:p>
     <w:p>
       <w:r>
-        <w:t xml:space="preserve">Despite these challenges, Unity Mirror Multiplayer technology has enabled game developers like </w:t>
-      </w:r>
-      <w:proofErr w:type="gramStart"/>
-      <w:r>
-        <w:t>myself</w:t>
-      </w:r>
-      <w:proofErr w:type="gramEnd"/>
-      <w:r>
-        <w:t xml:space="preserve"> to create engaging and immersive multiplayer games that provide players with a highly rewarding experience. By leveraging the power of this technology, we can create games that allow players to connect with each other in real-time and explore new worlds together.</w:t>
+        <w:t>Despite these challenges, Unity Mirror Multiplayer technology has enabled game developers like myself to create engaging and immersive multiplayer games that provide players with a highly rewarding experience. By leveraging the power of this technology, we can create games that allow players to connect with each other in real-time and explore new worlds together.</w:t>
       </w:r>
     </w:p>
     <w:p>
@@ -4587,15 +4260,7 @@
     </w:p>
     <w:p>
       <w:r>
-        <w:t xml:space="preserve">Overall, I believe that Unity Mirror Multiplayer technology has </w:t>
-      </w:r>
-      <w:proofErr w:type="gramStart"/>
-      <w:r>
-        <w:t>opened up</w:t>
-      </w:r>
-      <w:proofErr w:type="gramEnd"/>
-      <w:r>
-        <w:t xml:space="preserve"> a world of possibilities for game developers, enabling us to create innovative and immersive multiplayer games in VR. Despite the challenges, I believe that the rewards are well worth the effort, as multiplayer games in VR provide players with an unparalleled gaming experience that they will never forget.</w:t>
+        <w:t>Overall, I believe that Unity Mirror Multiplayer technology has opened up a world of possibilities for game developers, enabling us to create innovative and immersive multiplayer games in VR. Despite the challenges, I believe that the rewards are well worth the effort, as multiplayer games in VR provide players with an unparalleled gaming experience that they will never forget.</w:t>
       </w:r>
     </w:p>
     <w:p/>
@@ -4626,15 +4291,7 @@
     </w:p>
     <w:p>
       <w:r>
-        <w:t xml:space="preserve">If a student were to undertake a project </w:t>
-      </w:r>
-      <w:proofErr w:type="gramStart"/>
-      <w:r>
-        <w:t>in the area of</w:t>
-      </w:r>
-      <w:proofErr w:type="gramEnd"/>
-      <w:r>
-        <w:t xml:space="preserve"> Unity VR multiplayer, there are several interesting next steps that they could consider exploring:</w:t>
+        <w:t>If a student were to undertake a project in the area of Unity VR multiplayer, there are several interesting next steps that they could consider exploring:</w:t>
       </w:r>
     </w:p>
     <w:p>
@@ -4667,15 +4324,7 @@
         <w:t>Dynamic environments: The development of Unity Mirror Multiplayer games that feature dynamic environments, such as changing weather or destructible terrain, could provide an exciting and engaging multiplayer experience. This could involve the implementation of advanced physics systems, such as Unity's Physics System or NVIDIA's PhysX, to create more realistic and interactive environments.</w:t>
       </w:r>
       <w:r>
-        <w:t xml:space="preserve"> Procedural world generation could be included into this which would create a much better experience for the players as it would continuously create a </w:t>
-      </w:r>
-      <w:proofErr w:type="gramStart"/>
-      <w:r>
-        <w:t>random chunks of world</w:t>
-      </w:r>
-      <w:proofErr w:type="gramEnd"/>
-      <w:r>
-        <w:t xml:space="preserve"> for the player to explore. This feature would add to the replay ability to the game.</w:t>
+        <w:t xml:space="preserve"> Procedural world generation could be included into this which would create a much better experience for the players as it would continuously create a random chunks of world for the player to explore. This feature would add to the replay ability to the game.</w:t>
       </w:r>
     </w:p>
     <w:p/>
@@ -4737,29 +4386,17 @@
           <w:rFonts w:eastAsia="Times New Roman"/>
           <w:szCs w:val="24"/>
         </w:rPr>
-        <w:t xml:space="preserve"> [</w:t>
-      </w:r>
-      <w:proofErr w:type="gramStart"/>
+        <w:t xml:space="preserve"> [Online</w:t>
+      </w:r>
       <w:r>
         <w:rPr>
           <w:rFonts w:eastAsia="Times New Roman"/>
           <w:szCs w:val="24"/>
         </w:rPr>
-        <w:t>Online</w:t>
-      </w:r>
-      <w:r>
-        <w:rPr>
-          <w:rFonts w:eastAsia="Times New Roman"/>
-          <w:szCs w:val="24"/>
-        </w:rPr>
         <w:t>]</w:t>
       </w:r>
       <w:r>
-        <w:t xml:space="preserve">   </w:t>
-      </w:r>
-      <w:proofErr w:type="gramEnd"/>
-      <w:r>
-        <w:t xml:space="preserve">                                              Available at:</w:t>
+        <w:t xml:space="preserve">                                                 Available at:</w:t>
       </w:r>
       <w:r>
         <w:t xml:space="preserve"> </w:t>
@@ -4790,15 +4427,7 @@
         </w:numPr>
       </w:pPr>
       <w:r>
-        <w:t xml:space="preserve">Input for </w:t>
-      </w:r>
-      <w:proofErr w:type="spellStart"/>
-      <w:r>
-        <w:t>OpenVR</w:t>
-      </w:r>
-      <w:proofErr w:type="spellEnd"/>
-      <w:r>
-        <w:t xml:space="preserve"> controllers</w:t>
+        <w:t>Input for OpenVR controllers</w:t>
       </w:r>
       <w:r>
         <w:t>,</w:t>
@@ -4864,15 +4493,7 @@
         <w:t xml:space="preserve">, </w:t>
       </w:r>
       <w:r>
-        <w:t xml:space="preserve">How to Perform VR Interaction </w:t>
-      </w:r>
-      <w:proofErr w:type="gramStart"/>
-      <w:r>
-        <w:t>With</w:t>
-      </w:r>
-      <w:proofErr w:type="gramEnd"/>
-      <w:r>
-        <w:t xml:space="preserve"> Objects [Unity Tutorial] </w:t>
+        <w:t xml:space="preserve">How to Perform VR Interaction With Objects [Unity Tutorial] </w:t>
       </w:r>
       <w:r>
         <w:t>(2023)</w:t>
@@ -4990,13 +4611,8 @@
           <w:numId w:val="15"/>
         </w:numPr>
       </w:pPr>
-      <w:proofErr w:type="gramStart"/>
-      <w:r>
-        <w:t>Open Source</w:t>
-      </w:r>
-      <w:proofErr w:type="gramEnd"/>
-      <w:r>
-        <w:t xml:space="preserve"> Networking for Unity</w:t>
+      <w:r>
+        <w:t>Open Source Networking for Unity</w:t>
       </w:r>
       <w:r>
         <w:t xml:space="preserve"> (2023)</w:t>
@@ -5056,30 +4672,20 @@
           <w:numId w:val="15"/>
         </w:numPr>
       </w:pPr>
-      <w:proofErr w:type="spellStart"/>
       <w:r>
         <w:t>Verior</w:t>
       </w:r>
-      <w:proofErr w:type="spellEnd"/>
       <w:r>
         <w:t xml:space="preserve"> </w:t>
       </w:r>
       <w:r>
         <w:t xml:space="preserve">Pies, </w:t>
       </w:r>
-      <w:proofErr w:type="spellStart"/>
       <w:r>
         <w:rPr>
           <w:lang w:val="en-GB" w:eastAsia="en-GB"/>
         </w:rPr>
-        <w:t>ParrelSync</w:t>
-      </w:r>
-      <w:proofErr w:type="spellEnd"/>
-      <w:r>
-        <w:rPr>
-          <w:lang w:val="en-GB" w:eastAsia="en-GB"/>
-        </w:rPr>
-        <w:t>: (Unity3D) Test multiplayer without building</w:t>
+        <w:t>ParrelSync: (Unity3D) Test multiplayer without building</w:t>
       </w:r>
       <w:r>
         <w:rPr>
@@ -5139,13 +4745,8 @@
           <w:numId w:val="15"/>
         </w:numPr>
       </w:pPr>
-      <w:proofErr w:type="spellStart"/>
-      <w:r>
-        <w:t>VRChat</w:t>
-      </w:r>
-      <w:proofErr w:type="spellEnd"/>
-      <w:r>
-        <w:t xml:space="preserve">, Game website [Online] Available at: </w:t>
+      <w:r>
+        <w:t xml:space="preserve">VRChat, Game website [Online] Available at: </w:t>
       </w:r>
       <w:hyperlink r:id="rId46" w:history="1">
         <w:r>
@@ -5172,35 +4773,14 @@
           <w:numId w:val="15"/>
         </w:numPr>
       </w:pPr>
-      <w:proofErr w:type="spellStart"/>
-      <w:r>
-        <w:t>VRChat</w:t>
-      </w:r>
-      <w:proofErr w:type="spellEnd"/>
-      <w:r>
-        <w:t xml:space="preserve">, The </w:t>
-      </w:r>
-      <w:proofErr w:type="spellStart"/>
-      <w:r>
-        <w:t>VRChat</w:t>
-      </w:r>
-      <w:proofErr w:type="spellEnd"/>
-      <w:r>
-        <w:t xml:space="preserve"> Documentation [</w:t>
-      </w:r>
-      <w:proofErr w:type="gramStart"/>
-      <w:r>
-        <w:t>Online]</w:t>
+      <w:r>
+        <w:t>VRChat, The VRChat Documentation [Online]</w:t>
       </w:r>
       <w:r>
         <w:t xml:space="preserve"> </w:t>
       </w:r>
       <w:r>
-        <w:t xml:space="preserve"> Available</w:t>
-      </w:r>
-      <w:proofErr w:type="gramEnd"/>
-      <w:r>
-        <w:t xml:space="preserve"> at:</w:t>
+        <w:t xml:space="preserve"> Available at:</w:t>
       </w:r>
       <w:r>
         <w:t xml:space="preserve"> </w:t>
@@ -5543,28 +5123,12 @@
     <w:p>
       <w:r>
         <w:lastRenderedPageBreak/>
-        <w:t xml:space="preserve">The VR scripts I had to change </w:t>
-      </w:r>
-      <w:proofErr w:type="gramStart"/>
-      <w:r>
-        <w:t>in order to</w:t>
-      </w:r>
-      <w:proofErr w:type="gramEnd"/>
-      <w:r>
-        <w:t xml:space="preserve"> run the project.</w:t>
-      </w:r>
-    </w:p>
-    <w:p>
-      <w:r>
-        <w:t>[</w:t>
-      </w:r>
-      <w:proofErr w:type="spellStart"/>
-      <w:r>
-        <w:t>PlayerVRRR.cs</w:t>
-      </w:r>
-      <w:proofErr w:type="spellEnd"/>
-      <w:r>
-        <w:t>]</w:t>
+        <w:t>The VR scripts I had to change in order to run the project.</w:t>
+      </w:r>
+    </w:p>
+    <w:p>
+      <w:r>
+        <w:t>[PlayerVRRR.cs]</w:t>
       </w:r>
     </w:p>
     <w:p>
@@ -5628,15 +5192,7 @@
     <w:p>
       <w:r>
         <w:lastRenderedPageBreak/>
-        <w:t>[</w:t>
-      </w:r>
-      <w:proofErr w:type="spellStart"/>
-      <w:r>
-        <w:t>Hand.cs</w:t>
-      </w:r>
-      <w:proofErr w:type="spellEnd"/>
-      <w:r>
-        <w:t>]</w:t>
+        <w:t>[Hand.cs]</w:t>
       </w:r>
     </w:p>
     <w:p>
@@ -5811,15 +5367,7 @@
     </w:p>
     <w:p>
       <w:r>
-        <w:t>[</w:t>
-      </w:r>
-      <w:proofErr w:type="spellStart"/>
-      <w:r>
-        <w:t>HandPhysics.cs</w:t>
-      </w:r>
-      <w:proofErr w:type="spellEnd"/>
-      <w:r>
-        <w:t>]</w:t>
+        <w:t>[HandPhysics.cs]</w:t>
       </w:r>
     </w:p>
     <w:p>
@@ -5885,15 +5433,7 @@
     <w:p>
       <w:r>
         <w:lastRenderedPageBreak/>
-        <w:t>[</w:t>
-      </w:r>
-      <w:proofErr w:type="spellStart"/>
-      <w:r>
-        <w:t>SnapTurn.cs</w:t>
-      </w:r>
-      <w:proofErr w:type="spellEnd"/>
-      <w:r>
-        <w:t>]</w:t>
+        <w:t>[SnapTurn.cs]</w:t>
       </w:r>
     </w:p>
     <w:p>
@@ -6034,15 +5574,7 @@
     <w:p>
       <w:r>
         <w:lastRenderedPageBreak/>
-        <w:t>[</w:t>
-      </w:r>
-      <w:proofErr w:type="spellStart"/>
-      <w:r>
-        <w:t>DebugUI.cs</w:t>
-      </w:r>
-      <w:proofErr w:type="spellEnd"/>
-      <w:r>
-        <w:t>]</w:t>
+        <w:t>[DebugUI.cs]</w:t>
       </w:r>
     </w:p>
     <w:p>
@@ -6089,15 +5621,7 @@
     </w:p>
     <w:p>
       <w:r>
-        <w:t>[</w:t>
-      </w:r>
-      <w:proofErr w:type="spellStart"/>
-      <w:r>
-        <w:t>RenderModels.cs</w:t>
-      </w:r>
-      <w:proofErr w:type="spellEnd"/>
-      <w:r>
-        <w:t>]</w:t>
+        <w:t>[RenderModels.cs]</w:t>
       </w:r>
     </w:p>
     <w:p>
@@ -6144,15 +5668,7 @@
     </w:p>
     <w:p>
       <w:r>
-        <w:t>[</w:t>
-      </w:r>
-      <w:proofErr w:type="spellStart"/>
-      <w:r>
-        <w:t>Throwable.cs</w:t>
-      </w:r>
-      <w:proofErr w:type="spellEnd"/>
-      <w:r>
-        <w:t>]</w:t>
+        <w:t>[Throwable.cs]</w:t>
       </w:r>
     </w:p>
     <w:p>
@@ -6202,15 +5718,7 @@
     <w:p>
       <w:r>
         <w:lastRenderedPageBreak/>
-        <w:t>[</w:t>
-      </w:r>
-      <w:proofErr w:type="spellStart"/>
-      <w:r>
-        <w:t>ControllerButtonHints.cs</w:t>
-      </w:r>
-      <w:proofErr w:type="spellEnd"/>
-      <w:r>
-        <w:t>]</w:t>
+        <w:t>[ControllerButtonHints.cs]</w:t>
       </w:r>
     </w:p>
     <w:p>
@@ -6299,15 +5807,7 @@
     </w:p>
     <w:p>
       <w:r>
-        <w:t>[</w:t>
-      </w:r>
-      <w:proofErr w:type="spellStart"/>
-      <w:r>
-        <w:t>Arrow.cs</w:t>
-      </w:r>
-      <w:proofErr w:type="spellEnd"/>
-      <w:r>
-        <w:t>]</w:t>
+        <w:t>[Arrow.cs]</w:t>
       </w:r>
     </w:p>
     <w:p>
@@ -6436,15 +5936,7 @@
     </w:p>
     <w:p>
       <w:r>
-        <w:t>[</w:t>
-      </w:r>
-      <w:proofErr w:type="spellStart"/>
-      <w:r>
-        <w:t>Longbow.cs</w:t>
-      </w:r>
-      <w:proofErr w:type="spellEnd"/>
-      <w:r>
-        <w:t>]</w:t>
+        <w:t>[Longbow.cs]</w:t>
       </w:r>
     </w:p>
     <w:p>
@@ -6501,15 +5993,7 @@
     <w:p>
       <w:r>
         <w:lastRenderedPageBreak/>
-        <w:t>[</w:t>
-      </w:r>
-      <w:proofErr w:type="spellStart"/>
-      <w:r>
-        <w:t>JoeJeffGestures.cs</w:t>
-      </w:r>
-      <w:proofErr w:type="spellEnd"/>
-      <w:r>
-        <w:t>]</w:t>
+        <w:t>[JoeJeffGestures.cs]</w:t>
       </w:r>
     </w:p>
     <w:p>
@@ -6556,15 +6040,7 @@
     </w:p>
     <w:p>
       <w:r>
-        <w:t>[</w:t>
-      </w:r>
-      <w:proofErr w:type="spellStart"/>
-      <w:r>
-        <w:t>ControllerHintsExamples.cs</w:t>
-      </w:r>
-      <w:proofErr w:type="spellEnd"/>
-      <w:r>
-        <w:t>]</w:t>
+        <w:t>[ControllerHintsExamples.cs]</w:t>
       </w:r>
     </w:p>
     <w:p>
@@ -6611,15 +6087,7 @@
     </w:p>
     <w:p>
       <w:r>
-        <w:t>[</w:t>
-      </w:r>
-      <w:proofErr w:type="spellStart"/>
-      <w:r>
-        <w:t>FlowerPlanted.cs</w:t>
-      </w:r>
-      <w:proofErr w:type="spellEnd"/>
-      <w:r>
-        <w:t>]</w:t>
+        <w:t>[FlowerPlanted.cs]</w:t>
       </w:r>
     </w:p>
     <w:p>
@@ -6673,15 +6141,7 @@
     <w:p>
       <w:r>
         <w:lastRenderedPageBreak/>
-        <w:t>[</w:t>
-      </w:r>
-      <w:proofErr w:type="spellStart"/>
-      <w:r>
-        <w:t>Planting.cs</w:t>
-      </w:r>
-      <w:proofErr w:type="spellEnd"/>
-      <w:r>
-        <w:t>]</w:t>
+        <w:t>[Planting.cs]</w:t>
       </w:r>
     </w:p>
     <w:p>
@@ -6728,15 +6188,7 @@
     </w:p>
     <w:p>
       <w:r>
-        <w:t>[</w:t>
-      </w:r>
-      <w:proofErr w:type="spellStart"/>
-      <w:r>
-        <w:t>SkeletonUIOptions.cs</w:t>
-      </w:r>
-      <w:proofErr w:type="spellEnd"/>
-      <w:r>
-        <w:t>]</w:t>
+        <w:t>[SkeletonUIOptions.cs]</w:t>
       </w:r>
     </w:p>
     <w:p>
@@ -6785,15 +6237,7 @@
     <w:p>
       <w:r>
         <w:lastRenderedPageBreak/>
-        <w:t>[</w:t>
-      </w:r>
-      <w:proofErr w:type="spellStart"/>
-      <w:r>
-        <w:t>SnapTurn.cs</w:t>
-      </w:r>
-      <w:proofErr w:type="spellEnd"/>
-      <w:r>
-        <w:t>]</w:t>
+        <w:t>[SnapTurn.cs]</w:t>
       </w:r>
     </w:p>
     <w:p>
@@ -6840,15 +6284,7 @@
     </w:p>
     <w:p>
       <w:r>
-        <w:t>[</w:t>
-      </w:r>
-      <w:proofErr w:type="spellStart"/>
-      <w:r>
-        <w:t>Teleport.cs</w:t>
-      </w:r>
-      <w:proofErr w:type="spellEnd"/>
-      <w:r>
-        <w:t>]</w:t>
+        <w:t>[Teleport.cs]</w:t>
       </w:r>
     </w:p>
     <w:p>
@@ -6935,15 +6371,7 @@
     </w:p>
     <w:p>
       <w:r>
-        <w:t>[</w:t>
-      </w:r>
-      <w:proofErr w:type="spellStart"/>
-      <w:r>
-        <w:t>TeleportArc.cs</w:t>
-      </w:r>
-      <w:proofErr w:type="spellEnd"/>
-      <w:r>
-        <w:t>]</w:t>
+        <w:t>[TeleportArc.cs]</w:t>
       </w:r>
     </w:p>
     <w:p>
@@ -6990,15 +6418,7 @@
     </w:p>
     <w:p>
       <w:r>
-        <w:t>[</w:t>
-      </w:r>
-      <w:proofErr w:type="spellStart"/>
-      <w:r>
-        <w:t>TeleportPoint.cs</w:t>
-      </w:r>
-      <w:proofErr w:type="spellEnd"/>
-      <w:r>
-        <w:t>]</w:t>
+        <w:t>[TeleportPoint.cs]</w:t>
       </w:r>
     </w:p>
     <w:p>
@@ -10296,7 +9716,7 @@
     </inkml:brush>
   </inkml:definitions>
   <inkml:trace contextRef="#ctx0" brushRef="#br0">1 166 24575,'0'21'0,"-1"-11"0,1 0 0,0-1 0,1 1 0,0 0 0,0-1 0,5 16 0,-5-23 0,0 1 0,1-1 0,-1 0 0,1 1 0,-1-1 0,1 0 0,0 0 0,-1 0 0,1 0 0,0-1 0,1 1 0,-1 0 0,0-1 0,0 1 0,1-1 0,-1 0 0,0 0 0,1 0 0,0 0 0,-1 0 0,1-1 0,-1 1 0,1-1 0,0 1 0,-1-1 0,1 0 0,0 0 0,4-1 0,-1 1 5,-1 0 1,1 0-1,0-1 0,-1 0 0,1 0 0,-1 0 1,1-1-1,-1 1 0,1-1 0,-1-1 1,0 1-1,0-1 0,0 0 0,0 0 0,-1 0 1,1-1-1,-1 0 0,0 0 0,0 0 0,0 0 1,-1 0-1,4-6 0,-3 3-104,-1-1 0,1 1 0,-2-1 0,1 0 0,-1 0 0,0 0 0,-1 0 0,0 0 0,0 0 0,-1 0 0,0 0 0,0-1 0,-1 1 0,-2-13 0,0 5-6727</inkml:trace>
-  <inkml:trace contextRef="#ctx0" brushRef="#br0" timeOffset="1182.09">492 52 24575,'-45'-11'0,"42"9"0,-1 0 0,1 1 0,-1-1 0,0 1 0,0 0 0,0 0 0,0 0 0,0 1 0,1-1 0,-1 1 0,0 0 0,0 0 0,0 0 0,0 1 0,0 0 0,0-1 0,-5 3 0,8-2 0,-1 0 0,1 1 0,0-1 0,0 1 0,0-1 0,0 1 0,0-1 0,1 1 0,-1 0 0,0-1 0,1 1 0,-1 0 0,1 0 0,0-1 0,-1 1 0,1 0 0,0 0 0,0 0 0,0-1 0,0 1 0,1 0 0,-1 0 0,0 0 0,1-1 0,-1 1 0,1 0 0,0-1 0,-1 1 0,1 0 0,0-1 0,0 1 0,0-1 0,0 0 0,0 1 0,3 1 0,1 4 0,0 0 0,1-1 0,0 1 0,0-1 0,13 10 0,-9-10 0,-1 0 0,-1 1 0,1 0 0,-1 1 0,0 0 0,12 17 0,-18-22 0,0 0 0,0-1 0,-1 1 0,1 0 0,-1 0 0,1 0 0,-1 0 0,0 0 0,-1 1 0,1-1 0,0 0 0,-1 0 0,0 1 0,0-1 0,0 0 0,0 1 0,0-1 0,-1 0 0,1 0 0,-1 1 0,0-1 0,0 0 0,0 0 0,0 0 0,-1 0 0,1 0 0,-4 4 0,3-5 0,0 0 0,0 0 0,0-1 0,0 1 0,0-1 0,-1 1 0,1-1 0,-1 0 0,1 0 0,-1 0 0,1 0 0,-1 0 0,0-1 0,1 1 0,-1-1 0,0 0 0,-3 0 0,-56-2 0,36 0 0,-14-3-1365,31 2-5461</inkml:trace>
+  <inkml:trace contextRef="#ctx0" brushRef="#br0" timeOffset="1182.08">492 52 24575,'-45'-11'0,"42"9"0,-1 0 0,1 1 0,-1-1 0,0 1 0,0 0 0,0 0 0,0 0 0,0 1 0,1-1 0,-1 1 0,0 0 0,0 0 0,0 0 0,0 1 0,0 0 0,0-1 0,-5 3 0,8-2 0,-1 0 0,1 1 0,0-1 0,0 1 0,0-1 0,0 1 0,0-1 0,1 1 0,-1 0 0,0-1 0,1 1 0,-1 0 0,1 0 0,0-1 0,-1 1 0,1 0 0,0 0 0,0 0 0,0-1 0,0 1 0,1 0 0,-1 0 0,0 0 0,1-1 0,-1 1 0,1 0 0,0-1 0,-1 1 0,1 0 0,0-1 0,0 1 0,0-1 0,0 0 0,0 1 0,3 1 0,1 4 0,0 0 0,1-1 0,0 1 0,0-1 0,13 10 0,-9-10 0,-1 0 0,-1 1 0,1 0 0,-1 1 0,0 0 0,12 17 0,-18-22 0,0 0 0,0-1 0,-1 1 0,1 0 0,-1 0 0,1 0 0,-1 0 0,0 0 0,-1 1 0,1-1 0,0 0 0,-1 0 0,0 1 0,0-1 0,0 0 0,0 1 0,0-1 0,-1 0 0,1 0 0,-1 1 0,0-1 0,0 0 0,0 0 0,0 0 0,-1 0 0,1 0 0,-4 4 0,3-5 0,0 0 0,0 0 0,0-1 0,0 1 0,0-1 0,-1 1 0,1-1 0,-1 0 0,1 0 0,-1 0 0,1 0 0,-1 0 0,0-1 0,1 1 0,-1-1 0,0 0 0,-3 0 0,-56-2 0,36 0 0,-14-3-1365,31 2-5461</inkml:trace>
   <inkml:trace contextRef="#ctx0" brushRef="#br0" timeOffset="1725.01">681 178 24575,'0'2'0,"-2"3"0,-1 3 0,1 4 0,-1 3 0,2 2 0,0 1 0,0-1 0,-1-3 0,-1-2 0,1 0 0</inkml:trace>
   <inkml:trace contextRef="#ctx0" brushRef="#br0" timeOffset="2030.79">706 2 24575,'0'-2'0</inkml:trace>
   <inkml:trace contextRef="#ctx0" brushRef="#br0" timeOffset="2998.76">894 177 24575,'21'0'0,"0"-1"0,0-1 0,24-5 0,-40 6 0,-1 1 0,0-1 0,0 0 0,0 0 0,0-1 0,0 1 0,-1-1 0,1 0 0,0 0 0,-1 0 0,1 0 0,-1-1 0,0 1 0,0-1 0,0 0 0,0 0 0,0 0 0,0 0 0,-1-1 0,0 1 0,1-1 0,-1 1 0,2-7 0,-4 6 0,0 0 0,0 0 0,-1 0 0,1 0 0,-1 0 0,0 0 0,0 0 0,0 0 0,0 1 0,-1-1 0,1 0 0,-1 1 0,0-1 0,0 1 0,-1-1 0,1 1 0,-1 0 0,1 0 0,-1 0 0,0 0 0,0 1 0,-1-1 0,1 1 0,0 0 0,-1 0 0,-6-3 0,8 3 0,-1 1 0,1-1 0,-1 1 0,0-1 0,0 1 0,1 0 0,-1 0 0,0 0 0,0 1 0,0-1 0,0 1 0,0 0 0,0-1 0,-1 1 0,1 1 0,0-1 0,0 0 0,0 1 0,0-1 0,0 1 0,0 0 0,1 0 0,-1 0 0,0 1 0,0-1 0,1 1 0,-1-1 0,1 1 0,-1 0 0,1 0 0,-1 0 0,1 0 0,0 0 0,0 1 0,-2 3 0,-5 14 0,1 1 0,1 1 0,1-1 0,-5 28 0,10-42 8,0-1-1,0 1 1,1-1-1,0 1 1,0-1-1,0 0 1,1 1-1,0-1 1,1 1-1,-1-1 1,1 0-1,0 0 1,0 0-1,1 0 1,6 11-1,-6-14-62,-1 0 0,1 1 0,0-2 0,0 1 0,0 0 0,0 0 0,1-1 0,-1 0 0,1 0 0,-1 0 0,1 0 0,0 0 0,0-1 0,0 1 0,0-1 0,0 0 0,0 0 0,0-1 0,0 1 0,0-1 0,0 0 0,0 0 0,0 0 0,0-1 0,1 1 0,3-2 0,3-1-6771</inkml:trace>
@@ -10835,12 +10255,25 @@
 </file>
 
 <file path=customXml/item1.xml><?xml version="1.0" encoding="utf-8"?>
+<b:Sources xmlns:b="http://schemas.openxmlformats.org/officeDocument/2006/bibliography" xmlns="http://schemas.openxmlformats.org/officeDocument/2006/bibliography" SelectedStyle="\APASixthEditionOfficeOnline.xsl" StyleName="APA" Version="6"/>
+</file>
+
+<file path=customXml/item2.xml><?xml version="1.0" encoding="utf-8"?>
 <p:properties xmlns:p="http://schemas.microsoft.com/office/2006/metadata/properties" xmlns:xsi="http://www.w3.org/2001/XMLSchema-instance" xmlns:pc="http://schemas.microsoft.com/office/infopath/2007/PartnerControls">
   <documentManagement/>
 </p:properties>
 </file>
 
-<file path=customXml/item2.xml><?xml version="1.0" encoding="utf-8"?>
+<file path=customXml/item3.xml><?xml version="1.0" encoding="utf-8"?>
+<?mso-contentType ?>
+<FormTemplates xmlns="http://schemas.microsoft.com/sharepoint/v3/contenttype/forms">
+  <Display>DocumentLibraryForm</Display>
+  <Edit>DocumentLibraryForm</Edit>
+  <New>DocumentLibraryForm</New>
+</FormTemplates>
+</file>
+
+<file path=customXml/item4.xml><?xml version="1.0" encoding="utf-8"?>
 <ct:contentTypeSchema xmlns:ct="http://schemas.microsoft.com/office/2006/metadata/contentType" xmlns:ma="http://schemas.microsoft.com/office/2006/metadata/properties/metaAttributes" ct:_="" ma:_="" ma:contentTypeName="Document" ma:contentTypeID="0x010100B4B3963D136B89489C303B1F134CDEFE" ma:contentTypeVersion="2" ma:contentTypeDescription="Create a new document." ma:contentTypeScope="" ma:versionID="308c9ae795ee33ed826f6ffffe232275">
   <xsd:schema xmlns:xsd="http://www.w3.org/2001/XMLSchema" xmlns:xs="http://www.w3.org/2001/XMLSchema" xmlns:p="http://schemas.microsoft.com/office/2006/metadata/properties" xmlns:ns2="3d09ae41-e7b8-4678-82ce-f613907bc86b" targetNamespace="http://schemas.microsoft.com/office/2006/metadata/properties" ma:root="true" ma:fieldsID="ae9e1e531943a4b87ea1040b939bb65d" ns2:_="">
     <xsd:import namespace="3d09ae41-e7b8-4678-82ce-f613907bc86b"/>
@@ -10972,20 +10405,15 @@
 </ct:contentTypeSchema>
 </file>
 
-<file path=customXml/item3.xml><?xml version="1.0" encoding="utf-8"?>
-<b:Sources xmlns:b="http://schemas.openxmlformats.org/officeDocument/2006/bibliography" xmlns="http://schemas.openxmlformats.org/officeDocument/2006/bibliography" SelectedStyle="\APASixthEditionOfficeOnline.xsl" StyleName="APA" Version="6"/>
+<file path=customXml/itemProps1.xml><?xml version="1.0" encoding="utf-8"?>
+<ds:datastoreItem xmlns:ds="http://schemas.openxmlformats.org/officeDocument/2006/customXml" ds:itemID="{2CDFF8FE-BF0C-42DA-AA01-C71B0B153D14}">
+  <ds:schemaRefs>
+    <ds:schemaRef ds:uri="http://schemas.openxmlformats.org/officeDocument/2006/bibliography"/>
+  </ds:schemaRefs>
+</ds:datastoreItem>
 </file>
 
-<file path=customXml/item4.xml><?xml version="1.0" encoding="utf-8"?>
-<?mso-contentType ?>
-<FormTemplates xmlns="http://schemas.microsoft.com/sharepoint/v3/contenttype/forms">
-  <Display>DocumentLibraryForm</Display>
-  <Edit>DocumentLibraryForm</Edit>
-  <New>DocumentLibraryForm</New>
-</FormTemplates>
-</file>
-
-<file path=customXml/itemProps1.xml><?xml version="1.0" encoding="utf-8"?>
+<file path=customXml/itemProps2.xml><?xml version="1.0" encoding="utf-8"?>
 <ds:datastoreItem xmlns:ds="http://schemas.openxmlformats.org/officeDocument/2006/customXml" ds:itemID="{B81975BD-F3A5-4B76-88D3-92416F194EA7}">
   <ds:schemaRefs>
     <ds:schemaRef ds:uri="http://schemas.microsoft.com/office/2006/metadata/properties"/>
@@ -10994,7 +10422,15 @@
 </ds:datastoreItem>
 </file>
 
-<file path=customXml/itemProps2.xml><?xml version="1.0" encoding="utf-8"?>
+<file path=customXml/itemProps3.xml><?xml version="1.0" encoding="utf-8"?>
+<ds:datastoreItem xmlns:ds="http://schemas.openxmlformats.org/officeDocument/2006/customXml" ds:itemID="{62938047-4573-473E-BF0E-290566D59595}">
+  <ds:schemaRefs>
+    <ds:schemaRef ds:uri="http://schemas.microsoft.com/sharepoint/v3/contenttype/forms"/>
+  </ds:schemaRefs>
+</ds:datastoreItem>
+</file>
+
+<file path=customXml/itemProps4.xml><?xml version="1.0" encoding="utf-8"?>
 <ds:datastoreItem xmlns:ds="http://schemas.openxmlformats.org/officeDocument/2006/customXml" ds:itemID="{2565A03E-28DF-494F-BAE7-C32272330B83}">
   <ds:schemaRefs>
     <ds:schemaRef ds:uri="http://schemas.microsoft.com/office/2006/metadata/contentType"/>
@@ -11010,20 +10446,4 @@
     <ds:schemaRef ds:uri="http://schemas.microsoft.com/internal/obd"/>
   </ds:schemaRefs>
 </ds:datastoreItem>
-</file>
-
-<file path=customXml/itemProps3.xml><?xml version="1.0" encoding="utf-8"?>
-<ds:datastoreItem xmlns:ds="http://schemas.openxmlformats.org/officeDocument/2006/customXml" ds:itemID="{2CDFF8FE-BF0C-42DA-AA01-C71B0B153D14}">
-  <ds:schemaRefs>
-    <ds:schemaRef ds:uri="http://schemas.openxmlformats.org/officeDocument/2006/bibliography"/>
-  </ds:schemaRefs>
-</ds:datastoreItem>
-</file>
-
-<file path=customXml/itemProps4.xml><?xml version="1.0" encoding="utf-8"?>
-<ds:datastoreItem xmlns:ds="http://schemas.openxmlformats.org/officeDocument/2006/customXml" ds:itemID="{62938047-4573-473E-BF0E-290566D59595}">
-  <ds:schemaRefs>
-    <ds:schemaRef ds:uri="http://schemas.microsoft.com/sharepoint/v3/contenttype/forms"/>
-  </ds:schemaRefs>
-</ds:datastoreItem>
 </file>
</xml_diff>